<commit_message>
updated docu and print/warning info for regressors
</commit_message>
<xml_diff>
--- a/FuncRegistry/UserFunctions/tcca_glm/docu.docx
+++ b/FuncRegistry/UserFunctions/tcca_glm/docu.docx
@@ -56,6 +56,12 @@
           <w:noProof/>
         </w:rPr>
         <w:t>version May 2020</w:t>
+      </w:r>
+      <w:r>
+        <w:rPr>
+          <w:noProof/>
+        </w:rPr>
+        <w:t>, AvL (avolu@bu.edu)</w:t>
       </w:r>
     </w:p>
     <w:p>
@@ -270,21 +276,7 @@
         <w:rPr>
           <w:rFonts w:eastAsia="Times New Roman" w:cstheme="minorHAnsi"/>
         </w:rPr>
-        <w:t xml:space="preserve">GLM with </w:t>
-      </w:r>
-      <w:proofErr w:type="spellStart"/>
-      <w:r>
-        <w:rPr>
-          <w:rFonts w:eastAsia="Times New Roman" w:cstheme="minorHAnsi"/>
-        </w:rPr>
-        <w:t>tCCA</w:t>
-      </w:r>
-      <w:proofErr w:type="spellEnd"/>
-      <w:r>
-        <w:rPr>
-          <w:rFonts w:eastAsia="Times New Roman" w:cstheme="minorHAnsi"/>
-        </w:rPr>
-        <w:t xml:space="preserve"> flexibly combines any available auxiliary signals into optimal nuisance regressors. The most important signals to use are short distance fNIRS channels and motion (accelerometer) measured at the head.</w:t>
+        <w:t>GLM with tCCA flexibly combines any available auxiliary signals into optimal nuisance regressors. The most important signals to use are short distance fNIRS channels and motion (accelerometer) measured at the head.</w:t>
       </w:r>
     </w:p>
     <w:p>
@@ -328,21 +320,7 @@
         <w:rPr>
           <w:rFonts w:eastAsia="Times New Roman" w:cstheme="minorHAnsi"/>
         </w:rPr>
-        <w:t xml:space="preserve">GLM with </w:t>
-      </w:r>
-      <w:proofErr w:type="spellStart"/>
-      <w:r>
-        <w:rPr>
-          <w:rFonts w:eastAsia="Times New Roman" w:cstheme="minorHAnsi"/>
-        </w:rPr>
-        <w:t>tCCA</w:t>
-      </w:r>
-      <w:proofErr w:type="spellEnd"/>
-      <w:r>
-        <w:rPr>
-          <w:rFonts w:eastAsia="Times New Roman" w:cstheme="minorHAnsi"/>
-        </w:rPr>
-        <w:t xml:space="preserve"> improves HRF recovery particularly for low Contrast to Noise Ratios and low number of stimuli/trials.</w:t>
+        <w:t>GLM with tCCA improves HRF recovery particularly for low Contrast to Noise Ratios and low number of stimuli/trials.</w:t>
       </w:r>
     </w:p>
     <w:p>
@@ -433,26 +411,10 @@
         <w:t>run</w:t>
       </w:r>
       <w:r>
-        <w:t xml:space="preserve">, in which a resting state measurement (training run) is used to learn </w:t>
-      </w:r>
-      <w:proofErr w:type="spellStart"/>
-      <w:r>
-        <w:t>tCCA</w:t>
-      </w:r>
-      <w:proofErr w:type="spellEnd"/>
-      <w:r>
-        <w:t xml:space="preserve"> filters that generate the optimal nuisance regressors by linearly mixing time embedded (shifted copies of) auxiliary signals. It is important to use resting state data – not experimental data with stimuli that generate brain responses – to ensure the nuisance regressors fit physiological noise only.</w:t>
-      </w:r>
-      <w:r>
-        <w:t xml:space="preserve"> The </w:t>
-      </w:r>
-      <w:proofErr w:type="spellStart"/>
-      <w:r>
-        <w:t>tCCA</w:t>
-      </w:r>
-      <w:proofErr w:type="spellEnd"/>
-      <w:r>
-        <w:t xml:space="preserve"> filter matrix is saved in the </w:t>
+        <w:t>, in which a resting state measurement (training run) is used to learn tCCA filters that generate the optimal nuisance regressors by linearly mixing time embedded (shifted copies of) auxiliary signals. It is important to use resting state data – not experimental data with stimuli that generate brain responses – to ensure the nuisance regressors fit physiological noise only.</w:t>
+      </w:r>
+      <w:r>
+        <w:t xml:space="preserve"> The tCCA filter matrix is saved in the </w:t>
       </w:r>
       <w:r>
         <w:rPr>
@@ -476,34 +438,10 @@
         <w:t>, where</w:t>
       </w:r>
       <w:r>
-        <w:t xml:space="preserve"> ‘</w:t>
-      </w:r>
-      <w:proofErr w:type="spellStart"/>
-      <w:r>
-        <w:t>xxxxx</w:t>
-      </w:r>
-      <w:proofErr w:type="spellEnd"/>
-      <w:r>
-        <w:t xml:space="preserve">’ is a </w:t>
-      </w:r>
-      <w:proofErr w:type="spellStart"/>
-      <w:r>
-        <w:t>tCCA</w:t>
-      </w:r>
-      <w:proofErr w:type="spellEnd"/>
-      <w:r>
-        <w:t xml:space="preserve"> parameter configuration checksum.</w:t>
-      </w:r>
-      <w:r>
-        <w:t xml:space="preserve"> If you change </w:t>
-      </w:r>
-      <w:proofErr w:type="spellStart"/>
-      <w:r>
-        <w:t>tCCA</w:t>
-      </w:r>
-      <w:proofErr w:type="spellEnd"/>
-      <w:r>
-        <w:t xml:space="preserve"> parameters, or delete the file, this filter will be newly trained.</w:t>
+        <w:t xml:space="preserve"> ‘xxxxx’ is a tCCA parameter configuration checksum.</w:t>
+      </w:r>
+      <w:r>
+        <w:t xml:space="preserve"> If you change tCCA parameters, or delete the file, this filter will be newly trained.</w:t>
       </w:r>
     </w:p>
     <w:p>
@@ -525,15 +463,7 @@
         <w:t>analysis run(s)</w:t>
       </w:r>
       <w:r>
-        <w:t xml:space="preserve">, in which the </w:t>
-      </w:r>
-      <w:proofErr w:type="spellStart"/>
-      <w:r>
-        <w:t>tCCA</w:t>
-      </w:r>
-      <w:proofErr w:type="spellEnd"/>
-      <w:r>
-        <w:t xml:space="preserve"> filters are used to generate nuisance regressors for the subsequent GLM analysis of the fNIRS data that contains stimuli and corresponding brain responses.</w:t>
+        <w:t>, in which the tCCA filters are used to generate nuisance regressors for the subsequent GLM analysis of the fNIRS data that contains stimuli and corresponding brain responses.</w:t>
       </w:r>
     </w:p>
     <w:p>
@@ -559,13 +489,25 @@
         <w:t>. A</w:t>
       </w:r>
       <w:r>
-        <w:t>ll other runs until the</w:t>
+        <w:t xml:space="preserve">ll other runs </w:t>
+      </w:r>
+      <w:r>
+        <w:t>up to</w:t>
+      </w:r>
+      <w:r>
+        <w:t xml:space="preserve"> the</w:t>
       </w:r>
       <w:r>
         <w:t xml:space="preserve"> training</w:t>
       </w:r>
       <w:r>
-        <w:t xml:space="preserve"> are skipped. In this case, after initial execution, </w:t>
+        <w:t xml:space="preserve"> </w:t>
+      </w:r>
+      <w:r>
+        <w:t xml:space="preserve">run </w:t>
+      </w:r>
+      <w:r>
+        <w:t xml:space="preserve">are skipped. In this case, after initial execution, </w:t>
       </w:r>
       <w:r>
         <w:t>you will get a warning pop-up window. J</w:t>
@@ -601,29 +543,13 @@
     </w:p>
     <w:p>
       <w:r>
-        <w:t xml:space="preserve">The </w:t>
-      </w:r>
-      <w:proofErr w:type="spellStart"/>
-      <w:r>
-        <w:t>tCCA</w:t>
-      </w:r>
-      <w:proofErr w:type="spellEnd"/>
-      <w:r>
-        <w:t xml:space="preserve"> approach is a machine learning based method wit</w:t>
+        <w:t>The tCCA approach is a machine learning based method wit</w:t>
       </w:r>
       <w:r>
         <w:t>h</w:t>
       </w:r>
       <w:r>
-        <w:t xml:space="preserve"> several hyperparameters. This means that the selection of the parameters can have a big impact on the performance of the method. For an exploration of the parameter space and more details, please see the </w:t>
-      </w:r>
-      <w:proofErr w:type="spellStart"/>
-      <w:r>
-        <w:t>NeuroImage</w:t>
-      </w:r>
-      <w:proofErr w:type="spellEnd"/>
-      <w:r>
-        <w:t xml:space="preserve"> paper</w:t>
+        <w:t xml:space="preserve"> several hyperparameters. This means that the selection of the parameters can have a big impact on the performance of the method. For an exploration of the parameter space and more details, please see the NeuroImage paper</w:t>
       </w:r>
       <w:r>
         <w:t xml:space="preserve"> cited above</w:t>
@@ -653,29 +579,13 @@
         </w:numPr>
       </w:pPr>
       <w:r>
-        <w:t xml:space="preserve">The </w:t>
-      </w:r>
-      <w:proofErr w:type="spellStart"/>
-      <w:r>
-        <w:t>tCCA</w:t>
-      </w:r>
-      <w:proofErr w:type="spellEnd"/>
-      <w:r>
-        <w:t xml:space="preserve"> parameter </w:t>
+        <w:t xml:space="preserve">The tCCA parameter </w:t>
       </w:r>
       <w:r>
         <w:t>s</w:t>
       </w:r>
       <w:r>
-        <w:t xml:space="preserve">et yields </w:t>
-      </w:r>
-      <w:proofErr w:type="gramStart"/>
-      <w:r>
-        <w:t>a large number of</w:t>
-      </w:r>
-      <w:proofErr w:type="gramEnd"/>
-      <w:r>
-        <w:t xml:space="preserve"> temporal embeddings: This happens when you use a long absolute time lag and a small step size.</w:t>
+        <w:t>et yields a large number of temporal embeddings: This happens when you use a long absolute time lag and a small step size.</w:t>
       </w:r>
     </w:p>
     <w:p>
@@ -687,15 +597,7 @@
         </w:numPr>
       </w:pPr>
       <w:r>
-        <w:t xml:space="preserve">The correlation threshold is low: This will result in a larger number of </w:t>
-      </w:r>
-      <w:proofErr w:type="spellStart"/>
-      <w:r>
-        <w:t>tCCA</w:t>
-      </w:r>
-      <w:proofErr w:type="spellEnd"/>
-      <w:r>
-        <w:t xml:space="preserve"> regressors being handed over to the GLM</w:t>
+        <w:t>The correlation threshold is low: This will result in a larger number of tCCA regressors being handed over to the GLM</w:t>
       </w:r>
       <w:r>
         <w:t>.</w:t>
@@ -710,26 +612,10 @@
         </w:numPr>
       </w:pPr>
       <w:r>
-        <w:t xml:space="preserve">The ratio of </w:t>
-      </w:r>
-      <w:proofErr w:type="spellStart"/>
-      <w:r>
-        <w:t>tCCA</w:t>
-      </w:r>
-      <w:proofErr w:type="spellEnd"/>
-      <w:r>
-        <w:t xml:space="preserve"> nuisance regressors and HRF regressors is</w:t>
-      </w:r>
-      <w:r>
-        <w:t xml:space="preserve"> bad: For instance, if you use the GLM with canonical HRF regressor and not gaussian basis functions, you might want to reduce the number of </w:t>
-      </w:r>
-      <w:proofErr w:type="spellStart"/>
-      <w:r>
-        <w:t>tCCA</w:t>
-      </w:r>
-      <w:proofErr w:type="spellEnd"/>
-      <w:r>
-        <w:t xml:space="preserve"> regressors</w:t>
+        <w:t>The ratio of tCCA nuisance regressors and HRF regressors is</w:t>
+      </w:r>
+      <w:r>
+        <w:t xml:space="preserve"> bad: For instance, if you use the GLM with canonical HRF regressor and not gaussian basis functions, you might want to reduce the number of tCCA regressors</w:t>
       </w:r>
       <w:r>
         <w:t>.</w:t>
@@ -797,14 +683,9 @@
           <w:numId w:val="4"/>
         </w:numPr>
       </w:pPr>
-      <w:proofErr w:type="gramStart"/>
       <w:r>
         <w:lastRenderedPageBreak/>
-        <w:t>Don’t</w:t>
-      </w:r>
-      <w:proofErr w:type="gramEnd"/>
-      <w:r>
-        <w:t xml:space="preserve"> use too short (&lt;60s) or very long (&gt;10min) segments for training (these values are experimental and have not been empirically investigated so far).</w:t>
+        <w:t>Don’t use too short (&lt;60s) or very long (&gt;10min) segments for training (these values are experimental and have not been empirically investigated so far).</w:t>
       </w:r>
     </w:p>
     <w:p>
@@ -827,55 +708,22 @@
           <w:b/>
           <w:bCs/>
         </w:rPr>
-        <w:t xml:space="preserve">How to incorporate </w:t>
-      </w:r>
-      <w:proofErr w:type="spellStart"/>
-      <w:r>
-        <w:rPr>
-          <w:b/>
-          <w:bCs/>
-        </w:rPr>
-        <w:t>tCCA</w:t>
-      </w:r>
-      <w:proofErr w:type="spellEnd"/>
-      <w:r>
-        <w:rPr>
-          <w:b/>
-          <w:bCs/>
-        </w:rPr>
-        <w:t xml:space="preserve"> into your Homer3 processing stream?</w:t>
-      </w:r>
-    </w:p>
-    <w:p>
-      <w:r>
-        <w:t xml:space="preserve">You can simply add the </w:t>
-      </w:r>
-      <w:proofErr w:type="spellStart"/>
-      <w:r>
-        <w:t>hmrR_tCCA</w:t>
-      </w:r>
-      <w:proofErr w:type="spellEnd"/>
-      <w:r>
-        <w:t xml:space="preserve"> function to your processing stream, usually directly </w:t>
+        <w:t>How to incorporate tCCA into your Homer3 processing stream?</w:t>
+      </w:r>
+    </w:p>
+    <w:p>
+      <w:r>
+        <w:t xml:space="preserve">You can simply add the hmrR_tCCA function to your processing stream, usually directly </w:t>
       </w:r>
       <w:r>
         <w:t>preceding</w:t>
       </w:r>
       <w:r>
-        <w:t xml:space="preserve"> the </w:t>
-      </w:r>
-      <w:proofErr w:type="spellStart"/>
-      <w:r>
-        <w:t>hmR_GLM</w:t>
-      </w:r>
-      <w:proofErr w:type="spellEnd"/>
-      <w:r>
-        <w:t xml:space="preserve"> function. Please refer to the example processing stream</w:t>
+        <w:t xml:space="preserve"> the hmR_GLM function. Please refer to the example processing stream</w:t>
       </w:r>
       <w:r>
         <w:t xml:space="preserve"> </w:t>
       </w:r>
-      <w:proofErr w:type="spellStart"/>
       <w:r>
         <w:rPr>
           <w:b/>
@@ -884,7 +732,6 @@
         </w:rPr>
         <w:t>tCCA_xmpl_procStream.cfg</w:t>
       </w:r>
-      <w:proofErr w:type="spellEnd"/>
       <w:r>
         <w:t>, that is provide</w:t>
       </w:r>
@@ -892,31 +739,7 @@
         <w:t>d</w:t>
       </w:r>
       <w:r>
-        <w:t xml:space="preserve"> with this documentation under …\Homer3\</w:t>
-      </w:r>
-      <w:proofErr w:type="spellStart"/>
-      <w:r>
-        <w:t>FuncRegistry</w:t>
-      </w:r>
-      <w:proofErr w:type="spellEnd"/>
-      <w:r>
-        <w:t>\</w:t>
-      </w:r>
-      <w:proofErr w:type="spellStart"/>
-      <w:r>
-        <w:t>UserFunctions</w:t>
-      </w:r>
-      <w:proofErr w:type="spellEnd"/>
-      <w:r>
-        <w:t>\</w:t>
-      </w:r>
-      <w:proofErr w:type="spellStart"/>
-      <w:r>
-        <w:t>tcca_glm</w:t>
-      </w:r>
-      <w:proofErr w:type="spellEnd"/>
-      <w:r>
-        <w:t>\</w:t>
+        <w:t xml:space="preserve"> with this documentation under …\Homer3\FuncRegistry\UserFunctions\tcca_glm\</w:t>
       </w:r>
       <w:r>
         <w:t xml:space="preserve"> and explained in the following:</w:t>
@@ -930,13 +753,13 @@
         <mc:AlternateContent>
           <mc:Choice Requires="wpg">
             <w:drawing>
-              <wp:anchor distT="0" distB="0" distL="114300" distR="114300" simplePos="0" relativeHeight="251659264" behindDoc="0" locked="0" layoutInCell="1" allowOverlap="1" wp14:anchorId="3C8ACA6A" wp14:editId="1AA24D75">
+              <wp:anchor distT="0" distB="0" distL="114300" distR="114300" simplePos="0" relativeHeight="251659264" behindDoc="0" locked="0" layoutInCell="1" allowOverlap="1" wp14:anchorId="3C8ACA6A" wp14:editId="7108FB58">
                 <wp:simplePos x="0" y="0"/>
                 <wp:positionH relativeFrom="column">
-                  <wp:posOffset>-159748</wp:posOffset>
+                  <wp:posOffset>-161925</wp:posOffset>
                 </wp:positionH>
                 <wp:positionV relativeFrom="paragraph">
-                  <wp:posOffset>215900</wp:posOffset>
+                  <wp:posOffset>216535</wp:posOffset>
                 </wp:positionV>
                 <wp:extent cx="6699250" cy="3949065"/>
                 <wp:effectExtent l="0" t="0" r="25400" b="13335"/>
@@ -961,9 +784,9 @@
                         <wpg:grpSpPr>
                           <a:xfrm>
                             <a:off x="0" y="0"/>
-                            <a:ext cx="6699607" cy="3328470"/>
+                            <a:ext cx="6699607" cy="3476764"/>
                             <a:chOff x="0" y="0"/>
-                            <a:chExt cx="6699607" cy="3328470"/>
+                            <a:chExt cx="6699607" cy="3476764"/>
                           </a:xfrm>
                         </wpg:grpSpPr>
                         <wpg:grpSp>
@@ -1189,34 +1012,16 @@
                           <wps:txbx>
                             <w:txbxContent>
                               <w:p>
-                                <w:proofErr w:type="spellStart"/>
                                 <w:r>
-                                  <w:t>tCCA</w:t>
+                                  <w:t>tCCA settings: [ A B C ]</w:t>
                                 </w:r>
-                                <w:proofErr w:type="spellEnd"/>
-                                <w:r>
-                                  <w:t xml:space="preserve"> settings: [ A B </w:t>
-                                </w:r>
-                                <w:proofErr w:type="gramStart"/>
-                                <w:r>
-                                  <w:t>C ]</w:t>
-                                </w:r>
-                                <w:proofErr w:type="gramEnd"/>
                                 <w:r>
                                   <w:br/>
                                   <w:t xml:space="preserve">A: overall time lag [s] </w:t>
                                 </w:r>
                                 <w:r>
                                   <w:br/>
-                                  <w:t>B: step size [</w:t>
-                                </w:r>
-                                <w:proofErr w:type="spellStart"/>
-                                <w:r>
-                                  <w:t>smpl</w:t>
-                                </w:r>
-                                <w:proofErr w:type="spellEnd"/>
-                                <w:r>
-                                  <w:t xml:space="preserve">] </w:t>
+                                  <w:t xml:space="preserve">B: step size [smpl] </w:t>
                                 </w:r>
                                 <w:r>
                                   <w:br/>
@@ -1313,7 +1118,7 @@
                           <wps:spPr bwMode="auto">
                             <a:xfrm>
                               <a:off x="4511376" y="3122095"/>
-                              <a:ext cx="2169160" cy="206375"/>
+                              <a:ext cx="2169160" cy="354669"/>
                             </a:xfrm>
                             <a:prstGeom prst="rect">
                               <a:avLst/>
@@ -1334,7 +1139,10 @@
                             <w:txbxContent>
                               <w:p>
                                 <w:r>
-                                  <w:t>Training window in resting run [s]</w:t>
+                                  <w:t xml:space="preserve">Training window in resting run </w:t>
+                                </w:r>
+                                <w:r>
+                                  <w:t>(Start Stop) [s]</w:t>
                                 </w:r>
                               </w:p>
                             </w:txbxContent>
@@ -1609,15 +1417,7 @@
                           <w:txbxContent>
                             <w:p>
                               <w:r>
-                                <w:t xml:space="preserve">= 3: Use </w:t>
-                              </w:r>
-                              <w:proofErr w:type="spellStart"/>
-                              <w:r>
-                                <w:t>tCCA</w:t>
-                              </w:r>
-                              <w:proofErr w:type="spellEnd"/>
-                              <w:r>
-                                <w:t xml:space="preserve"> regressors</w:t>
+                                <w:t>= 3: Use tCCA regressors</w:t>
                               </w:r>
                             </w:p>
                           </w:txbxContent>
@@ -1667,8 +1467,8 @@
           </mc:Choice>
           <mc:Fallback>
             <w:pict>
-              <v:group w14:anchorId="3C8ACA6A" id="Group 10" o:spid="_x0000_s1026" style="position:absolute;margin-left:-12.6pt;margin-top:17pt;width:527.5pt;height:310.95pt;z-index:251659264" coordsize="66996,39492" o:gfxdata="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">
-                <v:group id="Group 7" o:spid="_x0000_s1027" style="position:absolute;width:66996;height:33284" coordsize="66996,33284" o:gfxdata="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">
+              <v:group w14:anchorId="3C8ACA6A" id="Group 10" o:spid="_x0000_s1026" style="position:absolute;margin-left:-12.75pt;margin-top:17.05pt;width:527.5pt;height:310.95pt;z-index:251659264" coordsize="66996,39492" o:gfxdata="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">
+                <v:group id="Group 7" o:spid="_x0000_s1027" style="position:absolute;width:66996;height:34767" coordsize="66996,34767" o:gfxdata="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">
                   <v:group id="Group 18" o:spid="_x0000_s1028" style="position:absolute;width:66979;height:14701" coordorigin=",-433" coordsize="66982,14708" o:gfxdata="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">
                     <v:group id="Group 6" o:spid="_x0000_s1029" style="position:absolute;top:4860;width:45600;height:9415" coordorigin="" coordsize="45600,9415" o:gfxdata="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">
                       <v:rect id="Rectangle 3" o:spid="_x0000_s1030" style="position:absolute;width:43674;height:9414;visibility:visible;mso-wrap-style:square;v-text-anchor:middle" o:gfxdata="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" filled="f" strokecolor="red" strokeweight="1pt"/>
@@ -1787,12 +1587,15 @@
                       </w:txbxContent>
                     </v:textbox>
                   </v:shape>
-                  <v:shape id="Text Box 2" o:spid="_x0000_s1037" type="#_x0000_t202" style="position:absolute;left:45113;top:31220;width:21692;height:2064;visibility:visible;mso-wrap-style:square;v-text-anchor:middle" o:gfxdata="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">
+                  <v:shape id="Text Box 2" o:spid="_x0000_s1037" type="#_x0000_t202" style="position:absolute;left:45113;top:31220;width:21692;height:3547;visibility:visible;mso-wrap-style:square;v-text-anchor:middle" o:gfxdata="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">
                     <v:textbox inset="2.5mm,0,0,0">
                       <w:txbxContent>
                         <w:p>
                           <w:r>
-                            <w:t>Training window in resting run [s]</w:t>
+                            <w:t xml:space="preserve">Training window in resting run </w:t>
+                          </w:r>
+                          <w:r>
+                            <w:t>(Start Stop) [s]</w:t>
                           </w:r>
                         </w:p>
                       </w:txbxContent>
@@ -1909,55 +1712,7 @@
         <w:t xml:space="preserve">Please </w:t>
       </w:r>
       <w:r>
-        <w:t xml:space="preserve">note that by default we do not bandpass filter the data, but only low-pass filter by setting </w:t>
-      </w:r>
-      <w:proofErr w:type="spellStart"/>
-      <w:r>
-        <w:t>hpf</w:t>
-      </w:r>
-      <w:proofErr w:type="spellEnd"/>
-      <w:r>
-        <w:t xml:space="preserve"> = 0. The low frequencies are rejected by polynomial drift regression in the GLM, and the slow signals in the </w:t>
-      </w:r>
-      <w:proofErr w:type="spellStart"/>
-      <w:r>
-        <w:t>tCCA</w:t>
-      </w:r>
-      <w:proofErr w:type="spellEnd"/>
-      <w:r>
-        <w:t xml:space="preserve"> regressors. Also, please note that by default we use gaussian basis functions (</w:t>
-      </w:r>
-      <w:proofErr w:type="spellStart"/>
-      <w:r>
-        <w:t>idxBasis</w:t>
-      </w:r>
-      <w:proofErr w:type="spellEnd"/>
-      <w:r>
-        <w:t xml:space="preserve"> =1) in the GLM. To use the </w:t>
-      </w:r>
-      <w:proofErr w:type="spellStart"/>
-      <w:r>
-        <w:t>tCCA</w:t>
-      </w:r>
-      <w:proofErr w:type="spellEnd"/>
-      <w:r>
-        <w:t xml:space="preserve"> regressors in the </w:t>
-      </w:r>
-      <w:proofErr w:type="spellStart"/>
-      <w:r>
-        <w:t>hmrR_GLM</w:t>
-      </w:r>
-      <w:proofErr w:type="spellEnd"/>
-      <w:r>
-        <w:t xml:space="preserve"> function, the </w:t>
-      </w:r>
-      <w:proofErr w:type="spellStart"/>
-      <w:r>
-        <w:t>flagNuisanceRMethod</w:t>
-      </w:r>
-      <w:proofErr w:type="spellEnd"/>
-      <w:r>
-        <w:t xml:space="preserve"> needs to be set to 3.</w:t>
+        <w:t>note that by default we do not bandpass filter the data, but only low-pass filter by setting hpf = 0. The low frequencies are rejected by polynomial drift regression in the GLM, and the slow signals in the tCCA regressors. Also, please note that by default we use gaussian basis functions (idxBasis =1) in the GLM. To use the tCCA regressors in the hmrR_GLM function, the flagNuisanceRMethod needs to be set to 3.</w:t>
       </w:r>
     </w:p>
     <w:p>
@@ -2002,14 +1757,12 @@
       <w:pPr>
         <w:ind w:left="2160" w:hanging="2160"/>
       </w:pPr>
-      <w:proofErr w:type="spellStart"/>
       <w:r>
         <w:rPr>
           <w:u w:val="single"/>
         </w:rPr>
         <w:t>BandpassFilt</w:t>
       </w:r>
-      <w:proofErr w:type="spellEnd"/>
       <w:r>
         <w:rPr>
           <w:b/>
@@ -2025,466 +1778,278 @@
         <w:tab/>
       </w:r>
       <w:r>
-        <w:t xml:space="preserve">You can choose any typical fNIRS band here. Please note that the </w:t>
-      </w:r>
-      <w:proofErr w:type="spellStart"/>
-      <w:r>
-        <w:t>tCCA</w:t>
-      </w:r>
-      <w:proofErr w:type="spellEnd"/>
-      <w:r>
-        <w:t xml:space="preserve"> step might perform less good when higher frequency noise is not excluded (</w:t>
-      </w:r>
-      <w:proofErr w:type="spellStart"/>
-      <w:r>
-        <w:t>lpf</w:t>
-      </w:r>
-      <w:proofErr w:type="spellEnd"/>
-      <w:r>
-        <w:t xml:space="preserve"> high)</w:t>
+        <w:t>You can choose any typical fNIRS band here. Please note that the tCCA step might perform less good when higher frequency noise is not excluded (lpf high)</w:t>
       </w:r>
     </w:p>
     <w:p>
       <w:pPr>
         <w:ind w:left="2160" w:hanging="2160"/>
       </w:pPr>
-      <w:proofErr w:type="spellStart"/>
       <w:r>
         <w:rPr>
           <w:u w:val="single"/>
         </w:rPr>
         <w:t>flagtCCA</w:t>
       </w:r>
-      <w:proofErr w:type="spellEnd"/>
       <w:r>
         <w:t>:</w:t>
       </w:r>
       <w:r>
         <w:tab/>
-        <w:t xml:space="preserve">Turns the </w:t>
-      </w:r>
-      <w:proofErr w:type="spellStart"/>
-      <w:r>
-        <w:t>tCCA</w:t>
-      </w:r>
-      <w:proofErr w:type="spellEnd"/>
-      <w:r>
-        <w:t xml:space="preserve"> method on (1) or off (0).</w:t>
+        <w:t>Turns the tCCA method on (1) or off (0).</w:t>
       </w:r>
     </w:p>
     <w:p>
       <w:pPr>
         <w:ind w:left="2160" w:hanging="2160"/>
       </w:pPr>
-      <w:proofErr w:type="spellStart"/>
       <w:r>
         <w:rPr>
           <w:u w:val="single"/>
         </w:rPr>
         <w:t>tCCAparams</w:t>
       </w:r>
-      <w:proofErr w:type="spellEnd"/>
       <w:r>
         <w:t>:</w:t>
       </w:r>
       <w:r>
         <w:tab/>
-        <w:t xml:space="preserve">The main parameters for </w:t>
-      </w:r>
-      <w:proofErr w:type="spellStart"/>
-      <w:r>
-        <w:t>tCCA</w:t>
-      </w:r>
-      <w:proofErr w:type="spellEnd"/>
-      <w:r>
-        <w:t xml:space="preserve"> analysis, as identified and evaluated in the </w:t>
-      </w:r>
-      <w:proofErr w:type="spellStart"/>
-      <w:r>
-        <w:t>NeuroImage</w:t>
-      </w:r>
-      <w:proofErr w:type="spellEnd"/>
-      <w:r>
-        <w:t xml:space="preserve"> publication: </w:t>
-      </w:r>
-      <w:r>
-        <w:tab/>
-        <w:t>[</w:t>
-      </w:r>
-      <w:proofErr w:type="spellStart"/>
-      <w:r>
+        <w:t xml:space="preserve">The main parameters for tCCA analysis, as identified and evaluated in the NeuroImage publication: </w:t>
+      </w:r>
+      <w:r>
+        <w:tab/>
+        <w:t>[timeLag</w:t>
+      </w:r>
+      <w:r>
+        <w:tab/>
+        <w:t>stepSize</w:t>
+      </w:r>
+      <w:r>
+        <w:tab/>
+        <w:t>corrThresh]</w:t>
+      </w:r>
+      <w:r>
+        <w:br/>
+      </w:r>
+      <w:r>
+        <w:rPr>
+          <w:u w:val="single"/>
+        </w:rPr>
         <w:t>timeLag</w:t>
       </w:r>
-      <w:proofErr w:type="spellEnd"/>
-      <w:r>
-        <w:tab/>
-      </w:r>
-      <w:proofErr w:type="spellStart"/>
-      <w:r>
+      <w:r>
+        <w:t>:</w:t>
+      </w:r>
+      <w:r>
+        <w:tab/>
+        <w:t xml:space="preserve">overall timespan in seconds, across which temporal embedding </w:t>
+      </w:r>
+      <w:r>
+        <w:tab/>
+      </w:r>
+      <w:r>
+        <w:tab/>
+      </w:r>
+      <w:r>
+        <w:tab/>
+        <w:t>is performed. Default: 3s.</w:t>
+      </w:r>
+      <w:r>
+        <w:br/>
+      </w:r>
+      <w:r>
+        <w:rPr>
+          <w:u w:val="single"/>
+        </w:rPr>
         <w:t>stepSize</w:t>
       </w:r>
-      <w:proofErr w:type="spellEnd"/>
-      <w:r>
-        <w:tab/>
-      </w:r>
-      <w:proofErr w:type="spellStart"/>
-      <w:r>
+      <w:r>
+        <w:t>:</w:t>
+      </w:r>
+      <w:r>
+        <w:tab/>
+        <w:t>the step size (</w:t>
+      </w:r>
+      <w:r>
+        <w:rPr>
+          <w:rFonts w:cstheme="minorHAnsi"/>
+        </w:rPr>
+        <w:t>Δ</w:t>
+      </w:r>
+      <w:r>
+        <w:t xml:space="preserve">t) in samples for each time shift of auxiliary </w:t>
+      </w:r>
+      <w:r>
+        <w:tab/>
+      </w:r>
+      <w:r>
+        <w:tab/>
+      </w:r>
+      <w:r>
+        <w:tab/>
+        <w:t xml:space="preserve">signals in the temporal embedding step. NOTE: The effective </w:t>
+      </w:r>
+      <w:r>
+        <w:tab/>
+      </w:r>
+      <w:r>
+        <w:tab/>
+      </w:r>
+      <w:r>
+        <w:tab/>
+        <w:t xml:space="preserve">time shift will depend on your data’s sample frequency! </w:t>
+      </w:r>
+      <w:r>
+        <w:br/>
+      </w:r>
+      <w:r>
+        <w:tab/>
+      </w:r>
+      <w:r>
+        <w:tab/>
+        <w:t>Default: 2 samples</w:t>
+      </w:r>
+      <w:r>
+        <w:br/>
+      </w:r>
+      <w:r>
+        <w:rPr>
+          <w:u w:val="single"/>
+        </w:rPr>
         <w:t>corrThresh</w:t>
       </w:r>
-      <w:proofErr w:type="spellEnd"/>
-      <w:r>
-        <w:t>]</w:t>
-      </w:r>
-      <w:r>
-        <w:br/>
-      </w:r>
-      <w:proofErr w:type="spellStart"/>
+      <w:r>
+        <w:t>:</w:t>
+      </w:r>
+      <w:r>
+        <w:tab/>
+        <w:t xml:space="preserve">Correlation threshold (&lt;=1). This threshold will be used to select </w:t>
+      </w:r>
+      <w:r>
+        <w:tab/>
+      </w:r>
+      <w:r>
+        <w:tab/>
+        <w:t xml:space="preserve">(keep) only those tCCA regressors for the GLM nuisance </w:t>
+      </w:r>
+      <w:r>
+        <w:tab/>
+      </w:r>
+      <w:r>
+        <w:tab/>
+      </w:r>
+      <w:r>
+        <w:tab/>
+      </w:r>
+      <w:r>
+        <w:tab/>
+        <w:t xml:space="preserve">removal, that have a canonical correlation with fNIRS signals in </w:t>
+      </w:r>
+      <w:r>
+        <w:tab/>
+      </w:r>
+      <w:r>
+        <w:tab/>
+      </w:r>
+      <w:r>
+        <w:tab/>
+        <w:t xml:space="preserve">the CCA space that is greater than corrThresh. If set to 1, all </w:t>
+      </w:r>
+      <w:r>
+        <w:tab/>
+      </w:r>
+      <w:r>
+        <w:tab/>
+      </w:r>
+      <w:r>
+        <w:tab/>
+        <w:t>regressors will be used. Default: 0.3.</w:t>
+      </w:r>
+    </w:p>
+    <w:p>
+      <w:pPr>
+        <w:ind w:left="2160" w:hanging="2160"/>
+      </w:pPr>
       <w:r>
         <w:rPr>
           <w:u w:val="single"/>
         </w:rPr>
-        <w:t>timeLag</w:t>
-      </w:r>
-      <w:proofErr w:type="spellEnd"/>
+        <w:t>tCCAaux_inx</w:t>
+      </w:r>
       <w:r>
         <w:t>:</w:t>
       </w:r>
       <w:r>
         <w:tab/>
-        <w:t xml:space="preserve">overall timespan in seconds, across which temporal embedding </w:t>
-      </w:r>
-      <w:r>
-        <w:tab/>
-      </w:r>
-      <w:r>
-        <w:tab/>
-      </w:r>
-      <w:r>
-        <w:tab/>
-        <w:t>is performed. Default: 3s.</w:t>
-      </w:r>
-      <w:r>
-        <w:br/>
-      </w:r>
-      <w:proofErr w:type="spellStart"/>
+      </w:r>
+      <w:r>
+        <w:t xml:space="preserve">indices of the auxiliary signals in the .snirf file that are to be used for the tCCA regression. NOTE: to not introduce additional noise, exclude auxiliary channels that are noisy or do not carry meaningful signals. </w:t>
+      </w:r>
+    </w:p>
+    <w:p>
+      <w:pPr>
+        <w:ind w:left="2160" w:hanging="2160"/>
+      </w:pPr>
       <w:r>
         <w:rPr>
           <w:u w:val="single"/>
         </w:rPr>
-        <w:t>stepSize</w:t>
-      </w:r>
-      <w:proofErr w:type="spellEnd"/>
+        <w:t>rhoSD_ssThresh</w:t>
+      </w:r>
       <w:r>
         <w:t>:</w:t>
       </w:r>
       <w:r>
         <w:tab/>
-        <w:t>the step size (</w:t>
-      </w:r>
-      <w:proofErr w:type="spellStart"/>
-      <w:r>
-        <w:rPr>
-          <w:rFonts w:cstheme="minorHAnsi"/>
-        </w:rPr>
-        <w:t>Δ</w:t>
-      </w:r>
-      <w:r>
-        <w:t>t</w:t>
-      </w:r>
-      <w:proofErr w:type="spellEnd"/>
-      <w:r>
-        <w:t xml:space="preserve">) in samples for each time shift of auxiliary </w:t>
-      </w:r>
-      <w:r>
-        <w:tab/>
-      </w:r>
-      <w:r>
-        <w:tab/>
-      </w:r>
-      <w:r>
-        <w:tab/>
-        <w:t xml:space="preserve">signals in the temporal embedding step. NOTE: The effective </w:t>
-      </w:r>
-      <w:r>
-        <w:tab/>
-      </w:r>
-      <w:r>
-        <w:tab/>
-      </w:r>
-      <w:r>
-        <w:tab/>
-        <w:t xml:space="preserve">time shift will depend on your data’s sample frequency! </w:t>
-      </w:r>
-      <w:r>
-        <w:br/>
-      </w:r>
-      <w:r>
-        <w:tab/>
-      </w:r>
-      <w:r>
-        <w:tab/>
-        <w:t>Default: 2 samples</w:t>
-      </w:r>
-      <w:r>
-        <w:br/>
-      </w:r>
-      <w:proofErr w:type="spellStart"/>
+        <w:t>Same parameter as in the hmR_GLM function. Threshold to detect short separation channels in the data. All signals measured with a source-detector separation &lt; rhoSD_ssThresh will be used as short separation channels and added to the auxiliary signals to find nuisance regressors in the tCCA step.</w:t>
+      </w:r>
+    </w:p>
+    <w:p>
+      <w:pPr>
+        <w:ind w:left="2160" w:hanging="2160"/>
+      </w:pPr>
       <w:r>
         <w:rPr>
           <w:u w:val="single"/>
         </w:rPr>
-        <w:t>corrThresh</w:t>
-      </w:r>
-      <w:proofErr w:type="spellEnd"/>
+        <w:t>runIdxResting</w:t>
+      </w:r>
       <w:r>
         <w:t>:</w:t>
       </w:r>
       <w:r>
         <w:tab/>
-        <w:t xml:space="preserve">Correlation threshold (&lt;=1). This threshold will be used to select </w:t>
-      </w:r>
-      <w:r>
-        <w:tab/>
-      </w:r>
-      <w:r>
-        <w:tab/>
-        <w:t xml:space="preserve">(keep) only those </w:t>
-      </w:r>
-      <w:proofErr w:type="spellStart"/>
-      <w:r>
-        <w:t>tCCA</w:t>
-      </w:r>
-      <w:proofErr w:type="spellEnd"/>
-      <w:r>
-        <w:t xml:space="preserve"> regressors for the GLM nuisance </w:t>
-      </w:r>
-      <w:r>
-        <w:tab/>
-      </w:r>
-      <w:r>
-        <w:tab/>
-      </w:r>
-      <w:r>
-        <w:tab/>
-      </w:r>
-      <w:r>
-        <w:tab/>
-        <w:t xml:space="preserve">removal, that have a canonical correlation with fNIRS signals in </w:t>
-      </w:r>
-      <w:r>
-        <w:tab/>
-      </w:r>
-      <w:r>
-        <w:tab/>
-      </w:r>
-      <w:r>
-        <w:tab/>
-        <w:t xml:space="preserve">the CCA space that is greater than </w:t>
-      </w:r>
-      <w:proofErr w:type="spellStart"/>
-      <w:r>
-        <w:t>corrThresh</w:t>
-      </w:r>
-      <w:proofErr w:type="spellEnd"/>
-      <w:r>
-        <w:t xml:space="preserve">. If set to 1, all </w:t>
-      </w:r>
-      <w:r>
-        <w:tab/>
-      </w:r>
-      <w:r>
-        <w:tab/>
-      </w:r>
-      <w:r>
-        <w:tab/>
-        <w:t>regressors will be used. Default: 0.3.</w:t>
+        <w:t xml:space="preserve">Index of the run (dataset) that contains the resting data to be used for the tCCA filter training. We recommend to position your resting state data as the first run and set runIdxResting = 1. If your resting run is not the first, the tCCA function will skip all runs up to the training run to generate the tCCA filter and </w:t>
+      </w:r>
+      <w:r>
+        <w:t xml:space="preserve">will </w:t>
+      </w:r>
+      <w:r>
+        <w:t xml:space="preserve">not output </w:t>
+      </w:r>
+      <w:r>
+        <w:t xml:space="preserve">any </w:t>
+      </w:r>
+      <w:r>
+        <w:t>regressors before the filter is learnt. In that case, simply re-run the whole session after your first execution to generate results for the previous runs as well.</w:t>
       </w:r>
     </w:p>
     <w:p>
       <w:pPr>
         <w:ind w:left="2160" w:hanging="2160"/>
       </w:pPr>
-      <w:proofErr w:type="spellStart"/>
       <w:r>
         <w:rPr>
           <w:u w:val="single"/>
         </w:rPr>
-        <w:t>tCCAaux_inx</w:t>
-      </w:r>
-      <w:proofErr w:type="spellEnd"/>
+        <w:t>tResting</w:t>
+      </w:r>
       <w:r>
         <w:t>:</w:t>
       </w:r>
       <w:r>
         <w:tab/>
-      </w:r>
-      <w:r>
-        <w:t xml:space="preserve">indices of the auxiliary signals in </w:t>
-      </w:r>
-      <w:proofErr w:type="gramStart"/>
-      <w:r>
-        <w:t>the .</w:t>
-      </w:r>
-      <w:proofErr w:type="spellStart"/>
-      <w:r>
-        <w:t>snirf</w:t>
-      </w:r>
-      <w:proofErr w:type="spellEnd"/>
-      <w:proofErr w:type="gramEnd"/>
-      <w:r>
-        <w:t xml:space="preserve"> file that are to be used for the </w:t>
-      </w:r>
-      <w:proofErr w:type="spellStart"/>
-      <w:r>
-        <w:t>tCCA</w:t>
-      </w:r>
-      <w:proofErr w:type="spellEnd"/>
-      <w:r>
-        <w:t xml:space="preserve"> regression. NOTE: to not introduce additional noise, exclude auxiliary channels that are noisy or do not carry meaningful signals. </w:t>
-      </w:r>
-    </w:p>
-    <w:p>
-      <w:pPr>
-        <w:ind w:left="2160" w:hanging="2160"/>
-      </w:pPr>
-      <w:proofErr w:type="spellStart"/>
-      <w:r>
-        <w:rPr>
-          <w:u w:val="single"/>
-        </w:rPr>
-        <w:t>rhoSD_ssThresh</w:t>
-      </w:r>
-      <w:proofErr w:type="spellEnd"/>
-      <w:r>
-        <w:t>:</w:t>
-      </w:r>
-      <w:r>
-        <w:tab/>
-        <w:t xml:space="preserve">Same parameter as in the </w:t>
-      </w:r>
-      <w:proofErr w:type="spellStart"/>
-      <w:r>
-        <w:t>hmR_GLM</w:t>
-      </w:r>
-      <w:proofErr w:type="spellEnd"/>
-      <w:r>
-        <w:t xml:space="preserve"> function. Threshold to detect short separation channels in the data. All signals measured with a source-detector separation &lt; </w:t>
-      </w:r>
-      <w:proofErr w:type="spellStart"/>
-      <w:r>
-        <w:t>rhoSD_ssThresh</w:t>
-      </w:r>
-      <w:proofErr w:type="spellEnd"/>
-      <w:r>
-        <w:t xml:space="preserve"> will be used as short separation channels and added to the auxiliary signals to find nuisance regressors in the </w:t>
-      </w:r>
-      <w:proofErr w:type="spellStart"/>
-      <w:r>
-        <w:t>tCCA</w:t>
-      </w:r>
-      <w:proofErr w:type="spellEnd"/>
-      <w:r>
-        <w:t xml:space="preserve"> step.</w:t>
-      </w:r>
-    </w:p>
-    <w:p>
-      <w:pPr>
-        <w:ind w:left="2160" w:hanging="2160"/>
-      </w:pPr>
-      <w:proofErr w:type="spellStart"/>
-      <w:r>
-        <w:rPr>
-          <w:u w:val="single"/>
-        </w:rPr>
-        <w:t>runIdxResting</w:t>
-      </w:r>
-      <w:proofErr w:type="spellEnd"/>
-      <w:r>
-        <w:t>:</w:t>
-      </w:r>
-      <w:r>
-        <w:tab/>
-        <w:t xml:space="preserve">Index of the run (dataset) that contains the resting data to be used for the </w:t>
-      </w:r>
-      <w:proofErr w:type="spellStart"/>
-      <w:r>
-        <w:t>tCCA</w:t>
-      </w:r>
-      <w:proofErr w:type="spellEnd"/>
-      <w:r>
-        <w:t xml:space="preserve"> filter training. We recommend </w:t>
-      </w:r>
-      <w:proofErr w:type="gramStart"/>
-      <w:r>
-        <w:t>to position</w:t>
-      </w:r>
-      <w:proofErr w:type="gramEnd"/>
-      <w:r>
-        <w:t xml:space="preserve"> your resting state data as the first run and set </w:t>
-      </w:r>
-      <w:proofErr w:type="spellStart"/>
-      <w:r>
-        <w:t>runIdxResting</w:t>
-      </w:r>
-      <w:proofErr w:type="spellEnd"/>
-      <w:r>
-        <w:t xml:space="preserve"> = 1. If your resting run is not the first, the </w:t>
-      </w:r>
-      <w:proofErr w:type="spellStart"/>
-      <w:r>
-        <w:t>tCCA</w:t>
-      </w:r>
-      <w:proofErr w:type="spellEnd"/>
-      <w:r>
-        <w:t xml:space="preserve"> function will skip all runs up to the training run to generate the </w:t>
-      </w:r>
-      <w:proofErr w:type="spellStart"/>
-      <w:r>
-        <w:t>tCCA</w:t>
-      </w:r>
-      <w:proofErr w:type="spellEnd"/>
-      <w:r>
-        <w:t xml:space="preserve"> filter and </w:t>
-      </w:r>
-      <w:r>
-        <w:t xml:space="preserve">will </w:t>
-      </w:r>
-      <w:r>
-        <w:t xml:space="preserve">not output </w:t>
-      </w:r>
-      <w:r>
-        <w:t xml:space="preserve">any </w:t>
-      </w:r>
-      <w:r>
-        <w:t>regressors before the filter is learnt. In that case, simply re-run the whole session after your first execution to generate results for the previous runs as well.</w:t>
-      </w:r>
-    </w:p>
-    <w:p>
-      <w:pPr>
-        <w:ind w:left="2160" w:hanging="2160"/>
-      </w:pPr>
-      <w:proofErr w:type="spellStart"/>
-      <w:r>
-        <w:rPr>
-          <w:u w:val="single"/>
-        </w:rPr>
-        <w:t>tResting</w:t>
-      </w:r>
-      <w:proofErr w:type="spellEnd"/>
-      <w:r>
-        <w:t>:</w:t>
-      </w:r>
-      <w:r>
-        <w:tab/>
-        <w:t xml:space="preserve">Window in seconds [start stop] to be used in the resting state run for </w:t>
-      </w:r>
-      <w:proofErr w:type="spellStart"/>
-      <w:r>
-        <w:t>tCCA</w:t>
-      </w:r>
-      <w:proofErr w:type="spellEnd"/>
-      <w:r>
-        <w:t xml:space="preserve"> training. We recommend </w:t>
+        <w:t xml:space="preserve">Window in seconds [start stop] to be used in the resting state run for tCCA training. We recommend </w:t>
       </w:r>
       <w:r>
         <w:t>setting</w:t>
@@ -2502,32 +2067,16 @@
         <w:t>run</w:t>
       </w:r>
       <w:r>
-        <w:t xml:space="preserve"> to make sure all signals are </w:t>
-      </w:r>
-      <w:proofErr w:type="gramStart"/>
-      <w:r>
-        <w:t>settled</w:t>
-      </w:r>
-      <w:proofErr w:type="gramEnd"/>
-      <w:r>
-        <w:t xml:space="preserve"> and no major artifacts are present. For better statistical performance, the window should not be shorter than 60s. Default: </w:t>
-      </w:r>
-      <w:r>
-        <w:t>[30 210</w:t>
-      </w:r>
-      <w:proofErr w:type="gramStart"/>
-      <w:r>
-        <w:t>]</w:t>
+        <w:t xml:space="preserve"> to make sure all signals are settled and no major artifacts are present. For better statistical performance, the window should not be shorter than 60s. Default: </w:t>
+      </w:r>
+      <w:r>
+        <w:t>[30 210]</w:t>
       </w:r>
       <w:r>
         <w:t xml:space="preserve"> </w:t>
       </w:r>
       <w:r>
-        <w:t xml:space="preserve"> (</w:t>
-      </w:r>
-      <w:proofErr w:type="gramEnd"/>
-      <w:r>
-        <w:t>180s).</w:t>
+        <w:t xml:space="preserve"> (180s).</w:t>
       </w:r>
     </w:p>
     <w:p>

</xml_diff>

<commit_message>
updated docu and added example processing streams
</commit_message>
<xml_diff>
--- a/FuncRegistry/UserFunctions/tcca_glm/docu.docx
+++ b/FuncRegistry/UserFunctions/tcca_glm/docu.docx
@@ -276,7 +276,33 @@
         <w:rPr>
           <w:rFonts w:eastAsia="Times New Roman" w:cstheme="minorHAnsi"/>
         </w:rPr>
-        <w:t>GLM with tCCA flexibly combines any available auxiliary signals into optimal nuisance regressors. The most important signals to use are short distance fNIRS channels and motion (accelerometer) measured at the head.</w:t>
+        <w:t xml:space="preserve">GLM with </w:t>
+      </w:r>
+      <w:proofErr w:type="spellStart"/>
+      <w:r>
+        <w:rPr>
+          <w:rFonts w:eastAsia="Times New Roman" w:cstheme="minorHAnsi"/>
+        </w:rPr>
+        <w:t>tCCA</w:t>
+      </w:r>
+      <w:proofErr w:type="spellEnd"/>
+      <w:r>
+        <w:rPr>
+          <w:rFonts w:eastAsia="Times New Roman" w:cstheme="minorHAnsi"/>
+        </w:rPr>
+        <w:t xml:space="preserve"> flexibly combines any available auxiliary signals into optimal nuisance regressors. The most important signals to use are short </w:t>
+      </w:r>
+      <w:r>
+        <w:rPr>
+          <w:rFonts w:eastAsia="Times New Roman" w:cstheme="minorHAnsi"/>
+        </w:rPr>
+        <w:t>separation</w:t>
+      </w:r>
+      <w:r>
+        <w:rPr>
+          <w:rFonts w:eastAsia="Times New Roman" w:cstheme="minorHAnsi"/>
+        </w:rPr>
+        <w:t xml:space="preserve"> fNIRS channels and motion (accelerometer) measured at the head.</w:t>
       </w:r>
     </w:p>
     <w:p>
@@ -320,7 +346,21 @@
         <w:rPr>
           <w:rFonts w:eastAsia="Times New Roman" w:cstheme="minorHAnsi"/>
         </w:rPr>
-        <w:t>GLM with tCCA improves HRF recovery particularly for low Contrast to Noise Ratios and low number of stimuli/trials.</w:t>
+        <w:t xml:space="preserve">GLM with </w:t>
+      </w:r>
+      <w:proofErr w:type="spellStart"/>
+      <w:r>
+        <w:rPr>
+          <w:rFonts w:eastAsia="Times New Roman" w:cstheme="minorHAnsi"/>
+        </w:rPr>
+        <w:t>tCCA</w:t>
+      </w:r>
+      <w:proofErr w:type="spellEnd"/>
+      <w:r>
+        <w:rPr>
+          <w:rFonts w:eastAsia="Times New Roman" w:cstheme="minorHAnsi"/>
+        </w:rPr>
+        <w:t xml:space="preserve"> improves HRF recovery particularly for low Contrast to Noise Ratios and low number of stimuli/trials.</w:t>
       </w:r>
     </w:p>
     <w:p>
@@ -411,10 +451,26 @@
         <w:t>run</w:t>
       </w:r>
       <w:r>
-        <w:t>, in which a resting state measurement (training run) is used to learn tCCA filters that generate the optimal nuisance regressors by linearly mixing time embedded (shifted copies of) auxiliary signals. It is important to use resting state data – not experimental data with stimuli that generate brain responses – to ensure the nuisance regressors fit physiological noise only.</w:t>
-      </w:r>
-      <w:r>
-        <w:t xml:space="preserve"> The tCCA filter matrix is saved in the </w:t>
+        <w:t xml:space="preserve">, in which a resting state measurement (training run) is used to learn </w:t>
+      </w:r>
+      <w:proofErr w:type="spellStart"/>
+      <w:r>
+        <w:t>tCCA</w:t>
+      </w:r>
+      <w:proofErr w:type="spellEnd"/>
+      <w:r>
+        <w:t xml:space="preserve"> filters that generate the optimal nuisance regressors by linearly mixing time embedded (shifted copies of) auxiliary signals. It is important to use resting state data – not experimental data with stimuli that generate brain responses – to ensure the nuisance regressors fit physiological noise only.</w:t>
+      </w:r>
+      <w:r>
+        <w:t xml:space="preserve"> The </w:t>
+      </w:r>
+      <w:proofErr w:type="spellStart"/>
+      <w:r>
+        <w:t>tCCA</w:t>
+      </w:r>
+      <w:proofErr w:type="spellEnd"/>
+      <w:r>
+        <w:t xml:space="preserve"> filter matrix is saved in the </w:t>
       </w:r>
       <w:r>
         <w:rPr>
@@ -438,10 +494,34 @@
         <w:t>, where</w:t>
       </w:r>
       <w:r>
-        <w:t xml:space="preserve"> ‘xxxxx’ is a tCCA parameter configuration checksum.</w:t>
-      </w:r>
-      <w:r>
-        <w:t xml:space="preserve"> If you change tCCA parameters, or delete the file, this filter will be newly trained.</w:t>
+        <w:t xml:space="preserve"> ‘</w:t>
+      </w:r>
+      <w:proofErr w:type="spellStart"/>
+      <w:r>
+        <w:t>xxxxx</w:t>
+      </w:r>
+      <w:proofErr w:type="spellEnd"/>
+      <w:r>
+        <w:t xml:space="preserve">’ is a </w:t>
+      </w:r>
+      <w:proofErr w:type="spellStart"/>
+      <w:r>
+        <w:t>tCCA</w:t>
+      </w:r>
+      <w:proofErr w:type="spellEnd"/>
+      <w:r>
+        <w:t xml:space="preserve"> parameter configuration checksum.</w:t>
+      </w:r>
+      <w:r>
+        <w:t xml:space="preserve"> If you change </w:t>
+      </w:r>
+      <w:proofErr w:type="spellStart"/>
+      <w:r>
+        <w:t>tCCA</w:t>
+      </w:r>
+      <w:proofErr w:type="spellEnd"/>
+      <w:r>
+        <w:t xml:space="preserve"> parameters, or delete the file, this filter will be newly trained.</w:t>
       </w:r>
     </w:p>
     <w:p>
@@ -463,7 +543,15 @@
         <w:t>analysis run(s)</w:t>
       </w:r>
       <w:r>
-        <w:t>, in which the tCCA filters are used to generate nuisance regressors for the subsequent GLM analysis of the fNIRS data that contains stimuli and corresponding brain responses.</w:t>
+        <w:t xml:space="preserve">, in which the </w:t>
+      </w:r>
+      <w:proofErr w:type="spellStart"/>
+      <w:r>
+        <w:t>tCCA</w:t>
+      </w:r>
+      <w:proofErr w:type="spellEnd"/>
+      <w:r>
+        <w:t xml:space="preserve"> filters are used to generate nuisance regressors for the subsequent GLM analysis of the fNIRS data that contains stimuli and corresponding brain responses.</w:t>
       </w:r>
     </w:p>
     <w:p>
@@ -543,13 +631,29 @@
     </w:p>
     <w:p>
       <w:r>
-        <w:t>The tCCA approach is a machine learning based method wit</w:t>
+        <w:t xml:space="preserve">The </w:t>
+      </w:r>
+      <w:proofErr w:type="spellStart"/>
+      <w:r>
+        <w:t>tCCA</w:t>
+      </w:r>
+      <w:proofErr w:type="spellEnd"/>
+      <w:r>
+        <w:t xml:space="preserve"> approach is a machine learning based method wit</w:t>
       </w:r>
       <w:r>
         <w:t>h</w:t>
       </w:r>
       <w:r>
-        <w:t xml:space="preserve"> several hyperparameters. This means that the selection of the parameters can have a big impact on the performance of the method. For an exploration of the parameter space and more details, please see the NeuroImage paper</w:t>
+        <w:t xml:space="preserve"> several hyperparameters. This means that the selection of the parameters can have a big impact on the performance of the method. For an exploration of the parameter space and more details, please see the </w:t>
+      </w:r>
+      <w:proofErr w:type="spellStart"/>
+      <w:r>
+        <w:t>NeuroImage</w:t>
+      </w:r>
+      <w:proofErr w:type="spellEnd"/>
+      <w:r>
+        <w:t xml:space="preserve"> paper</w:t>
       </w:r>
       <w:r>
         <w:t xml:space="preserve"> cited above</w:t>
@@ -567,7 +671,41 @@
         </w:numPr>
       </w:pPr>
       <w:r>
-        <w:t>Try to avoid overfitting. If the nuisance regressors overfit the fNIRS signals, the HRFs will be underestimated. Overfitting is more likely to occur, when</w:t>
+        <w:rPr>
+          <w:u w:val="single"/>
+        </w:rPr>
+        <w:t>Try to avoid overfitting</w:t>
+      </w:r>
+      <w:r>
+        <w:t>. If the nuisance regressors overfit the fNIRS signals, the HRFs will be underestimated.</w:t>
+      </w:r>
+      <w:r>
+        <w:t xml:space="preserve"> One indicator for this is a warning pop up that the </w:t>
+      </w:r>
+      <w:proofErr w:type="spellStart"/>
+      <w:r>
+        <w:t>tCCA</w:t>
+      </w:r>
+      <w:proofErr w:type="spellEnd"/>
+      <w:r>
+        <w:t xml:space="preserve"> function will display</w:t>
+      </w:r>
+      <w:r>
+        <w:t xml:space="preserve"> </w:t>
+      </w:r>
+      <w:r>
+        <w:t xml:space="preserve">when all regressors are above the user set correlation threshold (no </w:t>
+      </w:r>
+      <w:proofErr w:type="spellStart"/>
+      <w:r>
+        <w:t>tCCA</w:t>
+      </w:r>
+      <w:proofErr w:type="spellEnd"/>
+      <w:r>
+        <w:t xml:space="preserve"> regressors are rejected). </w:t>
+      </w:r>
+      <w:r>
+        <w:t>Overfitting is more likely to occur, when</w:t>
       </w:r>
     </w:p>
     <w:p>
@@ -579,13 +717,43 @@
         </w:numPr>
       </w:pPr>
       <w:r>
-        <w:t xml:space="preserve">The tCCA parameter </w:t>
+        <w:t xml:space="preserve">The </w:t>
+      </w:r>
+      <w:proofErr w:type="spellStart"/>
+      <w:r>
+        <w:t>tCCA</w:t>
+      </w:r>
+      <w:proofErr w:type="spellEnd"/>
+      <w:r>
+        <w:t xml:space="preserve"> parameter </w:t>
       </w:r>
       <w:r>
         <w:t>s</w:t>
       </w:r>
       <w:r>
-        <w:t>et yields a large number of temporal embeddings: This happens when you use a long absolute time lag and a small step size.</w:t>
+        <w:t xml:space="preserve">et yields </w:t>
+      </w:r>
+      <w:proofErr w:type="gramStart"/>
+      <w:r>
+        <w:t xml:space="preserve">a </w:t>
+      </w:r>
+      <w:r>
+        <w:rPr>
+          <w:i/>
+          <w:iCs/>
+        </w:rPr>
+        <w:t>large number of</w:t>
+      </w:r>
+      <w:proofErr w:type="gramEnd"/>
+      <w:r>
+        <w:rPr>
+          <w:i/>
+          <w:iCs/>
+        </w:rPr>
+        <w:t xml:space="preserve"> temporal embeddings</w:t>
+      </w:r>
+      <w:r>
+        <w:t>: This happens when you use a long absolute time lag and a small step size.</w:t>
       </w:r>
     </w:p>
     <w:p>
@@ -597,7 +765,39 @@
         </w:numPr>
       </w:pPr>
       <w:r>
-        <w:t>The correlation threshold is low: This will result in a larger number of tCCA regressors being handed over to the GLM</w:t>
+        <w:t xml:space="preserve">The </w:t>
+      </w:r>
+      <w:r>
+        <w:rPr>
+          <w:i/>
+          <w:iCs/>
+        </w:rPr>
+        <w:t>correlation threshold is</w:t>
+      </w:r>
+      <w:r>
+        <w:rPr>
+          <w:i/>
+          <w:iCs/>
+        </w:rPr>
+        <w:t xml:space="preserve"> very</w:t>
+      </w:r>
+      <w:r>
+        <w:rPr>
+          <w:i/>
+          <w:iCs/>
+        </w:rPr>
+        <w:t xml:space="preserve"> low</w:t>
+      </w:r>
+      <w:r>
+        <w:t xml:space="preserve">: This will result in a larger number of </w:t>
+      </w:r>
+      <w:proofErr w:type="spellStart"/>
+      <w:r>
+        <w:t>tCCA</w:t>
+      </w:r>
+      <w:proofErr w:type="spellEnd"/>
+      <w:r>
+        <w:t xml:space="preserve"> regressors being handed over to the GLM</w:t>
       </w:r>
       <w:r>
         <w:t>.</w:t>
@@ -612,13 +812,14 @@
         </w:numPr>
       </w:pPr>
       <w:r>
-        <w:t>The ratio of tCCA nuisance regressors and HRF regressors is</w:t>
-      </w:r>
-      <w:r>
-        <w:t xml:space="preserve"> bad: For instance, if you use the GLM with canonical HRF regressor and not gaussian basis functions, you might want to reduce the number of tCCA regressors</w:t>
-      </w:r>
-      <w:r>
-        <w:t>.</w:t>
+        <w:rPr>
+          <w:i/>
+          <w:iCs/>
+        </w:rPr>
+        <w:t>Multiple short separation channels are available</w:t>
+      </w:r>
+      <w:r>
+        <w:t>: Since short and long separation fNIRS channels are very similar, temporal embedding of multiple SS channels can lead to overfitting. In this case consider setting the parameter ctr &gt; 1 to a fixed number of regressors that you want to use with the GLM.</w:t>
       </w:r>
     </w:p>
     <w:p>
@@ -630,7 +831,73 @@
         </w:numPr>
       </w:pPr>
       <w:r>
-        <w:t>The auxiliary signals have high frequency components that were not filtered out well and the number of temporal embeddings is large.</w:t>
+        <w:t xml:space="preserve">The </w:t>
+      </w:r>
+      <w:r>
+        <w:rPr>
+          <w:i/>
+          <w:iCs/>
+        </w:rPr>
+        <w:t xml:space="preserve">ratio of </w:t>
+      </w:r>
+      <w:proofErr w:type="spellStart"/>
+      <w:r>
+        <w:rPr>
+          <w:i/>
+          <w:iCs/>
+        </w:rPr>
+        <w:t>tCCA</w:t>
+      </w:r>
+      <w:proofErr w:type="spellEnd"/>
+      <w:r>
+        <w:rPr>
+          <w:i/>
+          <w:iCs/>
+        </w:rPr>
+        <w:t xml:space="preserve"> nuisance regressors and HRF regressors is</w:t>
+      </w:r>
+      <w:r>
+        <w:rPr>
+          <w:i/>
+          <w:iCs/>
+        </w:rPr>
+        <w:t xml:space="preserve"> bad</w:t>
+      </w:r>
+      <w:r>
+        <w:t xml:space="preserve">: For instance, if you use the GLM with canonical HRF regressor and not gaussian basis functions, you might want to reduce the number of </w:t>
+      </w:r>
+      <w:proofErr w:type="spellStart"/>
+      <w:r>
+        <w:t>tCCA</w:t>
+      </w:r>
+      <w:proofErr w:type="spellEnd"/>
+      <w:r>
+        <w:t xml:space="preserve"> regressors</w:t>
+      </w:r>
+      <w:r>
+        <w:t>.</w:t>
+      </w:r>
+    </w:p>
+    <w:p>
+      <w:pPr>
+        <w:pStyle w:val="ListParagraph"/>
+        <w:numPr>
+          <w:ilvl w:val="1"/>
+          <w:numId w:val="4"/>
+        </w:numPr>
+      </w:pPr>
+      <w:r>
+        <w:t xml:space="preserve">The auxiliary signals have </w:t>
+      </w:r>
+      <w:r>
+        <w:rPr>
+          <w:i/>
+          <w:iCs/>
+        </w:rPr>
+        <w:t>high frequency components</w:t>
+      </w:r>
+      <w:r>
+        <w:t xml:space="preserve"> that were not filtered out well and the number of temporal embeddings is large.</w:t>
       </w:r>
     </w:p>
     <w:p>
@@ -642,7 +909,14 @@
         </w:numPr>
       </w:pPr>
       <w:r>
-        <w:t>Use meaningful resting data:</w:t>
+        <w:rPr>
+          <w:u w:val="single"/>
+        </w:rPr>
+        <w:lastRenderedPageBreak/>
+        <w:t>Use meaningful resting data</w:t>
+      </w:r>
+      <w:r>
+        <w:t>:</w:t>
       </w:r>
     </w:p>
     <w:p>
@@ -683,9 +957,13 @@
           <w:numId w:val="4"/>
         </w:numPr>
       </w:pPr>
-      <w:r>
-        <w:lastRenderedPageBreak/>
-        <w:t>Don’t use too short (&lt;60s) or very long (&gt;10min) segments for training (these values are experimental and have not been empirically investigated so far).</w:t>
+      <w:proofErr w:type="gramStart"/>
+      <w:r>
+        <w:t>Don’t</w:t>
+      </w:r>
+      <w:proofErr w:type="gramEnd"/>
+      <w:r>
+        <w:t xml:space="preserve"> use too short (&lt;60s) or very long (&gt;10min) segments for training (these values are experimental and have not been empirically investigated so far).</w:t>
       </w:r>
     </w:p>
     <w:p>
@@ -695,51 +973,166 @@
           <w:bCs/>
         </w:rPr>
       </w:pPr>
-    </w:p>
-    <w:p>
-      <w:pPr>
+      <w:r>
         <w:rPr>
           <w:b/>
           <w:bCs/>
         </w:rPr>
-      </w:pPr>
+        <w:t xml:space="preserve">How to incorporate </w:t>
+      </w:r>
+      <w:proofErr w:type="spellStart"/>
       <w:r>
         <w:rPr>
           <w:b/>
           <w:bCs/>
         </w:rPr>
-        <w:t>How to incorporate tCCA into your Homer3 processing stream?</w:t>
-      </w:r>
-    </w:p>
-    <w:p>
-      <w:r>
-        <w:t xml:space="preserve">You can simply add the hmrR_tCCA function to your processing stream, usually directly </w:t>
+        <w:t>tCCA</w:t>
+      </w:r>
+      <w:proofErr w:type="spellEnd"/>
+      <w:r>
+        <w:rPr>
+          <w:b/>
+          <w:bCs/>
+        </w:rPr>
+        <w:t xml:space="preserve"> into your Homer3 processing stream?</w:t>
+      </w:r>
+    </w:p>
+    <w:p>
+      <w:r>
+        <w:t xml:space="preserve">You can simply add the </w:t>
+      </w:r>
+      <w:proofErr w:type="spellStart"/>
+      <w:r>
+        <w:t>hmrR_tCCA</w:t>
+      </w:r>
+      <w:proofErr w:type="spellEnd"/>
+      <w:r>
+        <w:t xml:space="preserve"> function to your processing stream, usually directly </w:t>
       </w:r>
       <w:r>
         <w:t>preceding</w:t>
       </w:r>
       <w:r>
-        <w:t xml:space="preserve"> the hmR_GLM function. Please refer to the example processing stream</w:t>
+        <w:t xml:space="preserve"> the </w:t>
+      </w:r>
+      <w:proofErr w:type="spellStart"/>
+      <w:r>
+        <w:t>hmR_GLM</w:t>
+      </w:r>
+      <w:proofErr w:type="spellEnd"/>
+      <w:r>
+        <w:t xml:space="preserve"> function. Please refer to the example processing stream</w:t>
+      </w:r>
+      <w:r>
+        <w:t>s</w:t>
       </w:r>
       <w:r>
         <w:t xml:space="preserve"> </w:t>
       </w:r>
+      <w:proofErr w:type="spellStart"/>
       <w:r>
         <w:rPr>
           <w:b/>
           <w:bCs/>
           <w:color w:val="0070C0"/>
         </w:rPr>
-        <w:t>tCCA_xmpl_procStream.cfg</w:t>
-      </w:r>
-      <w:r>
-        <w:t>, that is provide</w:t>
+        <w:t>tCCA_xmpl_procStream</w:t>
+      </w:r>
+      <w:r>
+        <w:rPr>
+          <w:b/>
+          <w:bCs/>
+          <w:color w:val="0070C0"/>
+        </w:rPr>
+        <w:t>_Gauss</w:t>
+      </w:r>
+      <w:r>
+        <w:rPr>
+          <w:b/>
+          <w:bCs/>
+          <w:color w:val="0070C0"/>
+        </w:rPr>
+        <w:t>.cfg</w:t>
+      </w:r>
+      <w:proofErr w:type="spellEnd"/>
+      <w:r>
+        <w:t>,</w:t>
+      </w:r>
+      <w:r>
+        <w:t xml:space="preserve"> and </w:t>
+      </w:r>
+      <w:proofErr w:type="spellStart"/>
+      <w:r>
+        <w:rPr>
+          <w:b/>
+          <w:bCs/>
+          <w:color w:val="0070C0"/>
+        </w:rPr>
+        <w:t>tCCA_xmpl_procStream</w:t>
+      </w:r>
+      <w:r>
+        <w:rPr>
+          <w:b/>
+          <w:bCs/>
+          <w:color w:val="0070C0"/>
+        </w:rPr>
+        <w:t>_</w:t>
+      </w:r>
+      <w:r>
+        <w:rPr>
+          <w:b/>
+          <w:bCs/>
+          <w:color w:val="0070C0"/>
+        </w:rPr>
+        <w:t>Canonical</w:t>
+      </w:r>
+      <w:r>
+        <w:rPr>
+          <w:b/>
+          <w:bCs/>
+          <w:color w:val="0070C0"/>
+        </w:rPr>
+        <w:t>.cfg</w:t>
+      </w:r>
+      <w:proofErr w:type="spellEnd"/>
+      <w:r>
+        <w:t xml:space="preserve"> that </w:t>
+      </w:r>
+      <w:r>
+        <w:t>are</w:t>
+      </w:r>
+      <w:r>
+        <w:t xml:space="preserve"> provide</w:t>
       </w:r>
       <w:r>
         <w:t>d</w:t>
       </w:r>
       <w:r>
-        <w:t xml:space="preserve"> with this documentation under …\Homer3\FuncRegistry\UserFunctions\tcca_glm\</w:t>
+        <w:t xml:space="preserve"> with this documentation under …\Homer3\</w:t>
+      </w:r>
+      <w:proofErr w:type="spellStart"/>
+      <w:r>
+        <w:t>FuncRegistry</w:t>
+      </w:r>
+      <w:proofErr w:type="spellEnd"/>
+      <w:r>
+        <w:t>\</w:t>
+      </w:r>
+      <w:proofErr w:type="spellStart"/>
+      <w:r>
+        <w:t>UserFunctions</w:t>
+      </w:r>
+      <w:proofErr w:type="spellEnd"/>
+      <w:r>
+        <w:t>\</w:t>
+      </w:r>
+      <w:proofErr w:type="spellStart"/>
+      <w:r>
+        <w:t>tcca_glm</w:t>
+      </w:r>
+      <w:proofErr w:type="spellEnd"/>
+      <w:r>
+        <w:t>\</w:t>
       </w:r>
       <w:r>
         <w:t xml:space="preserve"> and explained in the following:</w:t>
@@ -1012,16 +1405,34 @@
                           <wps:txbx>
                             <w:txbxContent>
                               <w:p>
+                                <w:proofErr w:type="spellStart"/>
                                 <w:r>
-                                  <w:t>tCCA settings: [ A B C ]</w:t>
+                                  <w:t>tCCA</w:t>
                                 </w:r>
+                                <w:proofErr w:type="spellEnd"/>
+                                <w:r>
+                                  <w:t xml:space="preserve"> settings: [ A B </w:t>
+                                </w:r>
+                                <w:proofErr w:type="gramStart"/>
+                                <w:r>
+                                  <w:t>C ]</w:t>
+                                </w:r>
+                                <w:proofErr w:type="gramEnd"/>
                                 <w:r>
                                   <w:br/>
                                   <w:t xml:space="preserve">A: overall time lag [s] </w:t>
                                 </w:r>
                                 <w:r>
                                   <w:br/>
-                                  <w:t xml:space="preserve">B: step size [smpl] </w:t>
+                                  <w:t>B: step size [</w:t>
+                                </w:r>
+                                <w:proofErr w:type="spellStart"/>
+                                <w:r>
+                                  <w:t>smpl</w:t>
+                                </w:r>
+                                <w:proofErr w:type="spellEnd"/>
+                                <w:r>
+                                  <w:t xml:space="preserve">] </w:t>
                                 </w:r>
                                 <w:r>
                                   <w:br/>
@@ -1417,7 +1828,15 @@
                           <w:txbxContent>
                             <w:p>
                               <w:r>
-                                <w:t>= 3: Use tCCA regressors</w:t>
+                                <w:t xml:space="preserve">= 3: Use </w:t>
+                              </w:r>
+                              <w:proofErr w:type="spellStart"/>
+                              <w:r>
+                                <w:t>tCCA</w:t>
+                              </w:r>
+                              <w:proofErr w:type="spellEnd"/>
+                              <w:r>
+                                <w:t xml:space="preserve"> regressors</w:t>
                               </w:r>
                             </w:p>
                           </w:txbxContent>
@@ -1712,7 +2131,55 @@
         <w:t xml:space="preserve">Please </w:t>
       </w:r>
       <w:r>
-        <w:t>note that by default we do not bandpass filter the data, but only low-pass filter by setting hpf = 0. The low frequencies are rejected by polynomial drift regression in the GLM, and the slow signals in the tCCA regressors. Also, please note that by default we use gaussian basis functions (idxBasis =1) in the GLM. To use the tCCA regressors in the hmrR_GLM function, the flagNuisanceRMethod needs to be set to 3.</w:t>
+        <w:t xml:space="preserve">note that by default we do not bandpass filter the data, but only low-pass filter by setting </w:t>
+      </w:r>
+      <w:proofErr w:type="spellStart"/>
+      <w:r>
+        <w:t>hpf</w:t>
+      </w:r>
+      <w:proofErr w:type="spellEnd"/>
+      <w:r>
+        <w:t xml:space="preserve"> = 0. The low frequencies are rejected by polynomial drift regression in the GLM, and the slow signals in the </w:t>
+      </w:r>
+      <w:proofErr w:type="spellStart"/>
+      <w:r>
+        <w:t>tCCA</w:t>
+      </w:r>
+      <w:proofErr w:type="spellEnd"/>
+      <w:r>
+        <w:t xml:space="preserve"> regressors. Also, please note that by default we use gaussian basis functions (</w:t>
+      </w:r>
+      <w:proofErr w:type="spellStart"/>
+      <w:r>
+        <w:t>idxBasis</w:t>
+      </w:r>
+      <w:proofErr w:type="spellEnd"/>
+      <w:r>
+        <w:t xml:space="preserve"> =1) in the GLM. To use the </w:t>
+      </w:r>
+      <w:proofErr w:type="spellStart"/>
+      <w:r>
+        <w:t>tCCA</w:t>
+      </w:r>
+      <w:proofErr w:type="spellEnd"/>
+      <w:r>
+        <w:t xml:space="preserve"> regressors in the </w:t>
+      </w:r>
+      <w:proofErr w:type="spellStart"/>
+      <w:r>
+        <w:t>hmrR_GLM</w:t>
+      </w:r>
+      <w:proofErr w:type="spellEnd"/>
+      <w:r>
+        <w:t xml:space="preserve"> function, the </w:t>
+      </w:r>
+      <w:proofErr w:type="spellStart"/>
+      <w:r>
+        <w:t>flagNuisanceRMethod</w:t>
+      </w:r>
+      <w:proofErr w:type="spellEnd"/>
+      <w:r>
+        <w:t xml:space="preserve"> needs to be set to 3.</w:t>
       </w:r>
     </w:p>
     <w:p>
@@ -1727,329 +2194,619 @@
           <w:b/>
           <w:bCs/>
         </w:rPr>
-        <w:br w:type="page"/>
-      </w:r>
-    </w:p>
-    <w:p>
-      <w:pPr>
+        <w:lastRenderedPageBreak/>
+        <w:t>Remarks on p</w:t>
+      </w:r>
+      <w:r>
         <w:rPr>
           <w:b/>
           <w:bCs/>
         </w:rPr>
-      </w:pPr>
+        <w:t>arameter selection</w:t>
+      </w:r>
+    </w:p>
+    <w:p>
+      <w:pPr>
+        <w:ind w:left="2160" w:hanging="2160"/>
+      </w:pPr>
+      <w:proofErr w:type="spellStart"/>
+      <w:r>
+        <w:rPr>
+          <w:u w:val="single"/>
+        </w:rPr>
+        <w:t>BandpassFilt</w:t>
+      </w:r>
+      <w:proofErr w:type="spellEnd"/>
       <w:r>
         <w:rPr>
           <w:b/>
           <w:bCs/>
         </w:rPr>
-        <w:lastRenderedPageBreak/>
-        <w:t>Remarks on p</w:t>
+        <w:t>:</w:t>
       </w:r>
       <w:r>
         <w:rPr>
           <w:b/>
           <w:bCs/>
         </w:rPr>
-        <w:t>arameter selection</w:t>
+        <w:tab/>
+      </w:r>
+      <w:r>
+        <w:t xml:space="preserve">You can choose any typical fNIRS band here. Please note that the </w:t>
+      </w:r>
+      <w:proofErr w:type="spellStart"/>
+      <w:r>
+        <w:t>tCCA</w:t>
+      </w:r>
+      <w:proofErr w:type="spellEnd"/>
+      <w:r>
+        <w:t xml:space="preserve"> step might perform less good when higher frequency noise is not excluded (</w:t>
+      </w:r>
+      <w:proofErr w:type="spellStart"/>
+      <w:r>
+        <w:t>lpf</w:t>
+      </w:r>
+      <w:proofErr w:type="spellEnd"/>
+      <w:r>
+        <w:t xml:space="preserve"> high)</w:t>
       </w:r>
     </w:p>
     <w:p>
       <w:pPr>
         <w:ind w:left="2160" w:hanging="2160"/>
       </w:pPr>
+      <w:proofErr w:type="spellStart"/>
       <w:r>
         <w:rPr>
           <w:u w:val="single"/>
         </w:rPr>
-        <w:t>BandpassFilt</w:t>
-      </w:r>
-      <w:r>
-        <w:rPr>
-          <w:b/>
-          <w:bCs/>
-        </w:rPr>
+        <w:t>flagtCCA</w:t>
+      </w:r>
+      <w:proofErr w:type="spellEnd"/>
+      <w:r>
         <w:t>:</w:t>
       </w:r>
       <w:r>
-        <w:rPr>
-          <w:b/>
-          <w:bCs/>
-        </w:rPr>
-        <w:tab/>
-      </w:r>
-      <w:r>
-        <w:t>You can choose any typical fNIRS band here. Please note that the tCCA step might perform less good when higher frequency noise is not excluded (lpf high)</w:t>
+        <w:tab/>
+        <w:t xml:space="preserve">Turns the </w:t>
+      </w:r>
+      <w:proofErr w:type="spellStart"/>
+      <w:r>
+        <w:t>tCCA</w:t>
+      </w:r>
+      <w:proofErr w:type="spellEnd"/>
+      <w:r>
+        <w:t xml:space="preserve"> method on (1) or off (0).</w:t>
       </w:r>
     </w:p>
     <w:p>
       <w:pPr>
         <w:ind w:left="2160" w:hanging="2160"/>
       </w:pPr>
+      <w:proofErr w:type="spellStart"/>
       <w:r>
         <w:rPr>
           <w:u w:val="single"/>
         </w:rPr>
-        <w:t>flagtCCA</w:t>
-      </w:r>
+        <w:t>tCCAparams</w:t>
+      </w:r>
+      <w:proofErr w:type="spellEnd"/>
       <w:r>
         <w:t>:</w:t>
       </w:r>
       <w:r>
         <w:tab/>
-        <w:t>Turns the tCCA method on (1) or off (0).</w:t>
+        <w:t xml:space="preserve">The main parameters for </w:t>
+      </w:r>
+      <w:proofErr w:type="spellStart"/>
+      <w:r>
+        <w:t>tCCA</w:t>
+      </w:r>
+      <w:proofErr w:type="spellEnd"/>
+      <w:r>
+        <w:t xml:space="preserve"> analysis, as identified and evaluated in the </w:t>
+      </w:r>
+      <w:proofErr w:type="spellStart"/>
+      <w:r>
+        <w:t>NeuroImage</w:t>
+      </w:r>
+      <w:proofErr w:type="spellEnd"/>
+      <w:r>
+        <w:t xml:space="preserve"> publication: </w:t>
+      </w:r>
+      <w:r>
+        <w:tab/>
+        <w:t>[</w:t>
+      </w:r>
+      <w:proofErr w:type="spellStart"/>
+      <w:r>
+        <w:t>timeLag</w:t>
+      </w:r>
+      <w:proofErr w:type="spellEnd"/>
+      <w:r>
+        <w:tab/>
+      </w:r>
+      <w:proofErr w:type="spellStart"/>
+      <w:r>
+        <w:t>stepSize</w:t>
+      </w:r>
+      <w:proofErr w:type="spellEnd"/>
+      <w:r>
+        <w:tab/>
+      </w:r>
+      <w:proofErr w:type="spellStart"/>
+      <w:r>
+        <w:t>corrThresh</w:t>
+      </w:r>
+      <w:proofErr w:type="spellEnd"/>
+      <w:r>
+        <w:t>]</w:t>
+      </w:r>
+      <w:r>
+        <w:br/>
+      </w:r>
+      <w:proofErr w:type="spellStart"/>
+      <w:r>
+        <w:rPr>
+          <w:u w:val="single"/>
+        </w:rPr>
+        <w:t>timeLag</w:t>
+      </w:r>
+      <w:proofErr w:type="spellEnd"/>
+      <w:r>
+        <w:t>:</w:t>
+      </w:r>
+      <w:r>
+        <w:tab/>
+        <w:t xml:space="preserve">overall timespan in seconds, across which temporal embedding </w:t>
+      </w:r>
+      <w:r>
+        <w:tab/>
+      </w:r>
+      <w:r>
+        <w:tab/>
+      </w:r>
+      <w:r>
+        <w:tab/>
+        <w:t>is performed. Default: 3s.</w:t>
+      </w:r>
+      <w:r>
+        <w:br/>
+      </w:r>
+      <w:proofErr w:type="spellStart"/>
+      <w:r>
+        <w:rPr>
+          <w:u w:val="single"/>
+        </w:rPr>
+        <w:t>stepSize</w:t>
+      </w:r>
+      <w:proofErr w:type="spellEnd"/>
+      <w:r>
+        <w:t>:</w:t>
+      </w:r>
+      <w:r>
+        <w:tab/>
+        <w:t>the step size (</w:t>
+      </w:r>
+      <w:proofErr w:type="spellStart"/>
+      <w:r>
+        <w:rPr>
+          <w:rFonts w:cstheme="minorHAnsi"/>
+        </w:rPr>
+        <w:t>Δ</w:t>
+      </w:r>
+      <w:r>
+        <w:t>t</w:t>
+      </w:r>
+      <w:proofErr w:type="spellEnd"/>
+      <w:r>
+        <w:t xml:space="preserve">) in samples for each time shift of auxiliary </w:t>
+      </w:r>
+      <w:r>
+        <w:tab/>
+      </w:r>
+      <w:r>
+        <w:tab/>
+      </w:r>
+      <w:r>
+        <w:tab/>
+        <w:t xml:space="preserve">signals in the temporal embedding step. NOTE: The effective </w:t>
+      </w:r>
+      <w:r>
+        <w:tab/>
+      </w:r>
+      <w:r>
+        <w:tab/>
+      </w:r>
+      <w:r>
+        <w:tab/>
+        <w:t xml:space="preserve">time shift will depend on your data’s sample frequency! </w:t>
+      </w:r>
+      <w:r>
+        <w:br/>
+      </w:r>
+      <w:r>
+        <w:tab/>
+      </w:r>
+      <w:r>
+        <w:tab/>
+        <w:t>Default: 2 samples</w:t>
+      </w:r>
+      <w:r>
+        <w:br/>
+      </w:r>
+      <w:proofErr w:type="spellStart"/>
+      <w:r>
+        <w:rPr>
+          <w:u w:val="single"/>
+        </w:rPr>
+        <w:t>corrThresh</w:t>
+      </w:r>
+      <w:proofErr w:type="spellEnd"/>
+      <w:r>
+        <w:t>:</w:t>
+      </w:r>
+      <w:r>
+        <w:tab/>
+        <w:t>Correlation threshold</w:t>
+      </w:r>
+      <w:r>
+        <w:t xml:space="preserve">. If </w:t>
+      </w:r>
+      <w:r>
+        <w:t>&lt;</w:t>
+      </w:r>
+      <w:r>
+        <w:t>=1, t</w:t>
+      </w:r>
+      <w:r>
+        <w:t>his threshold will</w:t>
+      </w:r>
+      <w:r>
+        <w:t xml:space="preserve"> keep </w:t>
+      </w:r>
+      <w:r>
+        <w:t xml:space="preserve">only those </w:t>
+      </w:r>
+      <w:r>
+        <w:tab/>
+      </w:r>
+      <w:r>
+        <w:tab/>
+      </w:r>
+      <w:r>
+        <w:tab/>
+      </w:r>
+      <w:proofErr w:type="spellStart"/>
+      <w:r>
+        <w:t>tCCA</w:t>
+      </w:r>
+      <w:proofErr w:type="spellEnd"/>
+      <w:r>
+        <w:t xml:space="preserve"> regressors for the GLM nuisance removal that have a </w:t>
+      </w:r>
+      <w:r>
+        <w:tab/>
+      </w:r>
+      <w:r>
+        <w:tab/>
+      </w:r>
+      <w:r>
+        <w:tab/>
+      </w:r>
+      <w:r>
+        <w:t xml:space="preserve">canonical correlation with fNIRS signals in the CCA space that is </w:t>
+      </w:r>
+      <w:r>
+        <w:tab/>
+      </w:r>
+      <w:r>
+        <w:tab/>
+      </w:r>
+      <w:r>
+        <w:tab/>
+      </w:r>
+      <w:r>
+        <w:t xml:space="preserve">greater than </w:t>
+      </w:r>
+      <w:proofErr w:type="spellStart"/>
+      <w:r>
+        <w:t>corrThresh</w:t>
+      </w:r>
+      <w:proofErr w:type="spellEnd"/>
+      <w:r>
+        <w:t xml:space="preserve">. If set to </w:t>
+      </w:r>
+      <w:r>
+        <w:t>0</w:t>
+      </w:r>
+      <w:r>
+        <w:t xml:space="preserve">, all regressors will be used. </w:t>
+      </w:r>
+      <w:r>
+        <w:tab/>
+      </w:r>
+      <w:r>
+        <w:tab/>
+      </w:r>
+      <w:r>
+        <w:tab/>
+      </w:r>
+      <w:r>
+        <w:t>Default: 0.3.</w:t>
+      </w:r>
+      <w:r>
+        <w:t xml:space="preserve">  If </w:t>
+      </w:r>
+      <w:proofErr w:type="spellStart"/>
+      <w:r>
+        <w:t>corrThresh</w:t>
+      </w:r>
+      <w:proofErr w:type="spellEnd"/>
+      <w:r>
+        <w:t xml:space="preserve"> is set to an integer &gt;1, a fixed</w:t>
+      </w:r>
+      <w:r>
+        <w:tab/>
+        <w:t xml:space="preserve">number </w:t>
+      </w:r>
+      <w:r>
+        <w:tab/>
+      </w:r>
+      <w:r>
+        <w:tab/>
+        <w:t xml:space="preserve">of </w:t>
+      </w:r>
+      <w:proofErr w:type="spellStart"/>
+      <w:r>
+        <w:t>tCCA</w:t>
+      </w:r>
+      <w:proofErr w:type="spellEnd"/>
+      <w:r>
+        <w:t xml:space="preserve"> regressors set by the user will be used in the GLM</w:t>
+      </w:r>
+      <w:r>
+        <w:t xml:space="preserve">, </w:t>
+      </w:r>
+      <w:r>
+        <w:tab/>
+      </w:r>
+      <w:r>
+        <w:tab/>
+      </w:r>
+      <w:r>
+        <w:tab/>
+        <w:t>selected by their correlation in descending order</w:t>
+      </w:r>
+      <w:r>
+        <w:t xml:space="preserve">. Use this to </w:t>
+      </w:r>
+      <w:r>
+        <w:tab/>
+      </w:r>
+      <w:r>
+        <w:tab/>
+      </w:r>
+      <w:r>
+        <w:tab/>
+      </w:r>
+      <w:r>
+        <w:t xml:space="preserve">avoid overfitting or to have better control over the </w:t>
+      </w:r>
+      <w:r>
+        <w:t xml:space="preserve">total </w:t>
+      </w:r>
+      <w:r>
+        <w:tab/>
+      </w:r>
+      <w:r>
+        <w:tab/>
+      </w:r>
+      <w:r>
+        <w:tab/>
+        <w:t xml:space="preserve">number and ratio of </w:t>
+      </w:r>
+      <w:r>
+        <w:t xml:space="preserve">regressors </w:t>
+      </w:r>
+      <w:r>
+        <w:t xml:space="preserve">in the </w:t>
+      </w:r>
+      <w:r>
+        <w:t>GLM.</w:t>
+      </w:r>
+      <w:r>
+        <w:tab/>
+      </w:r>
+      <w:r>
+        <w:tab/>
       </w:r>
     </w:p>
     <w:p>
       <w:pPr>
         <w:ind w:left="2160" w:hanging="2160"/>
       </w:pPr>
+      <w:proofErr w:type="spellStart"/>
       <w:r>
         <w:rPr>
           <w:u w:val="single"/>
         </w:rPr>
-        <w:t>tCCAparams</w:t>
-      </w:r>
+        <w:t>tCCAaux_inx</w:t>
+      </w:r>
+      <w:proofErr w:type="spellEnd"/>
       <w:r>
         <w:t>:</w:t>
       </w:r>
       <w:r>
         <w:tab/>
-        <w:t xml:space="preserve">The main parameters for tCCA analysis, as identified and evaluated in the NeuroImage publication: </w:t>
-      </w:r>
-      <w:r>
-        <w:tab/>
-        <w:t>[timeLag</w:t>
-      </w:r>
-      <w:r>
-        <w:tab/>
-        <w:t>stepSize</w:t>
-      </w:r>
-      <w:r>
-        <w:tab/>
-        <w:t>corrThresh]</w:t>
-      </w:r>
-      <w:r>
-        <w:br/>
-      </w:r>
+      </w:r>
+      <w:r>
+        <w:t xml:space="preserve">indices of the auxiliary signals in </w:t>
+      </w:r>
+      <w:proofErr w:type="gramStart"/>
+      <w:r>
+        <w:t>the .</w:t>
+      </w:r>
+      <w:proofErr w:type="spellStart"/>
+      <w:r>
+        <w:t>snirf</w:t>
+      </w:r>
+      <w:proofErr w:type="spellEnd"/>
+      <w:proofErr w:type="gramEnd"/>
+      <w:r>
+        <w:t xml:space="preserve"> file that are to be used for the </w:t>
+      </w:r>
+      <w:proofErr w:type="spellStart"/>
+      <w:r>
+        <w:t>tCCA</w:t>
+      </w:r>
+      <w:proofErr w:type="spellEnd"/>
+      <w:r>
+        <w:t xml:space="preserve"> regression. NOTE: to not introduce additional noise, exclude auxiliary channels that are noisy or do not carry meaningful signals. </w:t>
+      </w:r>
+    </w:p>
+    <w:p>
+      <w:pPr>
+        <w:ind w:left="2160" w:hanging="2160"/>
+      </w:pPr>
+      <w:proofErr w:type="spellStart"/>
       <w:r>
         <w:rPr>
           <w:u w:val="single"/>
         </w:rPr>
-        <w:t>timeLag</w:t>
-      </w:r>
+        <w:t>rhoSD_ssThresh</w:t>
+      </w:r>
+      <w:proofErr w:type="spellEnd"/>
       <w:r>
         <w:t>:</w:t>
       </w:r>
       <w:r>
         <w:tab/>
-        <w:t xml:space="preserve">overall timespan in seconds, across which temporal embedding </w:t>
-      </w:r>
-      <w:r>
-        <w:tab/>
-      </w:r>
-      <w:r>
-        <w:tab/>
-      </w:r>
-      <w:r>
-        <w:tab/>
-        <w:t>is performed. Default: 3s.</w:t>
-      </w:r>
-      <w:r>
-        <w:br/>
-      </w:r>
+        <w:t xml:space="preserve">Same parameter as in the </w:t>
+      </w:r>
+      <w:proofErr w:type="spellStart"/>
+      <w:r>
+        <w:t>hmR_GLM</w:t>
+      </w:r>
+      <w:proofErr w:type="spellEnd"/>
+      <w:r>
+        <w:t xml:space="preserve"> function. Threshold to detect short separation channels in the data. All signals measured with a source-detector separation &lt; </w:t>
+      </w:r>
+      <w:proofErr w:type="spellStart"/>
+      <w:r>
+        <w:t>rhoSD_ssThresh</w:t>
+      </w:r>
+      <w:proofErr w:type="spellEnd"/>
+      <w:r>
+        <w:t xml:space="preserve"> will be used as short separation channels and added to the auxiliary signals to find nuisance regressors in the </w:t>
+      </w:r>
+      <w:proofErr w:type="spellStart"/>
+      <w:r>
+        <w:t>tCCA</w:t>
+      </w:r>
+      <w:proofErr w:type="spellEnd"/>
+      <w:r>
+        <w:t xml:space="preserve"> step.</w:t>
+      </w:r>
+    </w:p>
+    <w:p>
+      <w:pPr>
+        <w:ind w:left="2160" w:hanging="2160"/>
+      </w:pPr>
+      <w:proofErr w:type="spellStart"/>
       <w:r>
         <w:rPr>
           <w:u w:val="single"/>
         </w:rPr>
-        <w:t>stepSize</w:t>
-      </w:r>
+        <w:t>runIdxResting</w:t>
+      </w:r>
+      <w:proofErr w:type="spellEnd"/>
       <w:r>
         <w:t>:</w:t>
       </w:r>
       <w:r>
         <w:tab/>
-        <w:t>the step size (</w:t>
-      </w:r>
-      <w:r>
-        <w:rPr>
-          <w:rFonts w:cstheme="minorHAnsi"/>
-        </w:rPr>
-        <w:t>Δ</w:t>
-      </w:r>
-      <w:r>
-        <w:t xml:space="preserve">t) in samples for each time shift of auxiliary </w:t>
-      </w:r>
-      <w:r>
-        <w:tab/>
-      </w:r>
-      <w:r>
-        <w:tab/>
-      </w:r>
-      <w:r>
-        <w:tab/>
-        <w:t xml:space="preserve">signals in the temporal embedding step. NOTE: The effective </w:t>
-      </w:r>
-      <w:r>
-        <w:tab/>
-      </w:r>
-      <w:r>
-        <w:tab/>
-      </w:r>
-      <w:r>
-        <w:tab/>
-        <w:t xml:space="preserve">time shift will depend on your data’s sample frequency! </w:t>
-      </w:r>
-      <w:r>
-        <w:br/>
-      </w:r>
-      <w:r>
-        <w:tab/>
-      </w:r>
-      <w:r>
-        <w:tab/>
-        <w:t>Default: 2 samples</w:t>
-      </w:r>
-      <w:r>
-        <w:br/>
-      </w:r>
+        <w:t xml:space="preserve">Index of the run (dataset) that contains the resting data to be used for the </w:t>
+      </w:r>
+      <w:proofErr w:type="spellStart"/>
+      <w:r>
+        <w:t>tCCA</w:t>
+      </w:r>
+      <w:proofErr w:type="spellEnd"/>
+      <w:r>
+        <w:t xml:space="preserve"> filter training. We recommend </w:t>
+      </w:r>
+      <w:proofErr w:type="gramStart"/>
+      <w:r>
+        <w:t>to position</w:t>
+      </w:r>
+      <w:proofErr w:type="gramEnd"/>
+      <w:r>
+        <w:t xml:space="preserve"> your resting state data as the first run and set </w:t>
+      </w:r>
+      <w:proofErr w:type="spellStart"/>
+      <w:r>
+        <w:t>runIdxResting</w:t>
+      </w:r>
+      <w:proofErr w:type="spellEnd"/>
+      <w:r>
+        <w:t xml:space="preserve"> = 1. If your resting run is not the first, the </w:t>
+      </w:r>
+      <w:proofErr w:type="spellStart"/>
+      <w:r>
+        <w:t>tCCA</w:t>
+      </w:r>
+      <w:proofErr w:type="spellEnd"/>
+      <w:r>
+        <w:t xml:space="preserve"> function will skip all runs up to the training run to generate the </w:t>
+      </w:r>
+      <w:proofErr w:type="spellStart"/>
+      <w:r>
+        <w:t>tCCA</w:t>
+      </w:r>
+      <w:proofErr w:type="spellEnd"/>
+      <w:r>
+        <w:t xml:space="preserve"> filter and </w:t>
+      </w:r>
+      <w:r>
+        <w:t xml:space="preserve">will </w:t>
+      </w:r>
+      <w:r>
+        <w:t xml:space="preserve">not output </w:t>
+      </w:r>
+      <w:r>
+        <w:t xml:space="preserve">any </w:t>
+      </w:r>
+      <w:r>
+        <w:t>regressors before the filter is learnt. In that case, simply re-run the whole session after your first execution to generate results for the previous runs as well.</w:t>
+      </w:r>
+    </w:p>
+    <w:p>
+      <w:pPr>
+        <w:ind w:left="2160" w:hanging="2160"/>
+      </w:pPr>
+      <w:proofErr w:type="spellStart"/>
       <w:r>
         <w:rPr>
           <w:u w:val="single"/>
         </w:rPr>
-        <w:t>corrThresh</w:t>
-      </w:r>
+        <w:t>tResting</w:t>
+      </w:r>
+      <w:proofErr w:type="spellEnd"/>
       <w:r>
         <w:t>:</w:t>
       </w:r>
       <w:r>
         <w:tab/>
-        <w:t xml:space="preserve">Correlation threshold (&lt;=1). This threshold will be used to select </w:t>
-      </w:r>
-      <w:r>
-        <w:tab/>
-      </w:r>
-      <w:r>
-        <w:tab/>
-        <w:t xml:space="preserve">(keep) only those tCCA regressors for the GLM nuisance </w:t>
-      </w:r>
-      <w:r>
-        <w:tab/>
-      </w:r>
-      <w:r>
-        <w:tab/>
-      </w:r>
-      <w:r>
-        <w:tab/>
-      </w:r>
-      <w:r>
-        <w:tab/>
-        <w:t xml:space="preserve">removal, that have a canonical correlation with fNIRS signals in </w:t>
-      </w:r>
-      <w:r>
-        <w:tab/>
-      </w:r>
-      <w:r>
-        <w:tab/>
-      </w:r>
-      <w:r>
-        <w:tab/>
-        <w:t xml:space="preserve">the CCA space that is greater than corrThresh. If set to 1, all </w:t>
-      </w:r>
-      <w:r>
-        <w:tab/>
-      </w:r>
-      <w:r>
-        <w:tab/>
-      </w:r>
-      <w:r>
-        <w:tab/>
-        <w:t>regressors will be used. Default: 0.3.</w:t>
-      </w:r>
-    </w:p>
-    <w:p>
-      <w:pPr>
-        <w:ind w:left="2160" w:hanging="2160"/>
-      </w:pPr>
-      <w:r>
-        <w:rPr>
-          <w:u w:val="single"/>
-        </w:rPr>
-        <w:t>tCCAaux_inx</w:t>
-      </w:r>
-      <w:r>
-        <w:t>:</w:t>
-      </w:r>
-      <w:r>
-        <w:tab/>
-      </w:r>
-      <w:r>
-        <w:t xml:space="preserve">indices of the auxiliary signals in the .snirf file that are to be used for the tCCA regression. NOTE: to not introduce additional noise, exclude auxiliary channels that are noisy or do not carry meaningful signals. </w:t>
-      </w:r>
-    </w:p>
-    <w:p>
-      <w:pPr>
-        <w:ind w:left="2160" w:hanging="2160"/>
-      </w:pPr>
-      <w:r>
-        <w:rPr>
-          <w:u w:val="single"/>
-        </w:rPr>
-        <w:t>rhoSD_ssThresh</w:t>
-      </w:r>
-      <w:r>
-        <w:t>:</w:t>
-      </w:r>
-      <w:r>
-        <w:tab/>
-        <w:t>Same parameter as in the hmR_GLM function. Threshold to detect short separation channels in the data. All signals measured with a source-detector separation &lt; rhoSD_ssThresh will be used as short separation channels and added to the auxiliary signals to find nuisance regressors in the tCCA step.</w:t>
-      </w:r>
-    </w:p>
-    <w:p>
-      <w:pPr>
-        <w:ind w:left="2160" w:hanging="2160"/>
-      </w:pPr>
-      <w:r>
-        <w:rPr>
-          <w:u w:val="single"/>
-        </w:rPr>
-        <w:t>runIdxResting</w:t>
-      </w:r>
-      <w:r>
-        <w:t>:</w:t>
-      </w:r>
-      <w:r>
-        <w:tab/>
-        <w:t xml:space="preserve">Index of the run (dataset) that contains the resting data to be used for the tCCA filter training. We recommend to position your resting state data as the first run and set runIdxResting = 1. If your resting run is not the first, the tCCA function will skip all runs up to the training run to generate the tCCA filter and </w:t>
-      </w:r>
-      <w:r>
-        <w:t xml:space="preserve">will </w:t>
-      </w:r>
-      <w:r>
-        <w:t xml:space="preserve">not output </w:t>
-      </w:r>
-      <w:r>
-        <w:t xml:space="preserve">any </w:t>
-      </w:r>
-      <w:r>
-        <w:t>regressors before the filter is learnt. In that case, simply re-run the whole session after your first execution to generate results for the previous runs as well.</w:t>
-      </w:r>
-    </w:p>
-    <w:p>
-      <w:pPr>
-        <w:ind w:left="2160" w:hanging="2160"/>
-      </w:pPr>
-      <w:r>
-        <w:rPr>
-          <w:u w:val="single"/>
-        </w:rPr>
-        <w:t>tResting</w:t>
-      </w:r>
-      <w:r>
-        <w:t>:</w:t>
-      </w:r>
-      <w:r>
-        <w:tab/>
-        <w:t xml:space="preserve">Window in seconds [start stop] to be used in the resting state run for tCCA training. We recommend </w:t>
+        <w:t xml:space="preserve">Window in seconds [start stop] to be used in the resting state run for </w:t>
+      </w:r>
+      <w:proofErr w:type="spellStart"/>
+      <w:r>
+        <w:t>tCCA</w:t>
+      </w:r>
+      <w:proofErr w:type="spellEnd"/>
+      <w:r>
+        <w:t xml:space="preserve"> training. We recommend </w:t>
       </w:r>
       <w:r>
         <w:t>setting</w:t>
@@ -2067,22 +2824,33 @@
         <w:t>run</w:t>
       </w:r>
       <w:r>
-        <w:t xml:space="preserve"> to make sure all signals are settled and no major artifacts are present. For better statistical performance, the window should not be shorter than 60s. Default: </w:t>
-      </w:r>
-      <w:r>
-        <w:t>[30 210]</w:t>
+        <w:t xml:space="preserve"> to make sure all signals are </w:t>
+      </w:r>
+      <w:proofErr w:type="gramStart"/>
+      <w:r>
+        <w:t>settled</w:t>
+      </w:r>
+      <w:proofErr w:type="gramEnd"/>
+      <w:r>
+        <w:t xml:space="preserve"> and no major artifacts are present. For better statistical performance, the window should not be shorter than 60s. Default: </w:t>
+      </w:r>
+      <w:r>
+        <w:t>[30 210</w:t>
+      </w:r>
+      <w:proofErr w:type="gramStart"/>
+      <w:r>
+        <w:t>]</w:t>
       </w:r>
       <w:r>
         <w:t xml:space="preserve"> </w:t>
       </w:r>
       <w:r>
-        <w:t xml:space="preserve"> (180s).</w:t>
-      </w:r>
-    </w:p>
-    <w:p>
-      <w:pPr>
-        <w:ind w:left="2160" w:hanging="2160"/>
-      </w:pPr>
+        <w:t xml:space="preserve"> (</w:t>
+      </w:r>
+      <w:proofErr w:type="gramEnd"/>
+      <w:r>
+        <w:t>180s).</w:t>
+      </w:r>
     </w:p>
     <w:sectPr>
       <w:pgSz w:w="12240" w:h="15840"/>

</xml_diff>

<commit_message>
updated stepsize in the docu (Yilei)
</commit_message>
<xml_diff>
--- a/FuncRegistry/UserFunctions/tcca_glm/docu.docx
+++ b/FuncRegistry/UserFunctions/tcca_glm/docu.docx
@@ -1,6 +1,6 @@
 
 <file path=word/document.xml><?xml version="1.0" encoding="utf-8"?>
-<w:document xmlns:wpc="http://schemas.microsoft.com/office/word/2010/wordprocessingCanvas" xmlns:cx="http://schemas.microsoft.com/office/drawing/2014/chartex" xmlns:cx1="http://schemas.microsoft.com/office/drawing/2015/9/8/chartex" xmlns:cx2="http://schemas.microsoft.com/office/drawing/2015/10/21/chartex" xmlns:cx3="http://schemas.microsoft.com/office/drawing/2016/5/9/chartex" xmlns:cx4="http://schemas.microsoft.com/office/drawing/2016/5/10/chartex" xmlns:cx5="http://schemas.microsoft.com/office/drawing/2016/5/11/chartex" xmlns:cx6="http://schemas.microsoft.com/office/drawing/2016/5/12/chartex" xmlns:cx7="http://schemas.microsoft.com/office/drawing/2016/5/13/chartex" xmlns:cx8="http://schemas.microsoft.com/office/drawing/2016/5/14/chartex" xmlns:mc="http://schemas.openxmlformats.org/markup-compatibility/2006" xmlns:aink="http://schemas.microsoft.com/office/drawing/2016/ink" xmlns:am3d="http://schemas.microsoft.com/office/drawing/2017/model3d" xmlns:o="urn:schemas-microsoft-com:office:office" xmlns:r="http://schemas.openxmlformats.org/officeDocument/2006/relationships" xmlns:m="http://schemas.openxmlformats.org/officeDocument/2006/math" xmlns:v="urn:schemas-microsoft-com:vml" xmlns:wp14="http://schemas.microsoft.com/office/word/2010/wordprocessingDrawing" xmlns:wp="http://schemas.openxmlformats.org/drawingml/2006/wordprocessingDrawing" xmlns:w10="urn:schemas-microsoft-com:office:word" xmlns:w="http://schemas.openxmlformats.org/wordprocessingml/2006/main" xmlns:w14="http://schemas.microsoft.com/office/word/2010/wordml" xmlns:w15="http://schemas.microsoft.com/office/word/2012/wordml" xmlns:w16cex="http://schemas.microsoft.com/office/word/2018/wordml/cex" xmlns:w16cid="http://schemas.microsoft.com/office/word/2016/wordml/cid" xmlns:w16="http://schemas.microsoft.com/office/word/2018/wordml" xmlns:w16se="http://schemas.microsoft.com/office/word/2015/wordml/symex" xmlns:wpg="http://schemas.microsoft.com/office/word/2010/wordprocessingGroup" xmlns:wpi="http://schemas.microsoft.com/office/word/2010/wordprocessingInk" xmlns:wne="http://schemas.microsoft.com/office/word/2006/wordml" xmlns:wps="http://schemas.microsoft.com/office/word/2010/wordprocessingShape" mc:Ignorable="w14 w15 w16se w16cid w16 w16cex wp14">
+<w:document xmlns:wpc="http://schemas.microsoft.com/office/word/2010/wordprocessingCanvas" xmlns:cx="http://schemas.microsoft.com/office/drawing/2014/chartex" xmlns:cx1="http://schemas.microsoft.com/office/drawing/2015/9/8/chartex" xmlns:mc="http://schemas.openxmlformats.org/markup-compatibility/2006" xmlns:o="urn:schemas-microsoft-com:office:office" xmlns:r="http://schemas.openxmlformats.org/officeDocument/2006/relationships" xmlns:m="http://schemas.openxmlformats.org/officeDocument/2006/math" xmlns:v="urn:schemas-microsoft-com:vml" xmlns:wp14="http://schemas.microsoft.com/office/word/2010/wordprocessingDrawing" xmlns:wp="http://schemas.openxmlformats.org/drawingml/2006/wordprocessingDrawing" xmlns:w10="urn:schemas-microsoft-com:office:word" xmlns:w="http://schemas.openxmlformats.org/wordprocessingml/2006/main" xmlns:w14="http://schemas.microsoft.com/office/word/2010/wordml" xmlns:w15="http://schemas.microsoft.com/office/word/2012/wordml" xmlns:w16se="http://schemas.microsoft.com/office/word/2015/wordml/symex" xmlns:wpg="http://schemas.microsoft.com/office/word/2010/wordprocessingGroup" xmlns:wpi="http://schemas.microsoft.com/office/word/2010/wordprocessingInk" xmlns:wne="http://schemas.microsoft.com/office/word/2006/wordml" xmlns:wps="http://schemas.microsoft.com/office/word/2010/wordprocessingShape" mc:Ignorable="w14 w15 w16se wp14">
   <w:body>
     <w:p>
       <w:pPr>
@@ -276,21 +276,7 @@
         <w:rPr>
           <w:rFonts w:eastAsia="Times New Roman" w:cstheme="minorHAnsi"/>
         </w:rPr>
-        <w:t xml:space="preserve">GLM with </w:t>
-      </w:r>
-      <w:proofErr w:type="spellStart"/>
-      <w:r>
-        <w:rPr>
-          <w:rFonts w:eastAsia="Times New Roman" w:cstheme="minorHAnsi"/>
-        </w:rPr>
-        <w:t>tCCA</w:t>
-      </w:r>
-      <w:proofErr w:type="spellEnd"/>
-      <w:r>
-        <w:rPr>
-          <w:rFonts w:eastAsia="Times New Roman" w:cstheme="minorHAnsi"/>
-        </w:rPr>
-        <w:t xml:space="preserve"> flexibly combines any available auxiliary signals into optimal nuisance regressors. The most important signals to use are short </w:t>
+        <w:t xml:space="preserve">GLM with tCCA flexibly combines any available auxiliary signals into optimal nuisance regressors. The most important signals to use are short </w:t>
       </w:r>
       <w:r>
         <w:rPr>
@@ -346,21 +332,7 @@
         <w:rPr>
           <w:rFonts w:eastAsia="Times New Roman" w:cstheme="minorHAnsi"/>
         </w:rPr>
-        <w:t xml:space="preserve">GLM with </w:t>
-      </w:r>
-      <w:proofErr w:type="spellStart"/>
-      <w:r>
-        <w:rPr>
-          <w:rFonts w:eastAsia="Times New Roman" w:cstheme="minorHAnsi"/>
-        </w:rPr>
-        <w:t>tCCA</w:t>
-      </w:r>
-      <w:proofErr w:type="spellEnd"/>
-      <w:r>
-        <w:rPr>
-          <w:rFonts w:eastAsia="Times New Roman" w:cstheme="minorHAnsi"/>
-        </w:rPr>
-        <w:t xml:space="preserve"> improves HRF recovery particularly for low Contrast to Noise Ratios and low number of stimuli/trials.</w:t>
+        <w:t>GLM with tCCA improves HRF recovery particularly for low Contrast to Noise Ratios and low number of stimuli/trials.</w:t>
       </w:r>
     </w:p>
     <w:p>
@@ -451,26 +423,10 @@
         <w:t>run</w:t>
       </w:r>
       <w:r>
-        <w:t xml:space="preserve">, in which a resting state measurement (training run) is used to learn </w:t>
-      </w:r>
-      <w:proofErr w:type="spellStart"/>
-      <w:r>
-        <w:t>tCCA</w:t>
-      </w:r>
-      <w:proofErr w:type="spellEnd"/>
-      <w:r>
-        <w:t xml:space="preserve"> filters that generate the optimal nuisance regressors by linearly mixing time embedded (shifted copies of) auxiliary signals. It is important to use resting state data – not experimental data with stimuli that generate brain responses – to ensure the nuisance regressors fit physiological noise only.</w:t>
-      </w:r>
-      <w:r>
-        <w:t xml:space="preserve"> The </w:t>
-      </w:r>
-      <w:proofErr w:type="spellStart"/>
-      <w:r>
-        <w:t>tCCA</w:t>
-      </w:r>
-      <w:proofErr w:type="spellEnd"/>
-      <w:r>
-        <w:t xml:space="preserve"> filter matrix is saved in the </w:t>
+        <w:t>, in which a resting state measurement (training run) is used to learn tCCA filters that generate the optimal nuisance regressors by linearly mixing time embedded (shifted copies of) auxiliary signals. It is important to use resting state data – not experimental data with stimuli that generate brain responses – to ensure the nuisance regressors fit physiological noise only.</w:t>
+      </w:r>
+      <w:r>
+        <w:t xml:space="preserve"> The tCCA filter matrix is saved in the </w:t>
       </w:r>
       <w:r>
         <w:rPr>
@@ -494,34 +450,10 @@
         <w:t>, where</w:t>
       </w:r>
       <w:r>
-        <w:t xml:space="preserve"> ‘</w:t>
-      </w:r>
-      <w:proofErr w:type="spellStart"/>
-      <w:r>
-        <w:t>xxxxx</w:t>
-      </w:r>
-      <w:proofErr w:type="spellEnd"/>
-      <w:r>
-        <w:t xml:space="preserve">’ is a </w:t>
-      </w:r>
-      <w:proofErr w:type="spellStart"/>
-      <w:r>
-        <w:t>tCCA</w:t>
-      </w:r>
-      <w:proofErr w:type="spellEnd"/>
-      <w:r>
-        <w:t xml:space="preserve"> parameter configuration checksum.</w:t>
-      </w:r>
-      <w:r>
-        <w:t xml:space="preserve"> If you change </w:t>
-      </w:r>
-      <w:proofErr w:type="spellStart"/>
-      <w:r>
-        <w:t>tCCA</w:t>
-      </w:r>
-      <w:proofErr w:type="spellEnd"/>
-      <w:r>
-        <w:t xml:space="preserve"> parameters, or delete the file, this filter will be newly trained.</w:t>
+        <w:t xml:space="preserve"> ‘xxxxx’ is a tCCA parameter configuration checksum.</w:t>
+      </w:r>
+      <w:r>
+        <w:t xml:space="preserve"> If you change tCCA parameters, or delete the file, this filter will be newly trained.</w:t>
       </w:r>
     </w:p>
     <w:p>
@@ -543,15 +475,7 @@
         <w:t>analysis run(s)</w:t>
       </w:r>
       <w:r>
-        <w:t xml:space="preserve">, in which the </w:t>
-      </w:r>
-      <w:proofErr w:type="spellStart"/>
-      <w:r>
-        <w:t>tCCA</w:t>
-      </w:r>
-      <w:proofErr w:type="spellEnd"/>
-      <w:r>
-        <w:t xml:space="preserve"> filters are used to generate nuisance regressors for the subsequent GLM analysis of the fNIRS data that contains stimuli and corresponding brain responses.</w:t>
+        <w:t>, in which the tCCA filters are used to generate nuisance regressors for the subsequent GLM analysis of the fNIRS data that contains stimuli and corresponding brain responses.</w:t>
       </w:r>
     </w:p>
     <w:p>
@@ -631,29 +555,13 @@
     </w:p>
     <w:p>
       <w:r>
-        <w:t xml:space="preserve">The </w:t>
-      </w:r>
-      <w:proofErr w:type="spellStart"/>
-      <w:r>
-        <w:t>tCCA</w:t>
-      </w:r>
-      <w:proofErr w:type="spellEnd"/>
-      <w:r>
-        <w:t xml:space="preserve"> approach is a machine learning based method wit</w:t>
+        <w:t>The tCCA approach is a machine learning based method wit</w:t>
       </w:r>
       <w:r>
         <w:t>h</w:t>
       </w:r>
       <w:r>
-        <w:t xml:space="preserve"> several hyperparameters. This means that the selection of the parameters can have a big impact on the performance of the method. For an exploration of the parameter space and more details, please see the </w:t>
-      </w:r>
-      <w:proofErr w:type="spellStart"/>
-      <w:r>
-        <w:t>NeuroImage</w:t>
-      </w:r>
-      <w:proofErr w:type="spellEnd"/>
-      <w:r>
-        <w:t xml:space="preserve"> paper</w:t>
+        <w:t xml:space="preserve"> several hyperparameters. This means that the selection of the parameters can have a big impact on the performance of the method. For an exploration of the parameter space and more details, please see the NeuroImage paper</w:t>
       </w:r>
       <w:r>
         <w:t xml:space="preserve"> cited above</w:t>
@@ -680,29 +588,13 @@
         <w:t>. If the nuisance regressors overfit the fNIRS signals, the HRFs will be underestimated.</w:t>
       </w:r>
       <w:r>
-        <w:t xml:space="preserve"> One indicator for this is a warning pop up that the </w:t>
-      </w:r>
-      <w:proofErr w:type="spellStart"/>
-      <w:r>
-        <w:t>tCCA</w:t>
-      </w:r>
-      <w:proofErr w:type="spellEnd"/>
-      <w:r>
-        <w:t xml:space="preserve"> function will display</w:t>
+        <w:t xml:space="preserve"> One indicator for this is a warning pop up that the tCCA function will display</w:t>
       </w:r>
       <w:r>
         <w:t xml:space="preserve"> </w:t>
       </w:r>
       <w:r>
-        <w:t xml:space="preserve">when all regressors are above the user set correlation threshold (no </w:t>
-      </w:r>
-      <w:proofErr w:type="spellStart"/>
-      <w:r>
-        <w:t>tCCA</w:t>
-      </w:r>
-      <w:proofErr w:type="spellEnd"/>
-      <w:r>
-        <w:t xml:space="preserve"> regressors are rejected). </w:t>
+        <w:t xml:space="preserve">when all regressors are above the user set correlation threshold (no tCCA regressors are rejected). </w:t>
       </w:r>
       <w:r>
         <w:t>Overfitting is more likely to occur, when</w:t>
@@ -717,40 +609,20 @@
         </w:numPr>
       </w:pPr>
       <w:r>
-        <w:t xml:space="preserve">The </w:t>
-      </w:r>
-      <w:proofErr w:type="spellStart"/>
-      <w:r>
-        <w:t>tCCA</w:t>
-      </w:r>
-      <w:proofErr w:type="spellEnd"/>
-      <w:r>
-        <w:t xml:space="preserve"> parameter </w:t>
+        <w:t xml:space="preserve">The tCCA parameter </w:t>
       </w:r>
       <w:r>
         <w:t>s</w:t>
       </w:r>
       <w:r>
-        <w:t xml:space="preserve">et yields </w:t>
-      </w:r>
-      <w:proofErr w:type="gramStart"/>
-      <w:r>
-        <w:t xml:space="preserve">a </w:t>
+        <w:t xml:space="preserve">et yields a </w:t>
       </w:r>
       <w:r>
         <w:rPr>
           <w:i/>
           <w:iCs/>
         </w:rPr>
-        <w:t>large number of</w:t>
-      </w:r>
-      <w:proofErr w:type="gramEnd"/>
-      <w:r>
-        <w:rPr>
-          <w:i/>
-          <w:iCs/>
-        </w:rPr>
-        <w:t xml:space="preserve"> temporal embeddings</w:t>
+        <w:t>large number of temporal embeddings</w:t>
       </w:r>
       <w:r>
         <w:t>: This happens when you use a long absolute time lag and a small step size.</w:t>
@@ -789,15 +661,7 @@
         <w:t xml:space="preserve"> low</w:t>
       </w:r>
       <w:r>
-        <w:t xml:space="preserve">: This will result in a larger number of </w:t>
-      </w:r>
-      <w:proofErr w:type="spellStart"/>
-      <w:r>
-        <w:t>tCCA</w:t>
-      </w:r>
-      <w:proofErr w:type="spellEnd"/>
-      <w:r>
-        <w:t xml:space="preserve"> regressors being handed over to the GLM</w:t>
+        <w:t>: This will result in a larger number of tCCA regressors being handed over to the GLM</w:t>
       </w:r>
       <w:r>
         <w:t>.</w:t>
@@ -838,41 +702,17 @@
           <w:i/>
           <w:iCs/>
         </w:rPr>
-        <w:t xml:space="preserve">ratio of </w:t>
-      </w:r>
-      <w:proofErr w:type="spellStart"/>
+        <w:t>ratio of tCCA nuisance regressors and HRF regressors is</w:t>
+      </w:r>
       <w:r>
         <w:rPr>
           <w:i/>
           <w:iCs/>
         </w:rPr>
-        <w:t>tCCA</w:t>
-      </w:r>
-      <w:proofErr w:type="spellEnd"/>
-      <w:r>
-        <w:rPr>
-          <w:i/>
-          <w:iCs/>
-        </w:rPr>
-        <w:t xml:space="preserve"> nuisance regressors and HRF regressors is</w:t>
-      </w:r>
-      <w:r>
-        <w:rPr>
-          <w:i/>
-          <w:iCs/>
-        </w:rPr>
         <w:t xml:space="preserve"> bad</w:t>
       </w:r>
       <w:r>
-        <w:t xml:space="preserve">: For instance, if you use the GLM with canonical HRF regressor and not gaussian basis functions, you might want to reduce the number of </w:t>
-      </w:r>
-      <w:proofErr w:type="spellStart"/>
-      <w:r>
-        <w:t>tCCA</w:t>
-      </w:r>
-      <w:proofErr w:type="spellEnd"/>
-      <w:r>
-        <w:t xml:space="preserve"> regressors</w:t>
+        <w:t>: For instance, if you use the GLM with canonical HRF regressor and not gaussian basis functions, you might want to reduce the number of tCCA regressors</w:t>
       </w:r>
       <w:r>
         <w:t>.</w:t>
@@ -957,13 +797,8 @@
           <w:numId w:val="4"/>
         </w:numPr>
       </w:pPr>
-      <w:proofErr w:type="gramStart"/>
-      <w:r>
-        <w:t>Don’t</w:t>
-      </w:r>
-      <w:proofErr w:type="gramEnd"/>
-      <w:r>
-        <w:t xml:space="preserve"> use too short (&lt;60s) or very long (&gt;10min) segments for training (these values are experimental and have not been empirically investigated so far).</w:t>
+      <w:r>
+        <w:t>Don’t use too short (&lt;60s) or very long (&gt;10min) segments for training (these values are experimental and have not been empirically investigated so far).</w:t>
       </w:r>
     </w:p>
     <w:p>
@@ -978,50 +813,18 @@
           <w:b/>
           <w:bCs/>
         </w:rPr>
-        <w:t xml:space="preserve">How to incorporate </w:t>
-      </w:r>
-      <w:proofErr w:type="spellStart"/>
-      <w:r>
-        <w:rPr>
-          <w:b/>
-          <w:bCs/>
-        </w:rPr>
-        <w:t>tCCA</w:t>
-      </w:r>
-      <w:proofErr w:type="spellEnd"/>
-      <w:r>
-        <w:rPr>
-          <w:b/>
-          <w:bCs/>
-        </w:rPr>
-        <w:t xml:space="preserve"> into your Homer3 processing stream?</w:t>
-      </w:r>
-    </w:p>
-    <w:p>
-      <w:r>
-        <w:t xml:space="preserve">You can simply add the </w:t>
-      </w:r>
-      <w:proofErr w:type="spellStart"/>
-      <w:r>
-        <w:t>hmrR_tCCA</w:t>
-      </w:r>
-      <w:proofErr w:type="spellEnd"/>
-      <w:r>
-        <w:t xml:space="preserve"> function to your processing stream, usually directly </w:t>
+        <w:t>How to incorporate tCCA into your Homer3 processing stream?</w:t>
+      </w:r>
+    </w:p>
+    <w:p>
+      <w:r>
+        <w:t xml:space="preserve">You can simply add the hmrR_tCCA function to your processing stream, usually directly </w:t>
       </w:r>
       <w:r>
         <w:t>preceding</w:t>
       </w:r>
       <w:r>
-        <w:t xml:space="preserve"> the </w:t>
-      </w:r>
-      <w:proofErr w:type="spellStart"/>
-      <w:r>
-        <w:t>hmR_GLM</w:t>
-      </w:r>
-      <w:proofErr w:type="spellEnd"/>
-      <w:r>
-        <w:t xml:space="preserve"> function. Please refer to the example processing stream</w:t>
+        <w:t xml:space="preserve"> the hmR_GLM function. Please refer to the example processing stream</w:t>
       </w:r>
       <w:r>
         <w:t>s</w:t>
@@ -1029,7 +832,6 @@
       <w:r>
         <w:t xml:space="preserve"> </w:t>
       </w:r>
-      <w:proofErr w:type="spellStart"/>
       <w:r>
         <w:rPr>
           <w:b/>
@@ -1054,14 +856,12 @@
         </w:rPr>
         <w:t>.cfg</w:t>
       </w:r>
-      <w:proofErr w:type="spellEnd"/>
       <w:r>
         <w:t>,</w:t>
       </w:r>
       <w:r>
         <w:t xml:space="preserve"> and </w:t>
       </w:r>
-      <w:proofErr w:type="spellStart"/>
       <w:r>
         <w:rPr>
           <w:b/>
@@ -1076,7 +876,7 @@
           <w:bCs/>
           <w:color w:val="0070C0"/>
         </w:rPr>
-        <w:t>_</w:t>
+        <w:t>_Canonical</w:t>
       </w:r>
       <w:r>
         <w:rPr>
@@ -1084,17 +884,8 @@
           <w:bCs/>
           <w:color w:val="0070C0"/>
         </w:rPr>
-        <w:t>Canonical</w:t>
-      </w:r>
-      <w:r>
-        <w:rPr>
-          <w:b/>
-          <w:bCs/>
-          <w:color w:val="0070C0"/>
-        </w:rPr>
         <w:t>.cfg</w:t>
       </w:r>
-      <w:proofErr w:type="spellEnd"/>
       <w:r>
         <w:t xml:space="preserve"> that </w:t>
       </w:r>
@@ -1108,31 +899,7 @@
         <w:t>d</w:t>
       </w:r>
       <w:r>
-        <w:t xml:space="preserve"> with this documentation under …\Homer3\</w:t>
-      </w:r>
-      <w:proofErr w:type="spellStart"/>
-      <w:r>
-        <w:t>FuncRegistry</w:t>
-      </w:r>
-      <w:proofErr w:type="spellEnd"/>
-      <w:r>
-        <w:t>\</w:t>
-      </w:r>
-      <w:proofErr w:type="spellStart"/>
-      <w:r>
-        <w:t>UserFunctions</w:t>
-      </w:r>
-      <w:proofErr w:type="spellEnd"/>
-      <w:r>
-        <w:t>\</w:t>
-      </w:r>
-      <w:proofErr w:type="spellStart"/>
-      <w:r>
-        <w:t>tcca_glm</w:t>
-      </w:r>
-      <w:proofErr w:type="spellEnd"/>
-      <w:r>
-        <w:t>\</w:t>
+        <w:t xml:space="preserve"> with this documentation under …\Homer3\FuncRegistry\UserFunctions\tcca_glm\</w:t>
       </w:r>
       <w:r>
         <w:t xml:space="preserve"> and explained in the following:</w:t>
@@ -1146,18 +913,18 @@
         <mc:AlternateContent>
           <mc:Choice Requires="wpg">
             <w:drawing>
-              <wp:anchor distT="0" distB="0" distL="114300" distR="114300" simplePos="0" relativeHeight="251659264" behindDoc="0" locked="0" layoutInCell="1" allowOverlap="1" wp14:anchorId="3C8ACA6A" wp14:editId="7108FB58">
+              <wp:anchor distT="0" distB="0" distL="114300" distR="114300" simplePos="0" relativeHeight="251657216" behindDoc="0" locked="0" layoutInCell="1" allowOverlap="1" wp14:anchorId="4826021E" wp14:editId="73DBB5E8">
                 <wp:simplePos x="0" y="0"/>
                 <wp:positionH relativeFrom="column">
-                  <wp:posOffset>-161925</wp:posOffset>
+                  <wp:posOffset>-47171</wp:posOffset>
                 </wp:positionH>
                 <wp:positionV relativeFrom="paragraph">
-                  <wp:posOffset>216535</wp:posOffset>
+                  <wp:posOffset>73841</wp:posOffset>
                 </wp:positionV>
-                <wp:extent cx="6699250" cy="3949065"/>
-                <wp:effectExtent l="0" t="0" r="25400" b="13335"/>
+                <wp:extent cx="6588125" cy="3706495"/>
+                <wp:effectExtent l="0" t="0" r="22225" b="27305"/>
                 <wp:wrapNone/>
-                <wp:docPr id="10" name="Group 10"/>
+                <wp:docPr id="7" name="Group 7"/>
                 <wp:cNvGraphicFramePr/>
                 <a:graphic xmlns:a="http://schemas.openxmlformats.org/drawingml/2006/main">
                   <a:graphicData uri="http://schemas.microsoft.com/office/word/2010/wordprocessingGroup">
@@ -1166,188 +933,117 @@
                       <wpg:grpSpPr>
                         <a:xfrm>
                           <a:off x="0" y="0"/>
-                          <a:ext cx="6699250" cy="3949065"/>
-                          <a:chOff x="0" y="0"/>
-                          <a:chExt cx="6699607" cy="3949223"/>
+                          <a:ext cx="6588125" cy="3706495"/>
+                          <a:chOff x="110842" y="0"/>
+                          <a:chExt cx="6588765" cy="3707144"/>
                         </a:xfrm>
                       </wpg:grpSpPr>
                       <wpg:grpSp>
-                        <wpg:cNvPr id="7" name="Group 7"/>
+                        <wpg:cNvPr id="18" name="Group 18"/>
                         <wpg:cNvGrpSpPr/>
                         <wpg:grpSpPr>
                           <a:xfrm>
-                            <a:off x="0" y="0"/>
-                            <a:ext cx="6699607" cy="3476764"/>
-                            <a:chOff x="0" y="0"/>
-                            <a:chExt cx="6699607" cy="3476764"/>
+                            <a:off x="110842" y="0"/>
+                            <a:ext cx="6587138" cy="1393913"/>
+                            <a:chOff x="110847" y="-43332"/>
+                            <a:chExt cx="6587434" cy="1394638"/>
                           </a:xfrm>
                         </wpg:grpSpPr>
                         <wpg:grpSp>
-                          <wpg:cNvPr id="18" name="Group 18"/>
+                          <wpg:cNvPr id="6" name="Group 6"/>
                           <wpg:cNvGrpSpPr/>
                           <wpg:grpSpPr>
                             <a:xfrm>
-                              <a:off x="0" y="0"/>
-                              <a:ext cx="6697980" cy="1470113"/>
-                              <a:chOff x="0" y="-43332"/>
-                              <a:chExt cx="6698281" cy="1470878"/>
+                              <a:off x="110847" y="409767"/>
+                              <a:ext cx="4449213" cy="941539"/>
+                              <a:chOff x="110847" y="-76309"/>
+                              <a:chExt cx="4449213" cy="941539"/>
                             </a:xfrm>
                           </wpg:grpSpPr>
-                          <wpg:grpSp>
-                            <wpg:cNvPr id="6" name="Group 6"/>
-                            <wpg:cNvGrpSpPr/>
-                            <wpg:grpSpPr>
+                          <wps:wsp>
+                            <wps:cNvPr id="3" name="Rectangle 3"/>
+                            <wps:cNvSpPr/>
+                            <wps:spPr>
                               <a:xfrm>
-                                <a:off x="0" y="486007"/>
-                                <a:ext cx="4560060" cy="941539"/>
-                                <a:chOff x="0" y="-69"/>
-                                <a:chExt cx="4560060" cy="941539"/>
-                              </a:xfrm>
-                            </wpg:grpSpPr>
-                            <wps:wsp>
-                              <wps:cNvPr id="3" name="Rectangle 3"/>
-                              <wps:cNvSpPr/>
-                              <wps:spPr>
-                                <a:xfrm>
-                                  <a:off x="0" y="-69"/>
-                                  <a:ext cx="4367463" cy="941539"/>
-                                </a:xfrm>
-                                <a:prstGeom prst="rect">
-                                  <a:avLst/>
-                                </a:prstGeom>
-                                <a:noFill/>
-                                <a:ln>
-                                  <a:solidFill>
-                                    <a:srgbClr val="FF0000"/>
-                                  </a:solidFill>
-                                </a:ln>
-                              </wps:spPr>
-                              <wps:style>
-                                <a:lnRef idx="2">
-                                  <a:schemeClr val="accent1">
-                                    <a:shade val="50000"/>
-                                  </a:schemeClr>
-                                </a:lnRef>
-                                <a:fillRef idx="1">
-                                  <a:schemeClr val="accent1"/>
-                                </a:fillRef>
-                                <a:effectRef idx="0">
-                                  <a:schemeClr val="accent1"/>
-                                </a:effectRef>
-                                <a:fontRef idx="minor">
-                                  <a:schemeClr val="lt1"/>
-                                </a:fontRef>
-                              </wps:style>
-                              <wps:bodyPr rot="0" spcFirstLastPara="0" vertOverflow="overflow" horzOverflow="overflow" vert="horz" wrap="square" lIns="91440" tIns="45720" rIns="91440" bIns="45720" numCol="1" spcCol="0" rtlCol="0" fromWordArt="0" anchor="ctr" anchorCtr="0" forceAA="0" compatLnSpc="1">
-                                <a:prstTxWarp prst="textNoShape">
-                                  <a:avLst/>
-                                </a:prstTxWarp>
-                                <a:noAutofit/>
-                              </wps:bodyPr>
-                            </wps:wsp>
-                            <wps:wsp>
-                              <wps:cNvPr id="5" name="Straight Connector 5"/>
-                              <wps:cNvCnPr/>
-                              <wps:spPr>
-                                <a:xfrm>
-                                  <a:off x="4357255" y="574964"/>
-                                  <a:ext cx="202805" cy="0"/>
-                                </a:xfrm>
-                                <a:prstGeom prst="line">
-                                  <a:avLst/>
-                                </a:prstGeom>
-                                <a:ln w="12700">
-                                  <a:solidFill>
-                                    <a:srgbClr val="FF0000"/>
-                                  </a:solidFill>
-                                </a:ln>
-                              </wps:spPr>
-                              <wps:style>
-                                <a:lnRef idx="1">
-                                  <a:schemeClr val="accent1"/>
-                                </a:lnRef>
-                                <a:fillRef idx="0">
-                                  <a:schemeClr val="accent1"/>
-                                </a:fillRef>
-                                <a:effectRef idx="0">
-                                  <a:schemeClr val="accent1"/>
-                                </a:effectRef>
-                                <a:fontRef idx="minor">
-                                  <a:schemeClr val="tx1"/>
-                                </a:fontRef>
-                              </wps:style>
-                              <wps:bodyPr/>
-                            </wps:wsp>
-                          </wpg:grpSp>
-                          <wps:wsp>
-                            <wps:cNvPr id="217" name="Text Box 2"/>
-                            <wps:cNvSpPr txBox="1">
-                              <a:spLocks noChangeArrowheads="1"/>
-                            </wps:cNvSpPr>
-                            <wps:spPr bwMode="auto">
-                              <a:xfrm>
-                                <a:off x="4509436" y="-43332"/>
-                                <a:ext cx="2188845" cy="1111885"/>
+                                <a:off x="110847" y="-76309"/>
+                                <a:ext cx="4217738" cy="941539"/>
                               </a:xfrm>
                               <a:prstGeom prst="rect">
                                 <a:avLst/>
                               </a:prstGeom>
-                              <a:solidFill>
-                                <a:srgbClr val="FFFFFF"/>
-                              </a:solidFill>
-                              <a:ln w="9525">
+                              <a:noFill/>
+                              <a:ln>
                                 <a:solidFill>
-                                  <a:srgbClr val="000000"/>
+                                  <a:srgbClr val="FF0000"/>
                                 </a:solidFill>
-                                <a:miter lim="800000"/>
-                                <a:headEnd/>
-                                <a:tailEnd/>
                               </a:ln>
                             </wps:spPr>
-                            <wps:txbx>
-                              <w:txbxContent>
-                                <w:p>
-                                  <w:r>
-                                    <w:t xml:space="preserve">Both fNIRS and auxiliary data need to be </w:t>
-                                  </w:r>
-                                  <w:r>
-                                    <w:rPr>
-                                      <w:b/>
-                                      <w:bCs/>
-                                    </w:rPr>
-                                    <w:t>lowpass</w:t>
-                                  </w:r>
-                                  <w:r>
-                                    <w:rPr>
-                                      <w:b/>
-                                      <w:bCs/>
-                                    </w:rPr>
-                                    <w:t>-filtered to the same bands</w:t>
-                                  </w:r>
-                                  <w:r>
-                                    <w:t xml:space="preserve">, by default to </w:t>
-                                  </w:r>
-                                  <w:r>
-                                    <w:br/>
-                                    <w:t>[0.0 – 0.5] Hz</w:t>
-                                  </w:r>
-                                </w:p>
-                              </w:txbxContent>
-                            </wps:txbx>
-                            <wps:bodyPr rot="0" vert="horz" wrap="square" lIns="91440" tIns="45720" rIns="91440" bIns="45720" anchor="ctr" anchorCtr="0">
+                            <wps:style>
+                              <a:lnRef idx="2">
+                                <a:schemeClr val="accent1">
+                                  <a:shade val="50000"/>
+                                </a:schemeClr>
+                              </a:lnRef>
+                              <a:fillRef idx="1">
+                                <a:schemeClr val="accent1"/>
+                              </a:fillRef>
+                              <a:effectRef idx="0">
+                                <a:schemeClr val="accent1"/>
+                              </a:effectRef>
+                              <a:fontRef idx="minor">
+                                <a:schemeClr val="lt1"/>
+                              </a:fontRef>
+                            </wps:style>
+                            <wps:bodyPr rot="0" spcFirstLastPara="0" vertOverflow="overflow" horzOverflow="overflow" vert="horz" wrap="square" lIns="91440" tIns="45720" rIns="91440" bIns="45720" numCol="1" spcCol="0" rtlCol="0" fromWordArt="0" anchor="ctr" anchorCtr="0" forceAA="0" compatLnSpc="1">
+                              <a:prstTxWarp prst="textNoShape">
+                                <a:avLst/>
+                              </a:prstTxWarp>
                               <a:noAutofit/>
                             </wps:bodyPr>
                           </wps:wsp>
+                          <wps:wsp>
+                            <wps:cNvPr id="5" name="Straight Connector 5"/>
+                            <wps:cNvCnPr/>
+                            <wps:spPr>
+                              <a:xfrm>
+                                <a:off x="4328585" y="574964"/>
+                                <a:ext cx="231475" cy="0"/>
+                              </a:xfrm>
+                              <a:prstGeom prst="line">
+                                <a:avLst/>
+                              </a:prstGeom>
+                              <a:ln w="12700">
+                                <a:solidFill>
+                                  <a:srgbClr val="FF0000"/>
+                                </a:solidFill>
+                              </a:ln>
+                            </wps:spPr>
+                            <wps:style>
+                              <a:lnRef idx="1">
+                                <a:schemeClr val="accent1"/>
+                              </a:lnRef>
+                              <a:fillRef idx="0">
+                                <a:schemeClr val="accent1"/>
+                              </a:fillRef>
+                              <a:effectRef idx="0">
+                                <a:schemeClr val="accent1"/>
+                              </a:effectRef>
+                              <a:fontRef idx="minor">
+                                <a:schemeClr val="tx1"/>
+                              </a:fontRef>
+                            </wps:style>
+                            <wps:bodyPr/>
+                          </wps:wsp>
                         </wpg:grpSp>
                         <wps:wsp>
-                          <wps:cNvPr id="12" name="Text Box 2"/>
+                          <wps:cNvPr id="217" name="Text Box 2"/>
                           <wps:cNvSpPr txBox="1">
                             <a:spLocks noChangeArrowheads="1"/>
                           </wps:cNvSpPr>
                           <wps:spPr bwMode="auto">
                             <a:xfrm>
-                              <a:off x="4511376" y="1404437"/>
-                              <a:ext cx="591954" cy="576580"/>
+                              <a:off x="4509436" y="-43332"/>
+                              <a:ext cx="2188845" cy="1111885"/>
                             </a:xfrm>
                             <a:prstGeom prst="rect">
                               <a:avLst/>
@@ -1368,446 +1064,46 @@
                             <w:txbxContent>
                               <w:p>
                                 <w:r>
-                                  <w:t>Turns method on/off</w:t>
+                                  <w:t xml:space="preserve">Both fNIRS and auxiliary data need to be </w:t>
+                                </w:r>
+                                <w:r>
+                                  <w:rPr>
+                                    <w:b/>
+                                    <w:bCs/>
+                                  </w:rPr>
+                                  <w:t>lowpass</w:t>
+                                </w:r>
+                                <w:r>
+                                  <w:rPr>
+                                    <w:b/>
+                                    <w:bCs/>
+                                  </w:rPr>
+                                  <w:t>-filtered to the same bands</w:t>
+                                </w:r>
+                                <w:r>
+                                  <w:t xml:space="preserve">, by default to </w:t>
+                                </w:r>
+                                <w:r>
+                                  <w:br/>
+                                  <w:t>[0.0 – 0.5] Hz</w:t>
                                 </w:r>
                               </w:p>
                             </w:txbxContent>
                           </wps:txbx>
-                          <wps:bodyPr rot="0" vert="horz" wrap="square" lIns="90000" tIns="0" rIns="0" bIns="0" anchor="ctr" anchorCtr="0">
-                            <a:noAutofit/>
-                          </wps:bodyPr>
-                        </wps:wsp>
-                        <wps:wsp>
-                          <wps:cNvPr id="14" name="Text Box 2"/>
-                          <wps:cNvSpPr txBox="1">
-                            <a:spLocks noChangeArrowheads="1"/>
-                          </wps:cNvSpPr>
-                          <wps:spPr bwMode="auto">
-                            <a:xfrm>
-                              <a:off x="5193387" y="1404437"/>
-                              <a:ext cx="1506220" cy="808355"/>
-                            </a:xfrm>
-                            <a:prstGeom prst="rect">
-                              <a:avLst/>
-                            </a:prstGeom>
-                            <a:solidFill>
-                              <a:srgbClr val="FFFFFF"/>
-                            </a:solidFill>
-                            <a:ln w="9525">
-                              <a:solidFill>
-                                <a:srgbClr val="000000"/>
-                              </a:solidFill>
-                              <a:miter lim="800000"/>
-                              <a:headEnd/>
-                              <a:tailEnd/>
-                            </a:ln>
-                          </wps:spPr>
-                          <wps:txbx>
-                            <w:txbxContent>
-                              <w:p>
-                                <w:proofErr w:type="spellStart"/>
-                                <w:r>
-                                  <w:t>tCCA</w:t>
-                                </w:r>
-                                <w:proofErr w:type="spellEnd"/>
-                                <w:r>
-                                  <w:t xml:space="preserve"> settings: [ A B </w:t>
-                                </w:r>
-                                <w:proofErr w:type="gramStart"/>
-                                <w:r>
-                                  <w:t>C ]</w:t>
-                                </w:r>
-                                <w:proofErr w:type="gramEnd"/>
-                                <w:r>
-                                  <w:br/>
-                                  <w:t xml:space="preserve">A: overall time lag [s] </w:t>
-                                </w:r>
-                                <w:r>
-                                  <w:br/>
-                                  <w:t>B: step size [</w:t>
-                                </w:r>
-                                <w:proofErr w:type="spellStart"/>
-                                <w:r>
-                                  <w:t>smpl</w:t>
-                                </w:r>
-                                <w:proofErr w:type="spellEnd"/>
-                                <w:r>
-                                  <w:t xml:space="preserve">] </w:t>
-                                </w:r>
-                                <w:r>
-                                  <w:br/>
-                                  <w:t>C: correlation threshold</w:t>
-                                </w:r>
-                              </w:p>
-                            </w:txbxContent>
-                          </wps:txbx>
-                          <wps:bodyPr rot="0" vert="horz" wrap="square" lIns="90000" tIns="0" rIns="0" bIns="0" anchor="ctr" anchorCtr="0">
-                            <a:noAutofit/>
-                          </wps:bodyPr>
-                        </wps:wsp>
-                        <wps:wsp>
-                          <wps:cNvPr id="15" name="Text Box 2"/>
-                          <wps:cNvSpPr txBox="1">
-                            <a:spLocks noChangeArrowheads="1"/>
-                          </wps:cNvSpPr>
-                          <wps:spPr bwMode="auto">
-                            <a:xfrm>
-                              <a:off x="4516428" y="2440084"/>
-                              <a:ext cx="1111718" cy="379730"/>
-                            </a:xfrm>
-                            <a:prstGeom prst="rect">
-                              <a:avLst/>
-                            </a:prstGeom>
-                            <a:solidFill>
-                              <a:srgbClr val="FFFFFF"/>
-                            </a:solidFill>
-                            <a:ln w="9525">
-                              <a:solidFill>
-                                <a:srgbClr val="000000"/>
-                              </a:solidFill>
-                              <a:miter lim="800000"/>
-                              <a:headEnd/>
-                              <a:tailEnd/>
-                            </a:ln>
-                          </wps:spPr>
-                          <wps:txbx>
-                            <w:txbxContent>
-                              <w:p>
-                                <w:r>
-                                  <w:t>Short separation threshold [mm]</w:t>
-                                </w:r>
-                              </w:p>
-                            </w:txbxContent>
-                          </wps:txbx>
-                          <wps:bodyPr rot="0" vert="horz" wrap="square" lIns="90000" tIns="0" rIns="0" bIns="0" anchor="ctr" anchorCtr="0">
-                            <a:noAutofit/>
-                          </wps:bodyPr>
-                        </wps:wsp>
-                        <wps:wsp>
-                          <wps:cNvPr id="16" name="Text Box 2"/>
-                          <wps:cNvSpPr txBox="1">
-                            <a:spLocks noChangeArrowheads="1"/>
-                          </wps:cNvSpPr>
-                          <wps:spPr bwMode="auto">
-                            <a:xfrm>
-                              <a:off x="4511376" y="2879602"/>
-                              <a:ext cx="1259840" cy="178435"/>
-                            </a:xfrm>
-                            <a:prstGeom prst="rect">
-                              <a:avLst/>
-                            </a:prstGeom>
-                            <a:solidFill>
-                              <a:srgbClr val="FFFFFF"/>
-                            </a:solidFill>
-                            <a:ln w="9525">
-                              <a:solidFill>
-                                <a:srgbClr val="000000"/>
-                              </a:solidFill>
-                              <a:miter lim="800000"/>
-                              <a:headEnd/>
-                              <a:tailEnd/>
-                            </a:ln>
-                          </wps:spPr>
-                          <wps:txbx>
-                            <w:txbxContent>
-                              <w:p>
-                                <w:r>
-                                  <w:t>Index of resting run</w:t>
-                                </w:r>
-                              </w:p>
-                            </w:txbxContent>
-                          </wps:txbx>
-                          <wps:bodyPr rot="0" vert="horz" wrap="square" lIns="90000" tIns="0" rIns="0" bIns="0" anchor="ctr" anchorCtr="0">
-                            <a:noAutofit/>
-                          </wps:bodyPr>
-                        </wps:wsp>
-                        <wps:wsp>
-                          <wps:cNvPr id="17" name="Text Box 2"/>
-                          <wps:cNvSpPr txBox="1">
-                            <a:spLocks noChangeArrowheads="1"/>
-                          </wps:cNvSpPr>
-                          <wps:spPr bwMode="auto">
-                            <a:xfrm>
-                              <a:off x="4511376" y="3122095"/>
-                              <a:ext cx="2169160" cy="354669"/>
-                            </a:xfrm>
-                            <a:prstGeom prst="rect">
-                              <a:avLst/>
-                            </a:prstGeom>
-                            <a:solidFill>
-                              <a:srgbClr val="FFFFFF"/>
-                            </a:solidFill>
-                            <a:ln w="9525">
-                              <a:solidFill>
-                                <a:srgbClr val="000000"/>
-                              </a:solidFill>
-                              <a:miter lim="800000"/>
-                              <a:headEnd/>
-                              <a:tailEnd/>
-                            </a:ln>
-                          </wps:spPr>
-                          <wps:txbx>
-                            <w:txbxContent>
-                              <w:p>
-                                <w:r>
-                                  <w:t xml:space="preserve">Training window in resting run </w:t>
-                                </w:r>
-                                <w:r>
-                                  <w:t>(Start Stop) [s]</w:t>
-                                </w:r>
-                              </w:p>
-                            </w:txbxContent>
-                          </wps:txbx>
-                          <wps:bodyPr rot="0" vert="horz" wrap="square" lIns="90000" tIns="0" rIns="0" bIns="0" anchor="ctr" anchorCtr="0">
-                            <a:noAutofit/>
-                          </wps:bodyPr>
-                        </wps:wsp>
-                        <wps:wsp>
-                          <wps:cNvPr id="20" name="Straight Connector 20"/>
-                          <wps:cNvCnPr/>
-                          <wps:spPr>
-                            <a:xfrm flipV="1">
-                              <a:off x="4203208" y="1980358"/>
-                              <a:ext cx="317634" cy="116439"/>
-                            </a:xfrm>
-                            <a:prstGeom prst="line">
-                              <a:avLst/>
-                            </a:prstGeom>
-                            <a:ln w="12700">
-                              <a:solidFill>
-                                <a:srgbClr val="FF0000"/>
-                              </a:solidFill>
-                            </a:ln>
-                          </wps:spPr>
-                          <wps:style>
-                            <a:lnRef idx="1">
-                              <a:schemeClr val="accent1"/>
-                            </a:lnRef>
-                            <a:fillRef idx="0">
-                              <a:schemeClr val="accent1"/>
-                            </a:fillRef>
-                            <a:effectRef idx="0">
-                              <a:schemeClr val="accent1"/>
-                            </a:effectRef>
-                            <a:fontRef idx="minor">
-                              <a:schemeClr val="tx1"/>
-                            </a:fontRef>
-                          </wps:style>
-                          <wps:bodyPr/>
-                        </wps:wsp>
-                        <wps:wsp>
-                          <wps:cNvPr id="21" name="Straight Connector 21"/>
-                          <wps:cNvCnPr/>
-                          <wps:spPr>
-                            <a:xfrm flipV="1">
-                              <a:off x="4213312" y="2212747"/>
-                              <a:ext cx="976965" cy="9692"/>
-                            </a:xfrm>
-                            <a:prstGeom prst="line">
-                              <a:avLst/>
-                            </a:prstGeom>
-                            <a:ln w="12700">
-                              <a:solidFill>
-                                <a:srgbClr val="FF0000"/>
-                              </a:solidFill>
-                            </a:ln>
-                          </wps:spPr>
-                          <wps:style>
-                            <a:lnRef idx="1">
-                              <a:schemeClr val="accent1"/>
-                            </a:lnRef>
-                            <a:fillRef idx="0">
-                              <a:schemeClr val="accent1"/>
-                            </a:fillRef>
-                            <a:effectRef idx="0">
-                              <a:schemeClr val="accent1"/>
-                            </a:effectRef>
-                            <a:fontRef idx="minor">
-                              <a:schemeClr val="tx1"/>
-                            </a:fontRef>
-                          </wps:style>
-                          <wps:bodyPr/>
-                        </wps:wsp>
-                        <wps:wsp>
-                          <wps:cNvPr id="22" name="Straight Connector 22"/>
-                          <wps:cNvCnPr/>
-                          <wps:spPr>
-                            <a:xfrm>
-                              <a:off x="4198156" y="2748252"/>
-                              <a:ext cx="303592" cy="380704"/>
-                            </a:xfrm>
-                            <a:prstGeom prst="line">
-                              <a:avLst/>
-                            </a:prstGeom>
-                            <a:ln w="12700">
-                              <a:solidFill>
-                                <a:srgbClr val="FF0000"/>
-                              </a:solidFill>
-                            </a:ln>
-                          </wps:spPr>
-                          <wps:style>
-                            <a:lnRef idx="1">
-                              <a:schemeClr val="accent1"/>
-                            </a:lnRef>
-                            <a:fillRef idx="0">
-                              <a:schemeClr val="accent1"/>
-                            </a:fillRef>
-                            <a:effectRef idx="0">
-                              <a:schemeClr val="accent1"/>
-                            </a:effectRef>
-                            <a:fontRef idx="minor">
-                              <a:schemeClr val="tx1"/>
-                            </a:fontRef>
-                          </wps:style>
-                          <wps:bodyPr/>
-                        </wps:wsp>
-                        <wps:wsp>
-                          <wps:cNvPr id="23" name="Straight Connector 23"/>
-                          <wps:cNvCnPr/>
-                          <wps:spPr>
-                            <a:xfrm>
-                              <a:off x="4198156" y="2627005"/>
-                              <a:ext cx="316660" cy="249059"/>
-                            </a:xfrm>
-                            <a:prstGeom prst="line">
-                              <a:avLst/>
-                            </a:prstGeom>
-                            <a:ln w="12700">
-                              <a:solidFill>
-                                <a:srgbClr val="FF0000"/>
-                              </a:solidFill>
-                            </a:ln>
-                          </wps:spPr>
-                          <wps:style>
-                            <a:lnRef idx="1">
-                              <a:schemeClr val="accent1"/>
-                            </a:lnRef>
-                            <a:fillRef idx="0">
-                              <a:schemeClr val="accent1"/>
-                            </a:fillRef>
-                            <a:effectRef idx="0">
-                              <a:schemeClr val="accent1"/>
-                            </a:effectRef>
-                            <a:fontRef idx="minor">
-                              <a:schemeClr val="tx1"/>
-                            </a:fontRef>
-                          </wps:style>
-                          <wps:bodyPr/>
-                        </wps:wsp>
-                        <wps:wsp>
-                          <wps:cNvPr id="24" name="Straight Connector 24"/>
-                          <wps:cNvCnPr/>
-                          <wps:spPr>
-                            <a:xfrm>
-                              <a:off x="4198156" y="2490603"/>
-                              <a:ext cx="313102" cy="142319"/>
-                            </a:xfrm>
-                            <a:prstGeom prst="line">
-                              <a:avLst/>
-                            </a:prstGeom>
-                            <a:ln w="12700">
-                              <a:solidFill>
-                                <a:srgbClr val="FF0000"/>
-                              </a:solidFill>
-                            </a:ln>
-                          </wps:spPr>
-                          <wps:style>
-                            <a:lnRef idx="1">
-                              <a:schemeClr val="accent1"/>
-                            </a:lnRef>
-                            <a:fillRef idx="0">
-                              <a:schemeClr val="accent1"/>
-                            </a:fillRef>
-                            <a:effectRef idx="0">
-                              <a:schemeClr val="accent1"/>
-                            </a:effectRef>
-                            <a:fontRef idx="minor">
-                              <a:schemeClr val="tx1"/>
-                            </a:fontRef>
-                          </wps:style>
-                          <wps:bodyPr/>
-                        </wps:wsp>
-                        <wps:wsp>
-                          <wps:cNvPr id="25" name="Straight Connector 25"/>
-                          <wps:cNvCnPr/>
-                          <wps:spPr>
-                            <a:xfrm>
-                              <a:off x="4203208" y="2354201"/>
-                              <a:ext cx="1498600" cy="5080"/>
-                            </a:xfrm>
-                            <a:prstGeom prst="line">
-                              <a:avLst/>
-                            </a:prstGeom>
-                            <a:ln w="12700">
-                              <a:solidFill>
-                                <a:srgbClr val="FF0000"/>
-                              </a:solidFill>
-                            </a:ln>
-                          </wps:spPr>
-                          <wps:style>
-                            <a:lnRef idx="1">
-                              <a:schemeClr val="accent1"/>
-                            </a:lnRef>
-                            <a:fillRef idx="0">
-                              <a:schemeClr val="accent1"/>
-                            </a:fillRef>
-                            <a:effectRef idx="0">
-                              <a:schemeClr val="accent1"/>
-                            </a:effectRef>
-                            <a:fontRef idx="minor">
-                              <a:schemeClr val="tx1"/>
-                            </a:fontRef>
-                          </wps:style>
-                          <wps:bodyPr/>
-                        </wps:wsp>
-                        <wps:wsp>
-                          <wps:cNvPr id="26" name="Text Box 2"/>
-                          <wps:cNvSpPr txBox="1">
-                            <a:spLocks noChangeArrowheads="1"/>
-                          </wps:cNvSpPr>
-                          <wps:spPr bwMode="auto">
-                            <a:xfrm>
-                              <a:off x="5703633" y="2283474"/>
-                              <a:ext cx="993140" cy="548640"/>
-                            </a:xfrm>
-                            <a:prstGeom prst="rect">
-                              <a:avLst/>
-                            </a:prstGeom>
-                            <a:solidFill>
-                              <a:srgbClr val="FFFFFF"/>
-                            </a:solidFill>
-                            <a:ln w="9525">
-                              <a:solidFill>
-                                <a:srgbClr val="000000"/>
-                              </a:solidFill>
-                              <a:miter lim="800000"/>
-                              <a:headEnd/>
-                              <a:tailEnd/>
-                            </a:ln>
-                          </wps:spPr>
-                          <wps:txbx>
-                            <w:txbxContent>
-                              <w:p>
-                                <w:r>
-                                  <w:t>Indices of auxiliary signals to use</w:t>
-                                </w:r>
-                              </w:p>
-                            </w:txbxContent>
-                          </wps:txbx>
-                          <wps:bodyPr rot="0" vert="horz" wrap="square" lIns="90000" tIns="0" rIns="0" bIns="0" anchor="ctr" anchorCtr="0">
+                          <wps:bodyPr rot="0" vert="horz" wrap="square" lIns="91440" tIns="45720" rIns="91440" bIns="45720" anchor="ctr" anchorCtr="0">
                             <a:noAutofit/>
                           </wps:bodyPr>
                         </wps:wsp>
                       </wpg:grpSp>
                       <wps:wsp>
-                        <wps:cNvPr id="8" name="Text Box 2"/>
+                        <wps:cNvPr id="12" name="Text Box 2"/>
                         <wps:cNvSpPr txBox="1">
                           <a:spLocks noChangeArrowheads="1"/>
                         </wps:cNvSpPr>
                         <wps:spPr bwMode="auto">
                           <a:xfrm>
-                            <a:off x="4521480" y="3743483"/>
-                            <a:ext cx="2168525" cy="205740"/>
+                            <a:off x="4511376" y="1265889"/>
+                            <a:ext cx="591954" cy="576580"/>
                           </a:xfrm>
                           <a:prstGeom prst="rect">
                             <a:avLst/>
@@ -1828,15 +1124,7 @@
                           <w:txbxContent>
                             <w:p>
                               <w:r>
-                                <w:t xml:space="preserve">= 3: Use </w:t>
-                              </w:r>
-                              <w:proofErr w:type="spellStart"/>
-                              <w:r>
-                                <w:t>tCCA</w:t>
-                              </w:r>
-                              <w:proofErr w:type="spellEnd"/>
-                              <w:r>
-                                <w:t xml:space="preserve"> regressors</w:t>
+                                <w:t>Turns method on/off</w:t>
                               </w:r>
                             </w:p>
                           </w:txbxContent>
@@ -1846,12 +1134,179 @@
                         </wps:bodyPr>
                       </wps:wsp>
                       <wps:wsp>
-                        <wps:cNvPr id="9" name="Straight Connector 9"/>
+                        <wps:cNvPr id="14" name="Text Box 2"/>
+                        <wps:cNvSpPr txBox="1">
+                          <a:spLocks noChangeArrowheads="1"/>
+                        </wps:cNvSpPr>
+                        <wps:spPr bwMode="auto">
+                          <a:xfrm>
+                            <a:off x="5193387" y="1265889"/>
+                            <a:ext cx="1506220" cy="808355"/>
+                          </a:xfrm>
+                          <a:prstGeom prst="rect">
+                            <a:avLst/>
+                          </a:prstGeom>
+                          <a:solidFill>
+                            <a:srgbClr val="FFFFFF"/>
+                          </a:solidFill>
+                          <a:ln w="9525">
+                            <a:solidFill>
+                              <a:srgbClr val="000000"/>
+                            </a:solidFill>
+                            <a:miter lim="800000"/>
+                            <a:headEnd/>
+                            <a:tailEnd/>
+                          </a:ln>
+                        </wps:spPr>
+                        <wps:txbx>
+                          <w:txbxContent>
+                            <w:p>
+                              <w:r>
+                                <w:t>tCCA settings: [ A B C ]</w:t>
+                              </w:r>
+                              <w:r>
+                                <w:br/>
+                                <w:t xml:space="preserve">A: overall time lag [s] </w:t>
+                              </w:r>
+                              <w:r>
+                                <w:br/>
+                                <w:t xml:space="preserve">B: step size [s] </w:t>
+                              </w:r>
+                              <w:r>
+                                <w:br/>
+                                <w:t>C: correlation threshold</w:t>
+                              </w:r>
+                            </w:p>
+                          </w:txbxContent>
+                        </wps:txbx>
+                        <wps:bodyPr rot="0" vert="horz" wrap="square" lIns="90000" tIns="0" rIns="0" bIns="0" anchor="ctr" anchorCtr="0">
+                          <a:noAutofit/>
+                        </wps:bodyPr>
+                      </wps:wsp>
+                      <wps:wsp>
+                        <wps:cNvPr id="15" name="Text Box 2"/>
+                        <wps:cNvSpPr txBox="1">
+                          <a:spLocks noChangeArrowheads="1"/>
+                        </wps:cNvSpPr>
+                        <wps:spPr bwMode="auto">
+                          <a:xfrm>
+                            <a:off x="4516428" y="2440084"/>
+                            <a:ext cx="1111718" cy="379730"/>
+                          </a:xfrm>
+                          <a:prstGeom prst="rect">
+                            <a:avLst/>
+                          </a:prstGeom>
+                          <a:solidFill>
+                            <a:srgbClr val="FFFFFF"/>
+                          </a:solidFill>
+                          <a:ln w="9525">
+                            <a:solidFill>
+                              <a:srgbClr val="000000"/>
+                            </a:solidFill>
+                            <a:miter lim="800000"/>
+                            <a:headEnd/>
+                            <a:tailEnd/>
+                          </a:ln>
+                        </wps:spPr>
+                        <wps:txbx>
+                          <w:txbxContent>
+                            <w:p>
+                              <w:r>
+                                <w:t>Short separation threshold [mm]</w:t>
+                              </w:r>
+                            </w:p>
+                          </w:txbxContent>
+                        </wps:txbx>
+                        <wps:bodyPr rot="0" vert="horz" wrap="square" lIns="90000" tIns="0" rIns="0" bIns="0" anchor="ctr" anchorCtr="0">
+                          <a:noAutofit/>
+                        </wps:bodyPr>
+                      </wps:wsp>
+                      <wps:wsp>
+                        <wps:cNvPr id="16" name="Text Box 2"/>
+                        <wps:cNvSpPr txBox="1">
+                          <a:spLocks noChangeArrowheads="1"/>
+                        </wps:cNvSpPr>
+                        <wps:spPr bwMode="auto">
+                          <a:xfrm>
+                            <a:off x="4511376" y="3103452"/>
+                            <a:ext cx="1259840" cy="178435"/>
+                          </a:xfrm>
+                          <a:prstGeom prst="rect">
+                            <a:avLst/>
+                          </a:prstGeom>
+                          <a:solidFill>
+                            <a:srgbClr val="FFFFFF"/>
+                          </a:solidFill>
+                          <a:ln w="9525">
+                            <a:solidFill>
+                              <a:srgbClr val="000000"/>
+                            </a:solidFill>
+                            <a:miter lim="800000"/>
+                            <a:headEnd/>
+                            <a:tailEnd/>
+                          </a:ln>
+                        </wps:spPr>
+                        <wps:txbx>
+                          <w:txbxContent>
+                            <w:p>
+                              <w:r>
+                                <w:t>Index of resting run</w:t>
+                              </w:r>
+                            </w:p>
+                          </w:txbxContent>
+                        </wps:txbx>
+                        <wps:bodyPr rot="0" vert="horz" wrap="square" lIns="90000" tIns="0" rIns="0" bIns="0" anchor="ctr" anchorCtr="0">
+                          <a:noAutofit/>
+                        </wps:bodyPr>
+                      </wps:wsp>
+                      <wps:wsp>
+                        <wps:cNvPr id="17" name="Text Box 2"/>
+                        <wps:cNvSpPr txBox="1">
+                          <a:spLocks noChangeArrowheads="1"/>
+                        </wps:cNvSpPr>
+                        <wps:spPr bwMode="auto">
+                          <a:xfrm>
+                            <a:off x="4511376" y="3352475"/>
+                            <a:ext cx="2169160" cy="354669"/>
+                          </a:xfrm>
+                          <a:prstGeom prst="rect">
+                            <a:avLst/>
+                          </a:prstGeom>
+                          <a:solidFill>
+                            <a:srgbClr val="FFFFFF"/>
+                          </a:solidFill>
+                          <a:ln w="9525">
+                            <a:solidFill>
+                              <a:srgbClr val="000000"/>
+                            </a:solidFill>
+                            <a:miter lim="800000"/>
+                            <a:headEnd/>
+                            <a:tailEnd/>
+                          </a:ln>
+                        </wps:spPr>
+                        <wps:txbx>
+                          <w:txbxContent>
+                            <w:p>
+                              <w:r>
+                                <w:t xml:space="preserve">Training window in resting run </w:t>
+                              </w:r>
+                              <w:r>
+                                <w:t>(Start Stop) [s]</w:t>
+                              </w:r>
+                            </w:p>
+                          </w:txbxContent>
+                        </wps:txbx>
+                        <wps:bodyPr rot="0" vert="horz" wrap="square" lIns="90000" tIns="0" rIns="0" bIns="0" anchor="ctr" anchorCtr="0">
+                          <a:noAutofit/>
+                        </wps:bodyPr>
+                      </wps:wsp>
+                      <wps:wsp>
+                        <wps:cNvPr id="20" name="Straight Connector 20"/>
                         <wps:cNvCnPr/>
                         <wps:spPr>
                           <a:xfrm flipV="1">
-                            <a:off x="4203208" y="3829366"/>
-                            <a:ext cx="313195" cy="0"/>
+                            <a:off x="4203208" y="1842469"/>
+                            <a:ext cx="315940" cy="254328"/>
                           </a:xfrm>
                           <a:prstGeom prst="line">
                             <a:avLst/>
@@ -1878,221 +1333,696 @@
                         </wps:style>
                         <wps:bodyPr/>
                       </wps:wsp>
+                      <wps:wsp>
+                        <wps:cNvPr id="21" name="Straight Connector 21"/>
+                        <wps:cNvCnPr/>
+                        <wps:spPr>
+                          <a:xfrm flipV="1">
+                            <a:off x="4213312" y="1875766"/>
+                            <a:ext cx="980074" cy="346674"/>
+                          </a:xfrm>
+                          <a:prstGeom prst="line">
+                            <a:avLst/>
+                          </a:prstGeom>
+                          <a:ln w="12700">
+                            <a:solidFill>
+                              <a:srgbClr val="FF0000"/>
+                            </a:solidFill>
+                          </a:ln>
+                        </wps:spPr>
+                        <wps:style>
+                          <a:lnRef idx="1">
+                            <a:schemeClr val="accent1"/>
+                          </a:lnRef>
+                          <a:fillRef idx="0">
+                            <a:schemeClr val="accent1"/>
+                          </a:fillRef>
+                          <a:effectRef idx="0">
+                            <a:schemeClr val="accent1"/>
+                          </a:effectRef>
+                          <a:fontRef idx="minor">
+                            <a:schemeClr val="tx1"/>
+                          </a:fontRef>
+                        </wps:style>
+                        <wps:bodyPr/>
+                      </wps:wsp>
+                      <wps:wsp>
+                        <wps:cNvPr id="22" name="Straight Connector 22"/>
+                        <wps:cNvCnPr/>
+                        <wps:spPr>
+                          <a:xfrm>
+                            <a:off x="4198156" y="2890945"/>
+                            <a:ext cx="320991" cy="467381"/>
+                          </a:xfrm>
+                          <a:prstGeom prst="line">
+                            <a:avLst/>
+                          </a:prstGeom>
+                          <a:ln w="12700">
+                            <a:solidFill>
+                              <a:srgbClr val="FF0000"/>
+                            </a:solidFill>
+                          </a:ln>
+                        </wps:spPr>
+                        <wps:style>
+                          <a:lnRef idx="1">
+                            <a:schemeClr val="accent1"/>
+                          </a:lnRef>
+                          <a:fillRef idx="0">
+                            <a:schemeClr val="accent1"/>
+                          </a:fillRef>
+                          <a:effectRef idx="0">
+                            <a:schemeClr val="accent1"/>
+                          </a:effectRef>
+                          <a:fontRef idx="minor">
+                            <a:schemeClr val="tx1"/>
+                          </a:fontRef>
+                        </wps:style>
+                        <wps:bodyPr/>
+                      </wps:wsp>
+                      <wps:wsp>
+                        <wps:cNvPr id="23" name="Straight Connector 23"/>
+                        <wps:cNvCnPr>
+                          <a:endCxn id="16" idx="1"/>
+                        </wps:cNvCnPr>
+                        <wps:spPr>
+                          <a:xfrm>
+                            <a:off x="4198156" y="2755792"/>
+                            <a:ext cx="313220" cy="436877"/>
+                          </a:xfrm>
+                          <a:prstGeom prst="line">
+                            <a:avLst/>
+                          </a:prstGeom>
+                          <a:ln w="12700">
+                            <a:solidFill>
+                              <a:srgbClr val="FF0000"/>
+                            </a:solidFill>
+                          </a:ln>
+                        </wps:spPr>
+                        <wps:style>
+                          <a:lnRef idx="1">
+                            <a:schemeClr val="accent1"/>
+                          </a:lnRef>
+                          <a:fillRef idx="0">
+                            <a:schemeClr val="accent1"/>
+                          </a:fillRef>
+                          <a:effectRef idx="0">
+                            <a:schemeClr val="accent1"/>
+                          </a:effectRef>
+                          <a:fontRef idx="minor">
+                            <a:schemeClr val="tx1"/>
+                          </a:fontRef>
+                        </wps:style>
+                        <wps:bodyPr/>
+                      </wps:wsp>
+                      <wps:wsp>
+                        <wps:cNvPr id="24" name="Straight Connector 24"/>
+                        <wps:cNvCnPr/>
+                        <wps:spPr>
+                          <a:xfrm>
+                            <a:off x="4198156" y="2468482"/>
+                            <a:ext cx="318272" cy="6635"/>
+                          </a:xfrm>
+                          <a:prstGeom prst="line">
+                            <a:avLst/>
+                          </a:prstGeom>
+                          <a:ln w="12700">
+                            <a:solidFill>
+                              <a:srgbClr val="FF0000"/>
+                            </a:solidFill>
+                          </a:ln>
+                        </wps:spPr>
+                        <wps:style>
+                          <a:lnRef idx="1">
+                            <a:schemeClr val="accent1"/>
+                          </a:lnRef>
+                          <a:fillRef idx="0">
+                            <a:schemeClr val="accent1"/>
+                          </a:fillRef>
+                          <a:effectRef idx="0">
+                            <a:schemeClr val="accent1"/>
+                          </a:effectRef>
+                          <a:fontRef idx="minor">
+                            <a:schemeClr val="tx1"/>
+                          </a:fontRef>
+                        </wps:style>
+                        <wps:bodyPr/>
+                      </wps:wsp>
+                      <wps:wsp>
+                        <wps:cNvPr id="25" name="Straight Connector 25"/>
+                        <wps:cNvCnPr/>
+                        <wps:spPr>
+                          <a:xfrm>
+                            <a:off x="4203208" y="2354201"/>
+                            <a:ext cx="1498600" cy="5080"/>
+                          </a:xfrm>
+                          <a:prstGeom prst="line">
+                            <a:avLst/>
+                          </a:prstGeom>
+                          <a:ln w="12700">
+                            <a:solidFill>
+                              <a:srgbClr val="FF0000"/>
+                            </a:solidFill>
+                          </a:ln>
+                        </wps:spPr>
+                        <wps:style>
+                          <a:lnRef idx="1">
+                            <a:schemeClr val="accent1"/>
+                          </a:lnRef>
+                          <a:fillRef idx="0">
+                            <a:schemeClr val="accent1"/>
+                          </a:fillRef>
+                          <a:effectRef idx="0">
+                            <a:schemeClr val="accent1"/>
+                          </a:effectRef>
+                          <a:fontRef idx="minor">
+                            <a:schemeClr val="tx1"/>
+                          </a:fontRef>
+                        </wps:style>
+                        <wps:bodyPr/>
+                      </wps:wsp>
+                      <wps:wsp>
+                        <wps:cNvPr id="26" name="Text Box 2"/>
+                        <wps:cNvSpPr txBox="1">
+                          <a:spLocks noChangeArrowheads="1"/>
+                        </wps:cNvSpPr>
+                        <wps:spPr bwMode="auto">
+                          <a:xfrm>
+                            <a:off x="5703633" y="2113470"/>
+                            <a:ext cx="993140" cy="548640"/>
+                          </a:xfrm>
+                          <a:prstGeom prst="rect">
+                            <a:avLst/>
+                          </a:prstGeom>
+                          <a:solidFill>
+                            <a:srgbClr val="FFFFFF"/>
+                          </a:solidFill>
+                          <a:ln w="9525">
+                            <a:solidFill>
+                              <a:srgbClr val="000000"/>
+                            </a:solidFill>
+                            <a:miter lim="800000"/>
+                            <a:headEnd/>
+                            <a:tailEnd/>
+                          </a:ln>
+                        </wps:spPr>
+                        <wps:txbx>
+                          <w:txbxContent>
+                            <w:p>
+                              <w:r>
+                                <w:t>Indices of auxiliary signals to use</w:t>
+                              </w:r>
+                            </w:p>
+                          </w:txbxContent>
+                        </wps:txbx>
+                        <wps:bodyPr rot="0" vert="horz" wrap="square" lIns="90000" tIns="0" rIns="0" bIns="0" anchor="ctr" anchorCtr="0">
+                          <a:noAutofit/>
+                        </wps:bodyPr>
+                      </wps:wsp>
                     </wpg:wgp>
                   </a:graphicData>
                 </a:graphic>
+                <wp14:sizeRelH relativeFrom="margin">
+                  <wp14:pctWidth>0</wp14:pctWidth>
+                </wp14:sizeRelH>
+                <wp14:sizeRelV relativeFrom="margin">
+                  <wp14:pctHeight>0</wp14:pctHeight>
+                </wp14:sizeRelV>
               </wp:anchor>
             </w:drawing>
           </mc:Choice>
-          <mc:Fallback>
+          <mc:Fallback xmlns:w16="http://schemas.microsoft.com/office/word/2018/wordml" xmlns:w16cid="http://schemas.microsoft.com/office/word/2016/wordml/cid" xmlns:w16cex="http://schemas.microsoft.com/office/word/2018/wordml/cex" xmlns:am3d="http://schemas.microsoft.com/office/drawing/2017/model3d" xmlns:aink="http://schemas.microsoft.com/office/drawing/2016/ink" xmlns:cx8="http://schemas.microsoft.com/office/drawing/2016/5/14/chartex" xmlns:cx7="http://schemas.microsoft.com/office/drawing/2016/5/13/chartex" xmlns:cx6="http://schemas.microsoft.com/office/drawing/2016/5/12/chartex" xmlns:cx5="http://schemas.microsoft.com/office/drawing/2016/5/11/chartex" xmlns:cx4="http://schemas.microsoft.com/office/drawing/2016/5/10/chartex" xmlns:cx3="http://schemas.microsoft.com/office/drawing/2016/5/9/chartex" xmlns:cx2="http://schemas.microsoft.com/office/drawing/2015/10/21/chartex">
             <w:pict>
-              <v:group w14:anchorId="3C8ACA6A" id="Group 10" o:spid="_x0000_s1026" style="position:absolute;margin-left:-12.75pt;margin-top:17.05pt;width:527.5pt;height:310.95pt;z-index:251659264" coordsize="66996,39492" o:gfxdata="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">
-                <v:group id="Group 7" o:spid="_x0000_s1027" style="position:absolute;width:66996;height:34767" coordsize="66996,34767" o:gfxdata="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">
-                  <v:group id="Group 18" o:spid="_x0000_s1028" style="position:absolute;width:66979;height:14701" coordorigin=",-433" coordsize="66982,14708" o:gfxdata="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">
-                    <v:group id="Group 6" o:spid="_x0000_s1029" style="position:absolute;top:4860;width:45600;height:9415" coordorigin="" coordsize="45600,9415" o:gfxdata="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">
-                      <v:rect id="Rectangle 3" o:spid="_x0000_s1030" style="position:absolute;width:43674;height:9414;visibility:visible;mso-wrap-style:square;v-text-anchor:middle" o:gfxdata="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" filled="f" strokecolor="red" strokeweight="1pt"/>
-                      <v:line id="Straight Connector 5" o:spid="_x0000_s1031" style="position:absolute;visibility:visible;mso-wrap-style:square" from="43572,5749" to="45600,5749" o:connectortype="straight" o:gfxdata="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" strokecolor="red" strokeweight="1pt">
-                        <v:stroke joinstyle="miter"/>
-                      </v:line>
-                    </v:group>
-                    <v:shapetype id="_x0000_t202" coordsize="21600,21600" o:spt="202" path="m,l,21600r21600,l21600,xe">
+              <v:group w14:anchorId="4826021E" id="Group 7" o:spid="_x0000_s1026" style="position:absolute;margin-left:-3.7pt;margin-top:5.8pt;width:518.75pt;height:291.85pt;z-index:251657216;mso-width-relative:margin;mso-height-relative:margin" coordorigin="1108" coordsize="65887,37071" o:gfxdata="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">
+                <v:group id="Group 18" o:spid="_x0000_s1027" style="position:absolute;left:1108;width:65871;height:13939" coordorigin="1108,-433" coordsize="65874,13946" o:gfxdata="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">
+                  <v:group id="Group 6" o:spid="_x0000_s1028" style="position:absolute;left:1108;top:4097;width:44492;height:9416" coordorigin="1108,-763" coordsize="44492,9415" o:gfxdata="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">
+                    <v:rect id="Rectangle 3" o:spid="_x0000_s1029" style="position:absolute;left:1108;top:-763;width:42177;height:9415;visibility:visible;mso-wrap-style:square;v-text-anchor:middle" o:gfxdata="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" filled="f" strokecolor="red" strokeweight="1pt"/>
+                    <v:line id="Straight Connector 5" o:spid="_x0000_s1030" style="position:absolute;visibility:visible;mso-wrap-style:square" from="43285,5749" to="45600,5749" o:connectortype="straight" o:gfxdata="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" strokecolor="red" strokeweight="1pt">
                       <v:stroke joinstyle="miter"/>
-                      <v:path gradientshapeok="t" o:connecttype="rect"/>
-                    </v:shapetype>
-                    <v:shape id="Text Box 2" o:spid="_x0000_s1032" type="#_x0000_t202" style="position:absolute;left:45094;top:-433;width:21888;height:11118;visibility:visible;mso-wrap-style:square;v-text-anchor:middle" o:gfxdata="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">
-                      <v:textbox>
-                        <w:txbxContent>
-                          <w:p>
-                            <w:r>
-                              <w:t xml:space="preserve">Both fNIRS and auxiliary data need to be </w:t>
-                            </w:r>
-                            <w:r>
-                              <w:rPr>
-                                <w:b/>
-                                <w:bCs/>
-                              </w:rPr>
-                              <w:t>lowpass</w:t>
-                            </w:r>
-                            <w:r>
-                              <w:rPr>
-                                <w:b/>
-                                <w:bCs/>
-                              </w:rPr>
-                              <w:t>-filtered to the same bands</w:t>
-                            </w:r>
-                            <w:r>
-                              <w:t xml:space="preserve">, by default to </w:t>
-                            </w:r>
-                            <w:r>
-                              <w:br/>
-                              <w:t>[0.0 – 0.5] Hz</w:t>
-                            </w:r>
-                          </w:p>
-                        </w:txbxContent>
-                      </v:textbox>
-                    </v:shape>
+                    </v:line>
                   </v:group>
-                  <v:shape id="Text Box 2" o:spid="_x0000_s1033" type="#_x0000_t202" style="position:absolute;left:45113;top:14044;width:5920;height:5766;visibility:visible;mso-wrap-style:square;v-text-anchor:middle" o:gfxdata="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">
-                    <v:textbox inset="2.5mm,0,0,0">
+                  <v:shapetype id="_x0000_t202" coordsize="21600,21600" o:spt="202" path="m,l,21600r21600,l21600,xe">
+                    <v:stroke joinstyle="miter"/>
+                    <v:path gradientshapeok="t" o:connecttype="rect"/>
+                  </v:shapetype>
+                  <v:shape id="_x0000_s1031" type="#_x0000_t202" style="position:absolute;left:45094;top:-433;width:21888;height:11118;visibility:visible;mso-wrap-style:square;v-text-anchor:middle" o:gfxdata="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">
+                    <v:textbox>
                       <w:txbxContent>
                         <w:p>
                           <w:r>
-                            <w:t>Turns method on/off</w:t>
+                            <w:t xml:space="preserve">Both fNIRS and auxiliary data need to be </w:t>
                           </w:r>
-                        </w:p>
-                      </w:txbxContent>
-                    </v:textbox>
-                  </v:shape>
-                  <v:shape id="Text Box 2" o:spid="_x0000_s1034" type="#_x0000_t202" style="position:absolute;left:51933;top:14044;width:15063;height:8083;visibility:visible;mso-wrap-style:square;v-text-anchor:middle" o:gfxdata="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">
-                    <v:textbox inset="2.5mm,0,0,0">
-                      <w:txbxContent>
-                        <w:p>
-                          <w:proofErr w:type="spellStart"/>
                           <w:r>
-                            <w:t>tCCA</w:t>
+                            <w:rPr>
+                              <w:b/>
+                              <w:bCs/>
+                            </w:rPr>
+                            <w:t>lowpass</w:t>
                           </w:r>
-                          <w:proofErr w:type="spellEnd"/>
                           <w:r>
-                            <w:t xml:space="preserve"> settings: [ A B </w:t>
+                            <w:rPr>
+                              <w:b/>
+                              <w:bCs/>
+                            </w:rPr>
+                            <w:t>-filtered to the same bands</w:t>
                           </w:r>
-                          <w:proofErr w:type="gramStart"/>
                           <w:r>
-                            <w:t>C ]</w:t>
-                          </w:r>
-                          <w:proofErr w:type="gramEnd"/>
-                          <w:r>
-                            <w:br/>
-                            <w:t xml:space="preserve">A: overall time lag [s] </w:t>
+                            <w:t xml:space="preserve">, by default to </w:t>
                           </w:r>
                           <w:r>
                             <w:br/>
-                            <w:t>B: step size [</w:t>
-                          </w:r>
-                          <w:proofErr w:type="spellStart"/>
-                          <w:r>
-                            <w:t>smpl</w:t>
-                          </w:r>
-                          <w:proofErr w:type="spellEnd"/>
-                          <w:r>
-                            <w:t xml:space="preserve">] </w:t>
-                          </w:r>
-                          <w:r>
-                            <w:br/>
-                            <w:t>C: correlation threshold</w:t>
-                          </w:r>
-                        </w:p>
-                      </w:txbxContent>
-                    </v:textbox>
-                  </v:shape>
-                  <v:shape id="Text Box 2" o:spid="_x0000_s1035" type="#_x0000_t202" style="position:absolute;left:45164;top:24400;width:11117;height:3798;visibility:visible;mso-wrap-style:square;v-text-anchor:middle" o:gfxdata="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">
-                    <v:textbox inset="2.5mm,0,0,0">
-                      <w:txbxContent>
-                        <w:p>
-                          <w:r>
-                            <w:t>Short separation threshold [mm]</w:t>
-                          </w:r>
-                        </w:p>
-                      </w:txbxContent>
-                    </v:textbox>
-                  </v:shape>
-                  <v:shape id="Text Box 2" o:spid="_x0000_s1036" type="#_x0000_t202" style="position:absolute;left:45113;top:28796;width:12599;height:1784;visibility:visible;mso-wrap-style:square;v-text-anchor:middle" o:gfxdata="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">
-                    <v:textbox inset="2.5mm,0,0,0">
-                      <w:txbxContent>
-                        <w:p>
-                          <w:r>
-                            <w:t>Index of resting run</w:t>
-                          </w:r>
-                        </w:p>
-                      </w:txbxContent>
-                    </v:textbox>
-                  </v:shape>
-                  <v:shape id="Text Box 2" o:spid="_x0000_s1037" type="#_x0000_t202" style="position:absolute;left:45113;top:31220;width:21692;height:3547;visibility:visible;mso-wrap-style:square;v-text-anchor:middle" o:gfxdata="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">
-                    <v:textbox inset="2.5mm,0,0,0">
-                      <w:txbxContent>
-                        <w:p>
-                          <w:r>
-                            <w:t xml:space="preserve">Training window in resting run </w:t>
-                          </w:r>
-                          <w:r>
-                            <w:t>(Start Stop) [s]</w:t>
-                          </w:r>
-                        </w:p>
-                      </w:txbxContent>
-                    </v:textbox>
-                  </v:shape>
-                  <v:line id="Straight Connector 20" o:spid="_x0000_s1038" style="position:absolute;flip:y;visibility:visible;mso-wrap-style:square" from="42032,19803" to="45208,20967" o:connectortype="straight" o:gfxdata="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" strokecolor="red" strokeweight="1pt">
-                    <v:stroke joinstyle="miter"/>
-                  </v:line>
-                  <v:line id="Straight Connector 21" o:spid="_x0000_s1039" style="position:absolute;flip:y;visibility:visible;mso-wrap-style:square" from="42133,22127" to="51902,22224" o:connectortype="straight" o:gfxdata="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" strokecolor="red" strokeweight="1pt">
-                    <v:stroke joinstyle="miter"/>
-                  </v:line>
-                  <v:line id="Straight Connector 22" o:spid="_x0000_s1040" style="position:absolute;visibility:visible;mso-wrap-style:square" from="41981,27482" to="45017,31289" o:connectortype="straight" o:gfxdata="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" strokecolor="red" strokeweight="1pt">
-                    <v:stroke joinstyle="miter"/>
-                  </v:line>
-                  <v:line id="Straight Connector 23" o:spid="_x0000_s1041" style="position:absolute;visibility:visible;mso-wrap-style:square" from="41981,26270" to="45148,28760" o:connectortype="straight" o:gfxdata="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" strokecolor="red" strokeweight="1pt">
-                    <v:stroke joinstyle="miter"/>
-                  </v:line>
-                  <v:line id="Straight Connector 24" o:spid="_x0000_s1042" style="position:absolute;visibility:visible;mso-wrap-style:square" from="41981,24906" to="45112,26329" o:connectortype="straight" o:gfxdata="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" strokecolor="red" strokeweight="1pt">
-                    <v:stroke joinstyle="miter"/>
-                  </v:line>
-                  <v:line id="Straight Connector 25" o:spid="_x0000_s1043" style="position:absolute;visibility:visible;mso-wrap-style:square" from="42032,23542" to="57018,23592" o:connectortype="straight" o:gfxdata="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" strokecolor="red" strokeweight="1pt">
-                    <v:stroke joinstyle="miter"/>
-                  </v:line>
-                  <v:shape id="Text Box 2" o:spid="_x0000_s1044" type="#_x0000_t202" style="position:absolute;left:57036;top:22834;width:9931;height:5487;visibility:visible;mso-wrap-style:square;v-text-anchor:middle" o:gfxdata="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">
-                    <v:textbox inset="2.5mm,0,0,0">
-                      <w:txbxContent>
-                        <w:p>
-                          <w:r>
-                            <w:t>Indices of auxiliary signals to use</w:t>
+                            <w:t>[0.0 – 0.5] Hz</w:t>
                           </w:r>
                         </w:p>
                       </w:txbxContent>
                     </v:textbox>
                   </v:shape>
                 </v:group>
-                <v:shape id="Text Box 2" o:spid="_x0000_s1045" type="#_x0000_t202" style="position:absolute;left:45214;top:37434;width:21686;height:2058;visibility:visible;mso-wrap-style:square;v-text-anchor:middle" o:gfxdata="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">
+                <v:shape id="_x0000_s1032" type="#_x0000_t202" style="position:absolute;left:45113;top:12658;width:5920;height:5766;visibility:visible;mso-wrap-style:square;v-text-anchor:middle" o:gfxdata="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">
                   <v:textbox inset="2.5mm,0,0,0">
                     <w:txbxContent>
                       <w:p>
                         <w:r>
-                          <w:t xml:space="preserve">= 3: Use </w:t>
-                        </w:r>
-                        <w:proofErr w:type="spellStart"/>
-                        <w:r>
-                          <w:t>tCCA</w:t>
-                        </w:r>
-                        <w:proofErr w:type="spellEnd"/>
-                        <w:r>
-                          <w:t xml:space="preserve"> regressors</w:t>
+                          <w:t>Turns method on/off</w:t>
                         </w:r>
                       </w:p>
                     </w:txbxContent>
                   </v:textbox>
                 </v:shape>
-                <v:line id="Straight Connector 9" o:spid="_x0000_s1046" style="position:absolute;flip:y;visibility:visible;mso-wrap-style:square" from="42032,38293" to="45164,38293" o:connectortype="straight" o:gfxdata="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" strokecolor="red" strokeweight="1pt">
+                <v:shape id="_x0000_s1033" type="#_x0000_t202" style="position:absolute;left:51933;top:12658;width:15063;height:8084;visibility:visible;mso-wrap-style:square;v-text-anchor:middle" o:gfxdata="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">
+                  <v:textbox inset="2.5mm,0,0,0">
+                    <w:txbxContent>
+                      <w:p>
+                        <w:r>
+                          <w:t>tCCA settings: [ A B C ]</w:t>
+                        </w:r>
+                        <w:r>
+                          <w:br/>
+                          <w:t xml:space="preserve">A: overall time lag [s] </w:t>
+                        </w:r>
+                        <w:r>
+                          <w:br/>
+                          <w:t xml:space="preserve">B: step size [s] </w:t>
+                        </w:r>
+                        <w:r>
+                          <w:br/>
+                          <w:t>C: correlation threshold</w:t>
+                        </w:r>
+                      </w:p>
+                    </w:txbxContent>
+                  </v:textbox>
+                </v:shape>
+                <v:shape id="_x0000_s1034" type="#_x0000_t202" style="position:absolute;left:45164;top:24400;width:11117;height:3798;visibility:visible;mso-wrap-style:square;v-text-anchor:middle" o:gfxdata="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">
+                  <v:textbox inset="2.5mm,0,0,0">
+                    <w:txbxContent>
+                      <w:p>
+                        <w:r>
+                          <w:t>Short separation threshold [mm]</w:t>
+                        </w:r>
+                      </w:p>
+                    </w:txbxContent>
+                  </v:textbox>
+                </v:shape>
+                <v:shape id="_x0000_s1035" type="#_x0000_t202" style="position:absolute;left:45113;top:31034;width:12599;height:1784;visibility:visible;mso-wrap-style:square;v-text-anchor:middle" o:gfxdata="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">
+                  <v:textbox inset="2.5mm,0,0,0">
+                    <w:txbxContent>
+                      <w:p>
+                        <w:r>
+                          <w:t>Index of resting run</w:t>
+                        </w:r>
+                      </w:p>
+                    </w:txbxContent>
+                  </v:textbox>
+                </v:shape>
+                <v:shape id="_x0000_s1036" type="#_x0000_t202" style="position:absolute;left:45113;top:33524;width:21692;height:3547;visibility:visible;mso-wrap-style:square;v-text-anchor:middle" o:gfxdata="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">
+                  <v:textbox inset="2.5mm,0,0,0">
+                    <w:txbxContent>
+                      <w:p>
+                        <w:r>
+                          <w:t xml:space="preserve">Training window in resting run </w:t>
+                        </w:r>
+                        <w:r>
+                          <w:t>(Start Stop) [s]</w:t>
+                        </w:r>
+                      </w:p>
+                    </w:txbxContent>
+                  </v:textbox>
+                </v:shape>
+                <v:line id="Straight Connector 20" o:spid="_x0000_s1037" style="position:absolute;flip:y;visibility:visible;mso-wrap-style:square" from="42032,18424" to="45191,20967" o:connectortype="straight" o:gfxdata="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" strokecolor="red" strokeweight="1pt">
                   <v:stroke joinstyle="miter"/>
                 </v:line>
+                <v:line id="Straight Connector 21" o:spid="_x0000_s1038" style="position:absolute;flip:y;visibility:visible;mso-wrap-style:square" from="42133,18757" to="51933,22224" o:connectortype="straight" o:gfxdata="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" strokecolor="red" strokeweight="1pt">
+                  <v:stroke joinstyle="miter"/>
+                </v:line>
+                <v:line id="Straight Connector 22" o:spid="_x0000_s1039" style="position:absolute;visibility:visible;mso-wrap-style:square" from="41981,28909" to="45191,33583" o:connectortype="straight" o:gfxdata="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" strokecolor="red" strokeweight="1pt">
+                  <v:stroke joinstyle="miter"/>
+                </v:line>
+                <v:line id="Straight Connector 23" o:spid="_x0000_s1040" style="position:absolute;visibility:visible;mso-wrap-style:square" from="41981,27557" to="45113,31926" o:connectortype="straight" o:gfxdata="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" strokecolor="red" strokeweight="1pt">
+                  <v:stroke joinstyle="miter"/>
+                </v:line>
+                <v:line id="Straight Connector 24" o:spid="_x0000_s1041" style="position:absolute;visibility:visible;mso-wrap-style:square" from="41981,24684" to="45164,24751" o:connectortype="straight" o:gfxdata="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" strokecolor="red" strokeweight="1pt">
+                  <v:stroke joinstyle="miter"/>
+                </v:line>
+                <v:line id="Straight Connector 25" o:spid="_x0000_s1042" style="position:absolute;visibility:visible;mso-wrap-style:square" from="42032,23542" to="57018,23592" o:connectortype="straight" o:gfxdata="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" strokecolor="red" strokeweight="1pt">
+                  <v:stroke joinstyle="miter"/>
+                </v:line>
+                <v:shape id="_x0000_s1043" type="#_x0000_t202" style="position:absolute;left:57036;top:21134;width:9931;height:5487;visibility:visible;mso-wrap-style:square;v-text-anchor:middle" o:gfxdata="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">
+                  <v:textbox inset="2.5mm,0,0,0">
+                    <w:txbxContent>
+                      <w:p>
+                        <w:r>
+                          <w:t>Indices of auxiliary signals to use</w:t>
+                        </w:r>
+                      </w:p>
+                    </w:txbxContent>
+                  </v:textbox>
+                </v:shape>
               </v:group>
             </w:pict>
           </mc:Fallback>
         </mc:AlternateContent>
       </w:r>
-    </w:p>
-    <w:p>
-      <w:pPr>
-        <w:rPr>
-          <w:b/>
-          <w:bCs/>
-        </w:rPr>
-      </w:pPr>
       <w:r>
         <w:rPr>
           <w:noProof/>
         </w:rPr>
+        <mc:AlternateContent>
+          <mc:Choice Requires="wps">
+            <w:drawing>
+              <wp:anchor distT="0" distB="0" distL="114300" distR="114300" simplePos="0" relativeHeight="251663360" behindDoc="0" locked="0" layoutInCell="1" allowOverlap="1" wp14:anchorId="510A6430" wp14:editId="68D907A1">
+                <wp:simplePos x="0" y="0"/>
+                <wp:positionH relativeFrom="column">
+                  <wp:posOffset>4038601</wp:posOffset>
+                </wp:positionH>
+                <wp:positionV relativeFrom="paragraph">
+                  <wp:posOffset>2682784</wp:posOffset>
+                </wp:positionV>
+                <wp:extent cx="315686" cy="281496"/>
+                <wp:effectExtent l="0" t="0" r="27305" b="23495"/>
+                <wp:wrapNone/>
+                <wp:docPr id="10" name="Straight Connector 10"/>
+                <wp:cNvGraphicFramePr/>
+                <a:graphic xmlns:a="http://schemas.openxmlformats.org/drawingml/2006/main">
+                  <a:graphicData uri="http://schemas.microsoft.com/office/word/2010/wordprocessingShape">
+                    <wps:wsp>
+                      <wps:cNvCnPr/>
+                      <wps:spPr>
+                        <a:xfrm>
+                          <a:off x="0" y="0"/>
+                          <a:ext cx="315686" cy="281496"/>
+                        </a:xfrm>
+                        <a:prstGeom prst="line">
+                          <a:avLst/>
+                        </a:prstGeom>
+                        <a:ln w="12700">
+                          <a:solidFill>
+                            <a:srgbClr val="FF0000"/>
+                          </a:solidFill>
+                        </a:ln>
+                      </wps:spPr>
+                      <wps:style>
+                        <a:lnRef idx="1">
+                          <a:schemeClr val="accent1"/>
+                        </a:lnRef>
+                        <a:fillRef idx="0">
+                          <a:schemeClr val="accent1"/>
+                        </a:fillRef>
+                        <a:effectRef idx="0">
+                          <a:schemeClr val="accent1"/>
+                        </a:effectRef>
+                        <a:fontRef idx="minor">
+                          <a:schemeClr val="tx1"/>
+                        </a:fontRef>
+                      </wps:style>
+                      <wps:bodyPr/>
+                    </wps:wsp>
+                  </a:graphicData>
+                </a:graphic>
+                <wp14:sizeRelH relativeFrom="margin">
+                  <wp14:pctWidth>0</wp14:pctWidth>
+                </wp14:sizeRelH>
+                <wp14:sizeRelV relativeFrom="margin">
+                  <wp14:pctHeight>0</wp14:pctHeight>
+                </wp14:sizeRelV>
+              </wp:anchor>
+            </w:drawing>
+          </mc:Choice>
+          <mc:Fallback xmlns:w16="http://schemas.microsoft.com/office/word/2018/wordml" xmlns:w16cid="http://schemas.microsoft.com/office/word/2016/wordml/cid" xmlns:w16cex="http://schemas.microsoft.com/office/word/2018/wordml/cex" xmlns:am3d="http://schemas.microsoft.com/office/drawing/2017/model3d" xmlns:aink="http://schemas.microsoft.com/office/drawing/2016/ink" xmlns:cx8="http://schemas.microsoft.com/office/drawing/2016/5/14/chartex" xmlns:cx7="http://schemas.microsoft.com/office/drawing/2016/5/13/chartex" xmlns:cx6="http://schemas.microsoft.com/office/drawing/2016/5/12/chartex" xmlns:cx5="http://schemas.microsoft.com/office/drawing/2016/5/11/chartex" xmlns:cx4="http://schemas.microsoft.com/office/drawing/2016/5/10/chartex" xmlns:cx3="http://schemas.microsoft.com/office/drawing/2016/5/9/chartex" xmlns:cx2="http://schemas.microsoft.com/office/drawing/2015/10/21/chartex">
+            <w:pict>
+              <v:line w14:anchorId="5F2A07AB" id="Straight Connector 10" o:spid="_x0000_s1026" style="position:absolute;left:0;text-align:left;z-index:251663360;visibility:visible;mso-wrap-style:square;mso-width-percent:0;mso-height-percent:0;mso-wrap-distance-left:9pt;mso-wrap-distance-top:0;mso-wrap-distance-right:9pt;mso-wrap-distance-bottom:0;mso-position-horizontal:absolute;mso-position-horizontal-relative:text;mso-position-vertical:absolute;mso-position-vertical-relative:text;mso-width-percent:0;mso-height-percent:0;mso-width-relative:margin;mso-height-relative:margin" from="318pt,211.25pt" to="342.85pt,233.4pt" o:gfxdata="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" strokecolor="red" strokeweight="1pt">
+                <v:stroke joinstyle="miter"/>
+              </v:line>
+            </w:pict>
+          </mc:Fallback>
+        </mc:AlternateContent>
+      </w:r>
+      <w:r>
+        <w:rPr>
+          <w:noProof/>
+        </w:rPr>
+        <mc:AlternateContent>
+          <mc:Choice Requires="wps">
+            <w:drawing>
+              <wp:anchor distT="0" distB="0" distL="114300" distR="114300" simplePos="0" relativeHeight="251661312" behindDoc="0" locked="0" layoutInCell="1" allowOverlap="1" wp14:anchorId="2CD5F76D" wp14:editId="0BAB97A4">
+                <wp:simplePos x="0" y="0"/>
+                <wp:positionH relativeFrom="column">
+                  <wp:posOffset>4354830</wp:posOffset>
+                </wp:positionH>
+                <wp:positionV relativeFrom="paragraph">
+                  <wp:posOffset>2929456</wp:posOffset>
+                </wp:positionV>
+                <wp:extent cx="2128674" cy="200371"/>
+                <wp:effectExtent l="0" t="0" r="24130" b="28575"/>
+                <wp:wrapNone/>
+                <wp:docPr id="4" name="Text Box 2"/>
+                <wp:cNvGraphicFramePr>
+                  <a:graphicFrameLocks xmlns:a="http://schemas.openxmlformats.org/drawingml/2006/main"/>
+                </wp:cNvGraphicFramePr>
+                <a:graphic xmlns:a="http://schemas.openxmlformats.org/drawingml/2006/main">
+                  <a:graphicData uri="http://schemas.microsoft.com/office/word/2010/wordprocessingShape">
+                    <wps:wsp>
+                      <wps:cNvSpPr txBox="1">
+                        <a:spLocks noChangeArrowheads="1"/>
+                      </wps:cNvSpPr>
+                      <wps:spPr bwMode="auto">
+                        <a:xfrm>
+                          <a:off x="0" y="0"/>
+                          <a:ext cx="2128674" cy="200371"/>
+                        </a:xfrm>
+                        <a:prstGeom prst="rect">
+                          <a:avLst/>
+                        </a:prstGeom>
+                        <a:solidFill>
+                          <a:srgbClr val="FFFFFF"/>
+                        </a:solidFill>
+                        <a:ln w="9525">
+                          <a:solidFill>
+                            <a:srgbClr val="000000"/>
+                          </a:solidFill>
+                          <a:miter lim="800000"/>
+                          <a:headEnd/>
+                          <a:tailEnd/>
+                        </a:ln>
+                      </wps:spPr>
+                      <wps:txbx>
+                        <w:txbxContent>
+                          <w:p>
+                            <w:r>
+                              <w:t>Index of short separation channel</w:t>
+                            </w:r>
+                          </w:p>
+                        </w:txbxContent>
+                      </wps:txbx>
+                      <wps:bodyPr rot="0" vert="horz" wrap="square" lIns="90000" tIns="0" rIns="0" bIns="0" anchor="ctr" anchorCtr="0">
+                        <a:noAutofit/>
+                      </wps:bodyPr>
+                    </wps:wsp>
+                  </a:graphicData>
+                </a:graphic>
+                <wp14:sizeRelH relativeFrom="margin">
+                  <wp14:pctWidth>0</wp14:pctWidth>
+                </wp14:sizeRelH>
+                <wp14:sizeRelV relativeFrom="margin">
+                  <wp14:pctHeight>0</wp14:pctHeight>
+                </wp14:sizeRelV>
+              </wp:anchor>
+            </w:drawing>
+          </mc:Choice>
+          <mc:Fallback xmlns:w16="http://schemas.microsoft.com/office/word/2018/wordml" xmlns:w16cid="http://schemas.microsoft.com/office/word/2016/wordml/cid" xmlns:w16cex="http://schemas.microsoft.com/office/word/2018/wordml/cex" xmlns:am3d="http://schemas.microsoft.com/office/drawing/2017/model3d" xmlns:aink="http://schemas.microsoft.com/office/drawing/2016/ink" xmlns:cx8="http://schemas.microsoft.com/office/drawing/2016/5/14/chartex" xmlns:cx7="http://schemas.microsoft.com/office/drawing/2016/5/13/chartex" xmlns:cx6="http://schemas.microsoft.com/office/drawing/2016/5/12/chartex" xmlns:cx5="http://schemas.microsoft.com/office/drawing/2016/5/11/chartex" xmlns:cx4="http://schemas.microsoft.com/office/drawing/2016/5/10/chartex" xmlns:cx3="http://schemas.microsoft.com/office/drawing/2016/5/9/chartex" xmlns:cx2="http://schemas.microsoft.com/office/drawing/2015/10/21/chartex">
+            <w:pict>
+              <v:shape w14:anchorId="2CD5F76D" id="Text Box 2" o:spid="_x0000_s1044" type="#_x0000_t202" style="position:absolute;margin-left:342.9pt;margin-top:230.65pt;width:167.6pt;height:15.8pt;z-index:251661312;visibility:visible;mso-wrap-style:square;mso-width-percent:0;mso-height-percent:0;mso-wrap-distance-left:9pt;mso-wrap-distance-top:0;mso-wrap-distance-right:9pt;mso-wrap-distance-bottom:0;mso-position-horizontal:absolute;mso-position-horizontal-relative:text;mso-position-vertical:absolute;mso-position-vertical-relative:text;mso-width-percent:0;mso-height-percent:0;mso-width-relative:margin;mso-height-relative:margin;v-text-anchor:middle" o:gfxdata="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">
+                <v:textbox inset="2.5mm,0,0,0">
+                  <w:txbxContent>
+                    <w:p>
+                      <w:r>
+                        <w:t>Index of short separation channel</w:t>
+                      </w:r>
+                    </w:p>
+                  </w:txbxContent>
+                </v:textbox>
+              </v:shape>
+            </w:pict>
+          </mc:Fallback>
+        </mc:AlternateContent>
+      </w:r>
+      <w:r>
+        <w:rPr>
+          <w:noProof/>
+        </w:rPr>
+        <mc:AlternateContent>
+          <mc:Choice Requires="wps">
+            <w:drawing>
+              <wp:anchor distT="0" distB="0" distL="114300" distR="114300" simplePos="0" relativeHeight="251658240" behindDoc="0" locked="0" layoutInCell="1" allowOverlap="1" wp14:anchorId="0D49191B" wp14:editId="4841B980">
+                <wp:simplePos x="0" y="0"/>
+                <wp:positionH relativeFrom="column">
+                  <wp:posOffset>4361180</wp:posOffset>
+                </wp:positionH>
+                <wp:positionV relativeFrom="paragraph">
+                  <wp:posOffset>3945890</wp:posOffset>
+                </wp:positionV>
+                <wp:extent cx="2167890" cy="205105"/>
+                <wp:effectExtent l="0" t="0" r="22860" b="23495"/>
+                <wp:wrapNone/>
+                <wp:docPr id="8" name="Text Box 2"/>
+                <wp:cNvGraphicFramePr>
+                  <a:graphicFrameLocks xmlns:a="http://schemas.openxmlformats.org/drawingml/2006/main"/>
+                </wp:cNvGraphicFramePr>
+                <a:graphic xmlns:a="http://schemas.openxmlformats.org/drawingml/2006/main">
+                  <a:graphicData uri="http://schemas.microsoft.com/office/word/2010/wordprocessingShape">
+                    <wps:wsp>
+                      <wps:cNvSpPr txBox="1">
+                        <a:spLocks noChangeArrowheads="1"/>
+                      </wps:cNvSpPr>
+                      <wps:spPr bwMode="auto">
+                        <a:xfrm>
+                          <a:off x="0" y="0"/>
+                          <a:ext cx="2167890" cy="205105"/>
+                        </a:xfrm>
+                        <a:prstGeom prst="rect">
+                          <a:avLst/>
+                        </a:prstGeom>
+                        <a:solidFill>
+                          <a:srgbClr val="FFFFFF"/>
+                        </a:solidFill>
+                        <a:ln w="9525">
+                          <a:solidFill>
+                            <a:srgbClr val="000000"/>
+                          </a:solidFill>
+                          <a:miter lim="800000"/>
+                          <a:headEnd/>
+                          <a:tailEnd/>
+                        </a:ln>
+                      </wps:spPr>
+                      <wps:txbx>
+                        <w:txbxContent>
+                          <w:p>
+                            <w:r>
+                              <w:t>= 3: Use tCCA regressors</w:t>
+                            </w:r>
+                          </w:p>
+                        </w:txbxContent>
+                      </wps:txbx>
+                      <wps:bodyPr rot="0" vert="horz" wrap="square" lIns="90000" tIns="0" rIns="0" bIns="0" anchor="ctr" anchorCtr="0">
+                        <a:noAutofit/>
+                      </wps:bodyPr>
+                    </wps:wsp>
+                  </a:graphicData>
+                </a:graphic>
+              </wp:anchor>
+            </w:drawing>
+          </mc:Choice>
+          <mc:Fallback xmlns:w16="http://schemas.microsoft.com/office/word/2018/wordml" xmlns:w16cid="http://schemas.microsoft.com/office/word/2016/wordml/cid" xmlns:w16cex="http://schemas.microsoft.com/office/word/2018/wordml/cex" xmlns:am3d="http://schemas.microsoft.com/office/drawing/2017/model3d" xmlns:aink="http://schemas.microsoft.com/office/drawing/2016/ink" xmlns:cx8="http://schemas.microsoft.com/office/drawing/2016/5/14/chartex" xmlns:cx7="http://schemas.microsoft.com/office/drawing/2016/5/13/chartex" xmlns:cx6="http://schemas.microsoft.com/office/drawing/2016/5/12/chartex" xmlns:cx5="http://schemas.microsoft.com/office/drawing/2016/5/11/chartex" xmlns:cx4="http://schemas.microsoft.com/office/drawing/2016/5/10/chartex" xmlns:cx3="http://schemas.microsoft.com/office/drawing/2016/5/9/chartex" xmlns:cx2="http://schemas.microsoft.com/office/drawing/2015/10/21/chartex">
+            <w:pict>
+              <v:shape w14:anchorId="0D49191B" id="_x0000_s1045" type="#_x0000_t202" style="position:absolute;margin-left:343.4pt;margin-top:310.7pt;width:170.7pt;height:16.15pt;z-index:251658240;visibility:visible;mso-wrap-style:square;mso-wrap-distance-left:9pt;mso-wrap-distance-top:0;mso-wrap-distance-right:9pt;mso-wrap-distance-bottom:0;mso-position-horizontal:absolute;mso-position-horizontal-relative:text;mso-position-vertical:absolute;mso-position-vertical-relative:text;v-text-anchor:middle" o:gfxdata="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">
+                <v:textbox inset="2.5mm,0,0,0">
+                  <w:txbxContent>
+                    <w:p>
+                      <w:r>
+                        <w:t>= 3: Use tCCA regressors</w:t>
+                      </w:r>
+                    </w:p>
+                  </w:txbxContent>
+                </v:textbox>
+              </v:shape>
+            </w:pict>
+          </mc:Fallback>
+        </mc:AlternateContent>
+      </w:r>
+      <w:r>
+        <w:rPr>
+          <w:noProof/>
+        </w:rPr>
+        <mc:AlternateContent>
+          <mc:Choice Requires="wps">
+            <w:drawing>
+              <wp:anchor distT="0" distB="0" distL="114300" distR="114300" simplePos="0" relativeHeight="251659264" behindDoc="0" locked="0" layoutInCell="1" allowOverlap="1" wp14:anchorId="1F2A56D1" wp14:editId="0572BFC2">
+                <wp:simplePos x="0" y="0"/>
+                <wp:positionH relativeFrom="column">
+                  <wp:posOffset>4042410</wp:posOffset>
+                </wp:positionH>
+                <wp:positionV relativeFrom="paragraph">
+                  <wp:posOffset>4049337</wp:posOffset>
+                </wp:positionV>
+                <wp:extent cx="313055" cy="0"/>
+                <wp:effectExtent l="0" t="0" r="0" b="0"/>
+                <wp:wrapNone/>
+                <wp:docPr id="9" name="Straight Connector 9"/>
+                <wp:cNvGraphicFramePr/>
+                <a:graphic xmlns:a="http://schemas.openxmlformats.org/drawingml/2006/main">
+                  <a:graphicData uri="http://schemas.microsoft.com/office/word/2010/wordprocessingShape">
+                    <wps:wsp>
+                      <wps:cNvCnPr/>
+                      <wps:spPr>
+                        <a:xfrm flipV="1">
+                          <a:off x="0" y="0"/>
+                          <a:ext cx="313055" cy="0"/>
+                        </a:xfrm>
+                        <a:prstGeom prst="line">
+                          <a:avLst/>
+                        </a:prstGeom>
+                        <a:ln w="12700">
+                          <a:solidFill>
+                            <a:srgbClr val="FF0000"/>
+                          </a:solidFill>
+                        </a:ln>
+                      </wps:spPr>
+                      <wps:style>
+                        <a:lnRef idx="1">
+                          <a:schemeClr val="accent1"/>
+                        </a:lnRef>
+                        <a:fillRef idx="0">
+                          <a:schemeClr val="accent1"/>
+                        </a:fillRef>
+                        <a:effectRef idx="0">
+                          <a:schemeClr val="accent1"/>
+                        </a:effectRef>
+                        <a:fontRef idx="minor">
+                          <a:schemeClr val="tx1"/>
+                        </a:fontRef>
+                      </wps:style>
+                      <wps:bodyPr/>
+                    </wps:wsp>
+                  </a:graphicData>
+                </a:graphic>
+              </wp:anchor>
+            </w:drawing>
+          </mc:Choice>
+          <mc:Fallback xmlns:w16="http://schemas.microsoft.com/office/word/2018/wordml" xmlns:w16cid="http://schemas.microsoft.com/office/word/2016/wordml/cid" xmlns:w16cex="http://schemas.microsoft.com/office/word/2018/wordml/cex" xmlns:am3d="http://schemas.microsoft.com/office/drawing/2017/model3d" xmlns:aink="http://schemas.microsoft.com/office/drawing/2016/ink" xmlns:cx8="http://schemas.microsoft.com/office/drawing/2016/5/14/chartex" xmlns:cx7="http://schemas.microsoft.com/office/drawing/2016/5/13/chartex" xmlns:cx6="http://schemas.microsoft.com/office/drawing/2016/5/12/chartex" xmlns:cx5="http://schemas.microsoft.com/office/drawing/2016/5/11/chartex" xmlns:cx4="http://schemas.microsoft.com/office/drawing/2016/5/10/chartex" xmlns:cx3="http://schemas.microsoft.com/office/drawing/2016/5/9/chartex" xmlns:cx2="http://schemas.microsoft.com/office/drawing/2015/10/21/chartex">
+            <w:pict>
+              <v:line w14:anchorId="76C86F16" id="Straight Connector 9" o:spid="_x0000_s1026" style="position:absolute;left:0;text-align:left;flip:y;z-index:251659264;visibility:visible;mso-wrap-style:square;mso-wrap-distance-left:9pt;mso-wrap-distance-top:0;mso-wrap-distance-right:9pt;mso-wrap-distance-bottom:0;mso-position-horizontal:absolute;mso-position-horizontal-relative:text;mso-position-vertical:absolute;mso-position-vertical-relative:text" from="318.3pt,318.85pt" to="342.95pt,318.85pt" o:gfxdata="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" strokecolor="red" strokeweight="1pt">
+                <v:stroke joinstyle="miter"/>
+              </v:line>
+            </w:pict>
+          </mc:Fallback>
+        </mc:AlternateContent>
+      </w:r>
+      <w:r>
+        <w:rPr>
+          <w:noProof/>
+        </w:rPr>
         <w:drawing>
-          <wp:inline distT="0" distB="0" distL="0" distR="0" wp14:anchorId="38AB764A" wp14:editId="75C35430">
-            <wp:extent cx="4231881" cy="4250871"/>
-            <wp:effectExtent l="0" t="0" r="0" b="0"/>
+          <wp:inline distT="0" distB="0" distL="0" distR="0" wp14:anchorId="52DCD561" wp14:editId="02671C2A">
+            <wp:extent cx="4170985" cy="4509655"/>
+            <wp:effectExtent l="0" t="0" r="1270" b="5715"/>
             <wp:docPr id="1" name="Picture 1"/>
             <wp:cNvGraphicFramePr>
               <a:graphicFrameLocks xmlns:a="http://schemas.openxmlformats.org/drawingml/2006/main" noChangeAspect="1"/>
@@ -2113,7 +2043,7 @@
                   <pic:spPr>
                     <a:xfrm>
                       <a:off x="0" y="0"/>
-                      <a:ext cx="4243124" cy="4262164"/>
+                      <a:ext cx="4186949" cy="4526915"/>
                     </a:xfrm>
                     <a:prstGeom prst="rect">
                       <a:avLst/>
@@ -2131,55 +2061,7 @@
         <w:t xml:space="preserve">Please </w:t>
       </w:r>
       <w:r>
-        <w:t xml:space="preserve">note that by default we do not bandpass filter the data, but only low-pass filter by setting </w:t>
-      </w:r>
-      <w:proofErr w:type="spellStart"/>
-      <w:r>
-        <w:t>hpf</w:t>
-      </w:r>
-      <w:proofErr w:type="spellEnd"/>
-      <w:r>
-        <w:t xml:space="preserve"> = 0. The low frequencies are rejected by polynomial drift regression in the GLM, and the slow signals in the </w:t>
-      </w:r>
-      <w:proofErr w:type="spellStart"/>
-      <w:r>
-        <w:t>tCCA</w:t>
-      </w:r>
-      <w:proofErr w:type="spellEnd"/>
-      <w:r>
-        <w:t xml:space="preserve"> regressors. Also, please note that by default we use gaussian basis functions (</w:t>
-      </w:r>
-      <w:proofErr w:type="spellStart"/>
-      <w:r>
-        <w:t>idxBasis</w:t>
-      </w:r>
-      <w:proofErr w:type="spellEnd"/>
-      <w:r>
-        <w:t xml:space="preserve"> =1) in the GLM. To use the </w:t>
-      </w:r>
-      <w:proofErr w:type="spellStart"/>
-      <w:r>
-        <w:t>tCCA</w:t>
-      </w:r>
-      <w:proofErr w:type="spellEnd"/>
-      <w:r>
-        <w:t xml:space="preserve"> regressors in the </w:t>
-      </w:r>
-      <w:proofErr w:type="spellStart"/>
-      <w:r>
-        <w:t>hmrR_GLM</w:t>
-      </w:r>
-      <w:proofErr w:type="spellEnd"/>
-      <w:r>
-        <w:t xml:space="preserve"> function, the </w:t>
-      </w:r>
-      <w:proofErr w:type="spellStart"/>
-      <w:r>
-        <w:t>flagNuisanceRMethod</w:t>
-      </w:r>
-      <w:proofErr w:type="spellEnd"/>
-      <w:r>
-        <w:t xml:space="preserve"> needs to be set to 3.</w:t>
+        <w:t>note that by default we do not bandpass filter the data, but only low-pass filter by setting hpf = 0. The low frequencies are rejected by polynomial drift regression in the GLM, and the slow signals in the tCCA regressors. Also, please note that by default we use gaussian basis functions (idxBasis =1) in the GLM. To use the tCCA regressors in the hmrR_GLM function, the flagNuisanceRMethod needs to be set to 3.</w:t>
       </w:r>
     </w:p>
     <w:p>
@@ -2194,7 +2076,6 @@
           <w:b/>
           <w:bCs/>
         </w:rPr>
-        <w:lastRenderedPageBreak/>
         <w:t>Remarks on p</w:t>
       </w:r>
       <w:r>
@@ -2209,14 +2090,12 @@
       <w:pPr>
         <w:ind w:left="2160" w:hanging="2160"/>
       </w:pPr>
-      <w:proofErr w:type="spellStart"/>
       <w:r>
         <w:rPr>
           <w:u w:val="single"/>
         </w:rPr>
         <w:t>BandpassFilt</w:t>
       </w:r>
-      <w:proofErr w:type="spellEnd"/>
       <w:r>
         <w:rPr>
           <w:b/>
@@ -2232,581 +2111,415 @@
         <w:tab/>
       </w:r>
       <w:r>
-        <w:t xml:space="preserve">You can choose any typical fNIRS band here. Please note that the </w:t>
-      </w:r>
-      <w:proofErr w:type="spellStart"/>
-      <w:r>
-        <w:t>tCCA</w:t>
-      </w:r>
-      <w:proofErr w:type="spellEnd"/>
-      <w:r>
-        <w:t xml:space="preserve"> step might perform less good when higher frequency noise is not excluded (</w:t>
-      </w:r>
-      <w:proofErr w:type="spellStart"/>
-      <w:r>
-        <w:t>lpf</w:t>
-      </w:r>
-      <w:proofErr w:type="spellEnd"/>
-      <w:r>
-        <w:t xml:space="preserve"> high)</w:t>
+        <w:t>You can choose any typical fNIRS band here. Please note that the tCCA step might perform less good when higher frequency noise is not excluded (lpf high)</w:t>
       </w:r>
     </w:p>
     <w:p>
       <w:pPr>
         <w:ind w:left="2160" w:hanging="2160"/>
       </w:pPr>
-      <w:proofErr w:type="spellStart"/>
       <w:r>
         <w:rPr>
           <w:u w:val="single"/>
         </w:rPr>
         <w:t>flagtCCA</w:t>
       </w:r>
-      <w:proofErr w:type="spellEnd"/>
       <w:r>
         <w:t>:</w:t>
       </w:r>
       <w:r>
         <w:tab/>
-        <w:t xml:space="preserve">Turns the </w:t>
-      </w:r>
-      <w:proofErr w:type="spellStart"/>
-      <w:r>
-        <w:t>tCCA</w:t>
-      </w:r>
-      <w:proofErr w:type="spellEnd"/>
-      <w:r>
-        <w:t xml:space="preserve"> method on (1) or off (0).</w:t>
+        <w:t>Turns the tCCA method on (1) or off (0).</w:t>
       </w:r>
     </w:p>
     <w:p>
       <w:pPr>
         <w:ind w:left="2160" w:hanging="2160"/>
       </w:pPr>
-      <w:proofErr w:type="spellStart"/>
       <w:r>
         <w:rPr>
           <w:u w:val="single"/>
         </w:rPr>
         <w:t>tCCAparams</w:t>
       </w:r>
-      <w:proofErr w:type="spellEnd"/>
       <w:r>
         <w:t>:</w:t>
       </w:r>
       <w:r>
         <w:tab/>
-        <w:t xml:space="preserve">The main parameters for </w:t>
-      </w:r>
-      <w:proofErr w:type="spellStart"/>
-      <w:r>
-        <w:t>tCCA</w:t>
-      </w:r>
-      <w:proofErr w:type="spellEnd"/>
-      <w:r>
-        <w:t xml:space="preserve"> analysis, as identified and evaluated in the </w:t>
-      </w:r>
-      <w:proofErr w:type="spellStart"/>
-      <w:r>
-        <w:t>NeuroImage</w:t>
-      </w:r>
-      <w:proofErr w:type="spellEnd"/>
-      <w:r>
-        <w:t xml:space="preserve"> publication: </w:t>
-      </w:r>
-      <w:r>
-        <w:tab/>
-        <w:t>[</w:t>
-      </w:r>
-      <w:proofErr w:type="spellStart"/>
-      <w:r>
+        <w:t xml:space="preserve">The main parameters for tCCA analysis, as identified and evaluated in the NeuroImage publication: </w:t>
+      </w:r>
+      <w:r>
+        <w:tab/>
+        <w:t>[timeLag</w:t>
+      </w:r>
+      <w:r>
+        <w:tab/>
+        <w:t>stepSize</w:t>
+      </w:r>
+      <w:r>
+        <w:tab/>
+        <w:t>corrThresh]</w:t>
+      </w:r>
+      <w:r>
+        <w:br/>
+      </w:r>
+      <w:r>
+        <w:rPr>
+          <w:u w:val="single"/>
+        </w:rPr>
         <w:t>timeLag</w:t>
       </w:r>
-      <w:proofErr w:type="spellEnd"/>
-      <w:r>
-        <w:tab/>
-      </w:r>
-      <w:proofErr w:type="spellStart"/>
-      <w:r>
+      <w:r>
+        <w:t>:</w:t>
+      </w:r>
+      <w:r>
+        <w:tab/>
+        <w:t xml:space="preserve">overall timespan in seconds, across which temporal embedding </w:t>
+      </w:r>
+      <w:r>
+        <w:tab/>
+      </w:r>
+      <w:r>
+        <w:tab/>
+      </w:r>
+      <w:r>
+        <w:tab/>
+        <w:t>is performed. Default: 3s.</w:t>
+      </w:r>
+      <w:r>
+        <w:br/>
+      </w:r>
+      <w:r>
+        <w:rPr>
+          <w:u w:val="single"/>
+        </w:rPr>
         <w:t>stepSize</w:t>
       </w:r>
-      <w:proofErr w:type="spellEnd"/>
-      <w:r>
-        <w:tab/>
-      </w:r>
-      <w:proofErr w:type="spellStart"/>
-      <w:r>
+      <w:r>
+        <w:t>:</w:t>
+      </w:r>
+      <w:r>
+        <w:tab/>
+        <w:t>the step size (</w:t>
+      </w:r>
+      <w:r>
+        <w:rPr>
+          <w:rFonts w:cstheme="minorHAnsi"/>
+        </w:rPr>
+        <w:t>Δ</w:t>
+      </w:r>
+      <w:r>
+        <w:t xml:space="preserve">t) in </w:t>
+      </w:r>
+      <w:r>
+        <w:t>seconds</w:t>
+      </w:r>
+      <w:r>
+        <w:t xml:space="preserve"> for each time shift of auxiliary </w:t>
+      </w:r>
+      <w:r>
+        <w:tab/>
+      </w:r>
+      <w:r>
+        <w:tab/>
+      </w:r>
+      <w:r>
+        <w:tab/>
+        <w:t xml:space="preserve">signals in the temporal embedding step. </w:t>
+      </w:r>
+      <w:r>
+        <w:t>D</w:t>
+      </w:r>
+      <w:bookmarkStart w:id="0" w:name="_GoBack"/>
+      <w:bookmarkEnd w:id="0"/>
+      <w:r>
+        <w:t xml:space="preserve">efault: </w:t>
+      </w:r>
+      <w:r>
+        <w:t>0.08s.</w:t>
+      </w:r>
+      <w:r>
+        <w:br/>
+      </w:r>
+      <w:r>
+        <w:rPr>
+          <w:u w:val="single"/>
+        </w:rPr>
         <w:t>corrThresh</w:t>
       </w:r>
-      <w:proofErr w:type="spellEnd"/>
-      <w:r>
-        <w:t>]</w:t>
-      </w:r>
-      <w:r>
-        <w:br/>
-      </w:r>
-      <w:proofErr w:type="spellStart"/>
+      <w:r>
+        <w:t>:</w:t>
+      </w:r>
+      <w:r>
+        <w:tab/>
+        <w:t>Correlation threshold</w:t>
+      </w:r>
+      <w:r>
+        <w:t xml:space="preserve">. If </w:t>
+      </w:r>
+      <w:r>
+        <w:t>&lt;</w:t>
+      </w:r>
+      <w:r>
+        <w:t>=1, t</w:t>
+      </w:r>
+      <w:r>
+        <w:t>his threshold will</w:t>
+      </w:r>
+      <w:r>
+        <w:t xml:space="preserve"> keep </w:t>
+      </w:r>
+      <w:r>
+        <w:t xml:space="preserve">only those </w:t>
+      </w:r>
+      <w:r>
+        <w:tab/>
+      </w:r>
+      <w:r>
+        <w:tab/>
+      </w:r>
+      <w:r>
+        <w:tab/>
+      </w:r>
+      <w:r>
+        <w:t xml:space="preserve">tCCA regressors for the GLM nuisance removal that have a </w:t>
+      </w:r>
+      <w:r>
+        <w:tab/>
+      </w:r>
+      <w:r>
+        <w:tab/>
+      </w:r>
+      <w:r>
+        <w:tab/>
+      </w:r>
+      <w:r>
+        <w:t xml:space="preserve">canonical correlation with fNIRS signals in the CCA space that is </w:t>
+      </w:r>
+      <w:r>
+        <w:tab/>
+      </w:r>
+      <w:r>
+        <w:tab/>
+      </w:r>
+      <w:r>
+        <w:tab/>
+      </w:r>
+      <w:r>
+        <w:t xml:space="preserve">greater than corrThresh. If set to </w:t>
+      </w:r>
+      <w:r>
+        <w:t>0</w:t>
+      </w:r>
+      <w:r>
+        <w:t xml:space="preserve">, all regressors will be used. </w:t>
+      </w:r>
+      <w:r>
+        <w:tab/>
+      </w:r>
+      <w:r>
+        <w:tab/>
+      </w:r>
+      <w:r>
+        <w:tab/>
+      </w:r>
+      <w:r>
+        <w:t>Default: 0.3.</w:t>
+      </w:r>
+      <w:r>
+        <w:t xml:space="preserve">  If corrThresh is set to an integer &gt;1, a fixed</w:t>
+      </w:r>
+      <w:r>
+        <w:tab/>
+        <w:t xml:space="preserve">number </w:t>
+      </w:r>
+      <w:r>
+        <w:tab/>
+      </w:r>
+      <w:r>
+        <w:tab/>
+        <w:t>of tCCA regressors set by the user will be used in the GLM</w:t>
+      </w:r>
+      <w:r>
+        <w:t xml:space="preserve">, </w:t>
+      </w:r>
+      <w:r>
+        <w:tab/>
+      </w:r>
+      <w:r>
+        <w:tab/>
+      </w:r>
+      <w:r>
+        <w:tab/>
+        <w:t>selected by their correlation in descending order</w:t>
+      </w:r>
+      <w:r>
+        <w:t xml:space="preserve">. Use this to </w:t>
+      </w:r>
+      <w:r>
+        <w:tab/>
+      </w:r>
+      <w:r>
+        <w:tab/>
+      </w:r>
+      <w:r>
+        <w:tab/>
+      </w:r>
+      <w:r>
+        <w:t xml:space="preserve">avoid overfitting or to have better control over the </w:t>
+      </w:r>
+      <w:r>
+        <w:t xml:space="preserve">total </w:t>
+      </w:r>
+      <w:r>
+        <w:tab/>
+      </w:r>
+      <w:r>
+        <w:tab/>
+      </w:r>
+      <w:r>
+        <w:tab/>
+        <w:t xml:space="preserve">number and ratio of </w:t>
+      </w:r>
+      <w:r>
+        <w:t xml:space="preserve">regressors </w:t>
+      </w:r>
+      <w:r>
+        <w:t xml:space="preserve">in the </w:t>
+      </w:r>
+      <w:r>
+        <w:t>GLM.</w:t>
+      </w:r>
+      <w:r>
+        <w:tab/>
+      </w:r>
+      <w:r>
+        <w:tab/>
+      </w:r>
+    </w:p>
+    <w:p>
+      <w:pPr>
+        <w:spacing w:after="120"/>
+        <w:ind w:left="2160" w:hanging="2160"/>
+      </w:pPr>
       <w:r>
         <w:rPr>
           <w:u w:val="single"/>
         </w:rPr>
-        <w:t>timeLag</w:t>
-      </w:r>
-      <w:proofErr w:type="spellEnd"/>
+        <w:t>tCCAaux_inx</w:t>
+      </w:r>
       <w:r>
         <w:t>:</w:t>
       </w:r>
       <w:r>
         <w:tab/>
-        <w:t xml:space="preserve">overall timespan in seconds, across which temporal embedding </w:t>
-      </w:r>
-      <w:r>
-        <w:tab/>
-      </w:r>
-      <w:r>
-        <w:tab/>
-      </w:r>
-      <w:r>
-        <w:tab/>
-        <w:t>is performed. Default: 3s.</w:t>
-      </w:r>
-      <w:r>
-        <w:br/>
-      </w:r>
-      <w:proofErr w:type="spellStart"/>
+      </w:r>
+      <w:r>
+        <w:t xml:space="preserve">indices of the auxiliary signals in the .snirf file that are to be used for the tCCA regression. NOTE: to not introduce additional noise, exclude auxiliary channels that are noisy or do not carry meaningful signals. </w:t>
+      </w:r>
+    </w:p>
+    <w:p>
+      <w:pPr>
+        <w:ind w:left="2160" w:hanging="2160"/>
+      </w:pPr>
       <w:r>
         <w:rPr>
           <w:u w:val="single"/>
         </w:rPr>
-        <w:t>stepSize</w:t>
-      </w:r>
-      <w:proofErr w:type="spellEnd"/>
+        <w:t>rhoSD_ssThresh</w:t>
+      </w:r>
       <w:r>
         <w:t>:</w:t>
       </w:r>
       <w:r>
         <w:tab/>
-        <w:t>the step size (</w:t>
-      </w:r>
-      <w:proofErr w:type="spellStart"/>
-      <w:r>
-        <w:rPr>
-          <w:rFonts w:cstheme="minorHAnsi"/>
-        </w:rPr>
-        <w:t>Δ</w:t>
-      </w:r>
-      <w:r>
-        <w:t>t</w:t>
-      </w:r>
-      <w:proofErr w:type="spellEnd"/>
-      <w:r>
-        <w:t xml:space="preserve">) in samples for each time shift of auxiliary </w:t>
-      </w:r>
-      <w:r>
-        <w:tab/>
-      </w:r>
-      <w:r>
-        <w:tab/>
-      </w:r>
-      <w:r>
-        <w:tab/>
-        <w:t xml:space="preserve">signals in the temporal embedding step. NOTE: The effective </w:t>
-      </w:r>
-      <w:r>
-        <w:tab/>
-      </w:r>
-      <w:r>
-        <w:tab/>
-      </w:r>
-      <w:r>
-        <w:tab/>
-        <w:t xml:space="preserve">time shift will depend on your data’s sample frequency! </w:t>
-      </w:r>
-      <w:r>
-        <w:br/>
-      </w:r>
-      <w:r>
-        <w:tab/>
-      </w:r>
-      <w:r>
-        <w:tab/>
-        <w:t>Default: 2 samples</w:t>
-      </w:r>
-      <w:r>
-        <w:br/>
-      </w:r>
-      <w:proofErr w:type="spellStart"/>
+        <w:t>Same parameter as in the hmR_GLM function. Threshold to detect short separation channels in the data. All signals measured with a source-detector separation &lt; rhoSD_ssThresh will be used as short separation channels and added to the auxiliary signals to find nuisance regressors in the tCCA step.</w:t>
+      </w:r>
+    </w:p>
+    <w:p>
+      <w:pPr>
+        <w:spacing w:after="120"/>
+        <w:ind w:left="2160" w:hanging="2160"/>
+      </w:pPr>
       <w:r>
         <w:rPr>
           <w:u w:val="single"/>
         </w:rPr>
-        <w:t>corrThresh</w:t>
-      </w:r>
-      <w:proofErr w:type="spellEnd"/>
+        <w:t>ss_ch_inx</w:t>
+      </w:r>
+      <w:r>
+        <w:rPr>
+          <w:lang w:eastAsia="zh-CN"/>
+        </w:rPr>
+        <w:t xml:space="preserve">:                         </w:t>
+      </w:r>
+      <w:r>
+        <w:t>Short separation channel index</w:t>
+      </w:r>
+      <w:r>
+        <w:t>. S</w:t>
+      </w:r>
+      <w:r>
+        <w:t>tarts from one</w:t>
+      </w:r>
+      <w:r>
+        <w:t xml:space="preserve">; </w:t>
+      </w:r>
+      <w:r>
+        <w:t>ends with the total number of short separation channels</w:t>
+      </w:r>
+      <w:r>
+        <w:t xml:space="preserve">. </w:t>
+      </w:r>
+    </w:p>
+    <w:p>
+      <w:pPr>
+        <w:spacing w:after="120"/>
+        <w:ind w:left="2160" w:hanging="2160"/>
+      </w:pPr>
+      <w:r>
+        <w:rPr>
+          <w:u w:val="single"/>
+        </w:rPr>
+        <w:t>runIdxResting</w:t>
+      </w:r>
       <w:r>
         <w:t>:</w:t>
       </w:r>
       <w:r>
         <w:tab/>
-        <w:t>Correlation threshold</w:t>
-      </w:r>
-      <w:r>
-        <w:t xml:space="preserve">. If </w:t>
-      </w:r>
-      <w:r>
-        <w:t>&lt;</w:t>
-      </w:r>
-      <w:r>
-        <w:t>=1, t</w:t>
-      </w:r>
-      <w:r>
-        <w:t>his threshold will</w:t>
-      </w:r>
-      <w:r>
-        <w:t xml:space="preserve"> keep </w:t>
-      </w:r>
-      <w:r>
-        <w:t xml:space="preserve">only those </w:t>
-      </w:r>
-      <w:r>
-        <w:tab/>
-      </w:r>
-      <w:r>
-        <w:tab/>
-      </w:r>
-      <w:r>
-        <w:tab/>
-      </w:r>
-      <w:proofErr w:type="spellStart"/>
-      <w:r>
-        <w:t>tCCA</w:t>
-      </w:r>
-      <w:proofErr w:type="spellEnd"/>
-      <w:r>
-        <w:t xml:space="preserve"> regressors for the GLM nuisance removal that have a </w:t>
-      </w:r>
-      <w:r>
-        <w:tab/>
-      </w:r>
-      <w:r>
-        <w:tab/>
-      </w:r>
-      <w:r>
-        <w:tab/>
-      </w:r>
-      <w:r>
-        <w:t xml:space="preserve">canonical correlation with fNIRS signals in the CCA space that is </w:t>
-      </w:r>
-      <w:r>
-        <w:tab/>
-      </w:r>
-      <w:r>
-        <w:tab/>
-      </w:r>
-      <w:r>
-        <w:tab/>
-      </w:r>
-      <w:r>
-        <w:t xml:space="preserve">greater than </w:t>
-      </w:r>
-      <w:proofErr w:type="spellStart"/>
-      <w:r>
-        <w:t>corrThresh</w:t>
-      </w:r>
-      <w:proofErr w:type="spellEnd"/>
-      <w:r>
-        <w:t xml:space="preserve">. If set to </w:t>
-      </w:r>
-      <w:r>
-        <w:t>0</w:t>
-      </w:r>
-      <w:r>
-        <w:t xml:space="preserve">, all regressors will be used. </w:t>
-      </w:r>
-      <w:r>
-        <w:tab/>
-      </w:r>
-      <w:r>
-        <w:tab/>
-      </w:r>
-      <w:r>
-        <w:tab/>
-      </w:r>
-      <w:r>
-        <w:t>Default: 0.3.</w:t>
-      </w:r>
-      <w:r>
-        <w:t xml:space="preserve">  If </w:t>
-      </w:r>
-      <w:proofErr w:type="spellStart"/>
-      <w:r>
-        <w:t>corrThresh</w:t>
-      </w:r>
-      <w:proofErr w:type="spellEnd"/>
-      <w:r>
-        <w:t xml:space="preserve"> is set to an integer &gt;1, a fixed</w:t>
-      </w:r>
-      <w:r>
-        <w:tab/>
-        <w:t xml:space="preserve">number </w:t>
-      </w:r>
-      <w:r>
-        <w:tab/>
-      </w:r>
-      <w:r>
-        <w:tab/>
-        <w:t xml:space="preserve">of </w:t>
-      </w:r>
-      <w:proofErr w:type="spellStart"/>
-      <w:r>
-        <w:t>tCCA</w:t>
-      </w:r>
-      <w:proofErr w:type="spellEnd"/>
-      <w:r>
-        <w:t xml:space="preserve"> regressors set by the user will be used in the GLM</w:t>
-      </w:r>
-      <w:r>
-        <w:t xml:space="preserve">, </w:t>
-      </w:r>
-      <w:r>
-        <w:tab/>
-      </w:r>
-      <w:r>
-        <w:tab/>
-      </w:r>
-      <w:r>
-        <w:tab/>
-        <w:t>selected by their correlation in descending order</w:t>
-      </w:r>
-      <w:r>
-        <w:t xml:space="preserve">. Use this to </w:t>
-      </w:r>
-      <w:r>
-        <w:tab/>
-      </w:r>
-      <w:r>
-        <w:tab/>
-      </w:r>
-      <w:r>
-        <w:tab/>
-      </w:r>
-      <w:r>
-        <w:t xml:space="preserve">avoid overfitting or to have better control over the </w:t>
-      </w:r>
-      <w:r>
-        <w:t xml:space="preserve">total </w:t>
-      </w:r>
-      <w:r>
-        <w:tab/>
-      </w:r>
-      <w:r>
-        <w:tab/>
-      </w:r>
-      <w:r>
-        <w:tab/>
-        <w:t xml:space="preserve">number and ratio of </w:t>
-      </w:r>
-      <w:r>
-        <w:t xml:space="preserve">regressors </w:t>
-      </w:r>
-      <w:r>
-        <w:t xml:space="preserve">in the </w:t>
-      </w:r>
-      <w:r>
-        <w:t>GLM.</w:t>
-      </w:r>
-      <w:r>
-        <w:tab/>
-      </w:r>
-      <w:r>
-        <w:tab/>
+        <w:t xml:space="preserve">Index of the run (dataset) that contains the resting data to be used for the tCCA filter training. We recommend to position your resting state data as the first run and set runIdxResting = 1. If your resting run is not the first, the tCCA function will skip all runs up to the training run to generate the tCCA filter and </w:t>
+      </w:r>
+      <w:r>
+        <w:t xml:space="preserve">will </w:t>
+      </w:r>
+      <w:r>
+        <w:t xml:space="preserve">not output </w:t>
+      </w:r>
+      <w:r>
+        <w:t xml:space="preserve">any </w:t>
+      </w:r>
+      <w:r>
+        <w:t>regressors before the filter is learnt. In that case, simply re-run the whole session after your first execution to generate results for the previous runs as well.</w:t>
       </w:r>
     </w:p>
     <w:p>
       <w:pPr>
         <w:ind w:left="2160" w:hanging="2160"/>
       </w:pPr>
-      <w:proofErr w:type="spellStart"/>
       <w:r>
         <w:rPr>
           <w:u w:val="single"/>
         </w:rPr>
-        <w:t>tCCAaux_inx</w:t>
-      </w:r>
-      <w:proofErr w:type="spellEnd"/>
+        <w:t>tResting</w:t>
+      </w:r>
       <w:r>
         <w:t>:</w:t>
       </w:r>
       <w:r>
         <w:tab/>
-      </w:r>
-      <w:r>
-        <w:t xml:space="preserve">indices of the auxiliary signals in </w:t>
-      </w:r>
-      <w:proofErr w:type="gramStart"/>
-      <w:r>
-        <w:t>the .</w:t>
-      </w:r>
-      <w:proofErr w:type="spellStart"/>
-      <w:r>
-        <w:t>snirf</w:t>
-      </w:r>
-      <w:proofErr w:type="spellEnd"/>
-      <w:proofErr w:type="gramEnd"/>
-      <w:r>
-        <w:t xml:space="preserve"> file that are to be used for the </w:t>
-      </w:r>
-      <w:proofErr w:type="spellStart"/>
-      <w:r>
-        <w:t>tCCA</w:t>
-      </w:r>
-      <w:proofErr w:type="spellEnd"/>
-      <w:r>
-        <w:t xml:space="preserve"> regression. NOTE: to not introduce additional noise, exclude auxiliary channels that are noisy or do not carry meaningful signals. </w:t>
-      </w:r>
-    </w:p>
-    <w:p>
-      <w:pPr>
-        <w:ind w:left="2160" w:hanging="2160"/>
-      </w:pPr>
-      <w:proofErr w:type="spellStart"/>
-      <w:r>
-        <w:rPr>
-          <w:u w:val="single"/>
-        </w:rPr>
-        <w:t>rhoSD_ssThresh</w:t>
-      </w:r>
-      <w:proofErr w:type="spellEnd"/>
-      <w:r>
-        <w:t>:</w:t>
-      </w:r>
-      <w:r>
-        <w:tab/>
-        <w:t xml:space="preserve">Same parameter as in the </w:t>
-      </w:r>
-      <w:proofErr w:type="spellStart"/>
-      <w:r>
-        <w:t>hmR_GLM</w:t>
-      </w:r>
-      <w:proofErr w:type="spellEnd"/>
-      <w:r>
-        <w:t xml:space="preserve"> function. Threshold to detect short separation channels in the data. All signals measured with a source-detector separation &lt; </w:t>
-      </w:r>
-      <w:proofErr w:type="spellStart"/>
-      <w:r>
-        <w:t>rhoSD_ssThresh</w:t>
-      </w:r>
-      <w:proofErr w:type="spellEnd"/>
-      <w:r>
-        <w:t xml:space="preserve"> will be used as short separation channels and added to the auxiliary signals to find nuisance regressors in the </w:t>
-      </w:r>
-      <w:proofErr w:type="spellStart"/>
-      <w:r>
-        <w:t>tCCA</w:t>
-      </w:r>
-      <w:proofErr w:type="spellEnd"/>
-      <w:r>
-        <w:t xml:space="preserve"> step.</w:t>
-      </w:r>
-    </w:p>
-    <w:p>
-      <w:pPr>
-        <w:ind w:left="2160" w:hanging="2160"/>
-      </w:pPr>
-      <w:proofErr w:type="spellStart"/>
-      <w:r>
-        <w:rPr>
-          <w:u w:val="single"/>
-        </w:rPr>
-        <w:t>runIdxResting</w:t>
-      </w:r>
-      <w:proofErr w:type="spellEnd"/>
-      <w:r>
-        <w:t>:</w:t>
-      </w:r>
-      <w:r>
-        <w:tab/>
-        <w:t xml:space="preserve">Index of the run (dataset) that contains the resting data to be used for the </w:t>
-      </w:r>
-      <w:proofErr w:type="spellStart"/>
-      <w:r>
-        <w:t>tCCA</w:t>
-      </w:r>
-      <w:proofErr w:type="spellEnd"/>
-      <w:r>
-        <w:t xml:space="preserve"> filter training. We recommend </w:t>
-      </w:r>
-      <w:proofErr w:type="gramStart"/>
-      <w:r>
-        <w:t>to position</w:t>
-      </w:r>
-      <w:proofErr w:type="gramEnd"/>
-      <w:r>
-        <w:t xml:space="preserve"> your resting state data as the first run and set </w:t>
-      </w:r>
-      <w:proofErr w:type="spellStart"/>
-      <w:r>
-        <w:t>runIdxResting</w:t>
-      </w:r>
-      <w:proofErr w:type="spellEnd"/>
-      <w:r>
-        <w:t xml:space="preserve"> = 1. If your resting run is not the first, the </w:t>
-      </w:r>
-      <w:proofErr w:type="spellStart"/>
-      <w:r>
-        <w:t>tCCA</w:t>
-      </w:r>
-      <w:proofErr w:type="spellEnd"/>
-      <w:r>
-        <w:t xml:space="preserve"> function will skip all runs up to the training run to generate the </w:t>
-      </w:r>
-      <w:proofErr w:type="spellStart"/>
-      <w:r>
-        <w:t>tCCA</w:t>
-      </w:r>
-      <w:proofErr w:type="spellEnd"/>
-      <w:r>
-        <w:t xml:space="preserve"> filter and </w:t>
-      </w:r>
-      <w:r>
-        <w:t xml:space="preserve">will </w:t>
-      </w:r>
-      <w:r>
-        <w:t xml:space="preserve">not output </w:t>
-      </w:r>
-      <w:r>
-        <w:t xml:space="preserve">any </w:t>
-      </w:r>
-      <w:r>
-        <w:t>regressors before the filter is learnt. In that case, simply re-run the whole session after your first execution to generate results for the previous runs as well.</w:t>
-      </w:r>
-    </w:p>
-    <w:p>
-      <w:pPr>
-        <w:ind w:left="2160" w:hanging="2160"/>
-      </w:pPr>
-      <w:proofErr w:type="spellStart"/>
-      <w:r>
-        <w:rPr>
-          <w:u w:val="single"/>
-        </w:rPr>
-        <w:t>tResting</w:t>
-      </w:r>
-      <w:proofErr w:type="spellEnd"/>
-      <w:r>
-        <w:t>:</w:t>
-      </w:r>
-      <w:r>
-        <w:tab/>
-        <w:t xml:space="preserve">Window in seconds [start stop] to be used in the resting state run for </w:t>
-      </w:r>
-      <w:proofErr w:type="spellStart"/>
-      <w:r>
-        <w:t>tCCA</w:t>
-      </w:r>
-      <w:proofErr w:type="spellEnd"/>
-      <w:r>
-        <w:t xml:space="preserve"> training. We recommend </w:t>
+        <w:t xml:space="preserve">Window in seconds [start stop] to be used in the resting state run for tCCA training. We recommend </w:t>
       </w:r>
       <w:r>
         <w:t>setting</w:t>
@@ -2824,32 +2537,16 @@
         <w:t>run</w:t>
       </w:r>
       <w:r>
-        <w:t xml:space="preserve"> to make sure all signals are </w:t>
-      </w:r>
-      <w:proofErr w:type="gramStart"/>
-      <w:r>
-        <w:t>settled</w:t>
-      </w:r>
-      <w:proofErr w:type="gramEnd"/>
-      <w:r>
-        <w:t xml:space="preserve"> and no major artifacts are present. For better statistical performance, the window should not be shorter than 60s. Default: </w:t>
-      </w:r>
-      <w:r>
-        <w:t>[30 210</w:t>
-      </w:r>
-      <w:proofErr w:type="gramStart"/>
-      <w:r>
-        <w:t>]</w:t>
+        <w:t xml:space="preserve"> to make sure all signals are settled and no major artifacts are present. For better statistical performance, the window should not be shorter than 60s. Default: </w:t>
+      </w:r>
+      <w:r>
+        <w:t>[30 210]</w:t>
       </w:r>
       <w:r>
         <w:t xml:space="preserve"> </w:t>
       </w:r>
       <w:r>
-        <w:t xml:space="preserve"> (</w:t>
-      </w:r>
-      <w:proofErr w:type="gramEnd"/>
-      <w:r>
-        <w:t>180s).</w:t>
+        <w:t xml:space="preserve"> (180s).</w:t>
       </w:r>
     </w:p>
     <w:sectPr>
@@ -2863,7 +2560,7 @@
 </file>
 
 <file path=word/numbering.xml><?xml version="1.0" encoding="utf-8"?>
-<w:numbering xmlns:wpc="http://schemas.microsoft.com/office/word/2010/wordprocessingCanvas" xmlns:cx="http://schemas.microsoft.com/office/drawing/2014/chartex" xmlns:cx1="http://schemas.microsoft.com/office/drawing/2015/9/8/chartex" xmlns:cx2="http://schemas.microsoft.com/office/drawing/2015/10/21/chartex" xmlns:cx3="http://schemas.microsoft.com/office/drawing/2016/5/9/chartex" xmlns:cx4="http://schemas.microsoft.com/office/drawing/2016/5/10/chartex" xmlns:cx5="http://schemas.microsoft.com/office/drawing/2016/5/11/chartex" xmlns:cx6="http://schemas.microsoft.com/office/drawing/2016/5/12/chartex" xmlns:cx7="http://schemas.microsoft.com/office/drawing/2016/5/13/chartex" xmlns:cx8="http://schemas.microsoft.com/office/drawing/2016/5/14/chartex" xmlns:mc="http://schemas.openxmlformats.org/markup-compatibility/2006" xmlns:aink="http://schemas.microsoft.com/office/drawing/2016/ink" xmlns:am3d="http://schemas.microsoft.com/office/drawing/2017/model3d" xmlns:o="urn:schemas-microsoft-com:office:office" xmlns:r="http://schemas.openxmlformats.org/officeDocument/2006/relationships" xmlns:m="http://schemas.openxmlformats.org/officeDocument/2006/math" xmlns:v="urn:schemas-microsoft-com:vml" xmlns:wp14="http://schemas.microsoft.com/office/word/2010/wordprocessingDrawing" xmlns:wp="http://schemas.openxmlformats.org/drawingml/2006/wordprocessingDrawing" xmlns:w10="urn:schemas-microsoft-com:office:word" xmlns:w="http://schemas.openxmlformats.org/wordprocessingml/2006/main" xmlns:w14="http://schemas.microsoft.com/office/word/2010/wordml" xmlns:w15="http://schemas.microsoft.com/office/word/2012/wordml" xmlns:w16cex="http://schemas.microsoft.com/office/word/2018/wordml/cex" xmlns:w16cid="http://schemas.microsoft.com/office/word/2016/wordml/cid" xmlns:w16="http://schemas.microsoft.com/office/word/2018/wordml" xmlns:w16se="http://schemas.microsoft.com/office/word/2015/wordml/symex" xmlns:wpg="http://schemas.microsoft.com/office/word/2010/wordprocessingGroup" xmlns:wpi="http://schemas.microsoft.com/office/word/2010/wordprocessingInk" xmlns:wne="http://schemas.microsoft.com/office/word/2006/wordml" xmlns:wps="http://schemas.microsoft.com/office/word/2010/wordprocessingShape" mc:Ignorable="w14 w15 w16se w16cid w16 w16cex wp14">
+<w:numbering xmlns:wpc="http://schemas.microsoft.com/office/word/2010/wordprocessingCanvas" xmlns:cx="http://schemas.microsoft.com/office/drawing/2014/chartex" xmlns:cx1="http://schemas.microsoft.com/office/drawing/2015/9/8/chartex" xmlns:mc="http://schemas.openxmlformats.org/markup-compatibility/2006" xmlns:o="urn:schemas-microsoft-com:office:office" xmlns:r="http://schemas.openxmlformats.org/officeDocument/2006/relationships" xmlns:m="http://schemas.openxmlformats.org/officeDocument/2006/math" xmlns:v="urn:schemas-microsoft-com:vml" xmlns:wp14="http://schemas.microsoft.com/office/word/2010/wordprocessingDrawing" xmlns:wp="http://schemas.openxmlformats.org/drawingml/2006/wordprocessingDrawing" xmlns:w10="urn:schemas-microsoft-com:office:word" xmlns:w="http://schemas.openxmlformats.org/wordprocessingml/2006/main" xmlns:w14="http://schemas.microsoft.com/office/word/2010/wordml" xmlns:w15="http://schemas.microsoft.com/office/word/2012/wordml" xmlns:w16se="http://schemas.microsoft.com/office/word/2015/wordml/symex" xmlns:wpg="http://schemas.microsoft.com/office/word/2010/wordprocessingGroup" xmlns:wpi="http://schemas.microsoft.com/office/word/2010/wordprocessingInk" xmlns:wne="http://schemas.microsoft.com/office/word/2006/wordml" xmlns:wps="http://schemas.microsoft.com/office/word/2010/wordprocessingShape" mc:Ignorable="w14 w15 w16se wp14">
   <w:abstractNum w:abstractNumId="0" w15:restartNumberingAfterBreak="0">
     <w:nsid w:val="07EC1198"/>
     <w:multiLevelType w:val="hybridMultilevel"/>
@@ -3278,11 +2975,11 @@
 </file>
 
 <file path=word/styles.xml><?xml version="1.0" encoding="utf-8"?>
-<w:styles xmlns:mc="http://schemas.openxmlformats.org/markup-compatibility/2006" xmlns:r="http://schemas.openxmlformats.org/officeDocument/2006/relationships" xmlns:w="http://schemas.openxmlformats.org/wordprocessingml/2006/main" xmlns:w14="http://schemas.microsoft.com/office/word/2010/wordml" xmlns:w15="http://schemas.microsoft.com/office/word/2012/wordml" xmlns:w16cex="http://schemas.microsoft.com/office/word/2018/wordml/cex" xmlns:w16cid="http://schemas.microsoft.com/office/word/2016/wordml/cid" xmlns:w16="http://schemas.microsoft.com/office/word/2018/wordml" xmlns:w16se="http://schemas.microsoft.com/office/word/2015/wordml/symex" mc:Ignorable="w14 w15 w16se w16cid w16 w16cex">
+<w:styles xmlns:mc="http://schemas.openxmlformats.org/markup-compatibility/2006" xmlns:r="http://schemas.openxmlformats.org/officeDocument/2006/relationships" xmlns:w="http://schemas.openxmlformats.org/wordprocessingml/2006/main" xmlns:w14="http://schemas.microsoft.com/office/word/2010/wordml" xmlns:w15="http://schemas.microsoft.com/office/word/2012/wordml" xmlns:w16se="http://schemas.microsoft.com/office/word/2015/wordml/symex" mc:Ignorable="w14 w15 w16se">
   <w:docDefaults>
     <w:rPrDefault>
       <w:rPr>
-        <w:rFonts w:asciiTheme="minorHAnsi" w:eastAsiaTheme="minorHAnsi" w:hAnsiTheme="minorHAnsi" w:cstheme="minorBidi"/>
+        <w:rFonts w:asciiTheme="minorHAnsi" w:eastAsiaTheme="minorEastAsia" w:hAnsiTheme="minorHAnsi" w:cstheme="minorBidi"/>
         <w:sz w:val="22"/>
         <w:szCs w:val="22"/>
         <w:lang w:val="en-US" w:eastAsia="en-US" w:bidi="ar-SA"/>
@@ -3294,7 +2991,7 @@
       </w:pPr>
     </w:pPrDefault>
   </w:docDefaults>
-  <w:latentStyles w:defLockedState="0" w:defUIPriority="99" w:defSemiHidden="0" w:defUnhideWhenUsed="0" w:defQFormat="0" w:count="376">
+  <w:latentStyles w:defLockedState="0" w:defUIPriority="99" w:defSemiHidden="0" w:defUnhideWhenUsed="0" w:defQFormat="0" w:count="371">
     <w:lsdException w:name="Normal" w:uiPriority="0" w:qFormat="1"/>
     <w:lsdException w:name="heading 1" w:uiPriority="9" w:qFormat="1"/>
     <w:lsdException w:name="heading 2" w:semiHidden="1" w:uiPriority="9" w:unhideWhenUsed="1" w:qFormat="1"/>
@@ -3666,11 +3363,6 @@
     <w:lsdException w:name="List Table 5 Dark Accent 6" w:uiPriority="50"/>
     <w:lsdException w:name="List Table 6 Colorful Accent 6" w:uiPriority="51"/>
     <w:lsdException w:name="List Table 7 Colorful Accent 6" w:uiPriority="52"/>
-    <w:lsdException w:name="Mention" w:semiHidden="1" w:unhideWhenUsed="1"/>
-    <w:lsdException w:name="Smart Hyperlink" w:semiHidden="1" w:unhideWhenUsed="1"/>
-    <w:lsdException w:name="Hashtag" w:semiHidden="1" w:unhideWhenUsed="1"/>
-    <w:lsdException w:name="Unresolved Mention" w:semiHidden="1" w:unhideWhenUsed="1"/>
-    <w:lsdException w:name="Smart Link" w:semiHidden="1" w:unhideWhenUsed="1"/>
   </w:latentStyles>
   <w:style w:type="paragraph" w:default="1" w:styleId="Normal">
     <w:name w:val="Normal"/>
@@ -3714,7 +3406,7 @@
       <w:u w:val="single"/>
     </w:rPr>
   </w:style>
-  <w:style w:type="character" w:styleId="UnresolvedMention">
+  <w:style w:type="character" w:customStyle="1" w:styleId="UnresolvedMention">
     <w:name w:val="Unresolved Mention"/>
     <w:basedOn w:val="DefaultParagraphFont"/>
     <w:uiPriority w:val="99"/>

</xml_diff>

<commit_message>
Update the figure in tCCA docu
</commit_message>
<xml_diff>
--- a/FuncRegistry/UserFunctions/tcca_glm/docu.docx
+++ b/FuncRegistry/UserFunctions/tcca_glm/docu.docx
@@ -1,6 +1,6 @@
 
 <file path=word/document.xml><?xml version="1.0" encoding="utf-8"?>
-<w:document xmlns:wpc="http://schemas.microsoft.com/office/word/2010/wordprocessingCanvas" xmlns:cx="http://schemas.microsoft.com/office/drawing/2014/chartex" xmlns:cx1="http://schemas.microsoft.com/office/drawing/2015/9/8/chartex" xmlns:mc="http://schemas.openxmlformats.org/markup-compatibility/2006" xmlns:o="urn:schemas-microsoft-com:office:office" xmlns:r="http://schemas.openxmlformats.org/officeDocument/2006/relationships" xmlns:m="http://schemas.openxmlformats.org/officeDocument/2006/math" xmlns:v="urn:schemas-microsoft-com:vml" xmlns:wp14="http://schemas.microsoft.com/office/word/2010/wordprocessingDrawing" xmlns:wp="http://schemas.openxmlformats.org/drawingml/2006/wordprocessingDrawing" xmlns:w10="urn:schemas-microsoft-com:office:word" xmlns:w="http://schemas.openxmlformats.org/wordprocessingml/2006/main" xmlns:w14="http://schemas.microsoft.com/office/word/2010/wordml" xmlns:w15="http://schemas.microsoft.com/office/word/2012/wordml" xmlns:w16se="http://schemas.microsoft.com/office/word/2015/wordml/symex" xmlns:wpg="http://schemas.microsoft.com/office/word/2010/wordprocessingGroup" xmlns:wpi="http://schemas.microsoft.com/office/word/2010/wordprocessingInk" xmlns:wne="http://schemas.microsoft.com/office/word/2006/wordml" xmlns:wps="http://schemas.microsoft.com/office/word/2010/wordprocessingShape" mc:Ignorable="w14 w15 w16se wp14">
+<w:document xmlns:wpc="http://schemas.microsoft.com/office/word/2010/wordprocessingCanvas" xmlns:cx="http://schemas.microsoft.com/office/drawing/2014/chartex" xmlns:cx1="http://schemas.microsoft.com/office/drawing/2015/9/8/chartex" xmlns:cx2="http://schemas.microsoft.com/office/drawing/2015/10/21/chartex" xmlns:cx3="http://schemas.microsoft.com/office/drawing/2016/5/9/chartex" xmlns:cx4="http://schemas.microsoft.com/office/drawing/2016/5/10/chartex" xmlns:cx5="http://schemas.microsoft.com/office/drawing/2016/5/11/chartex" xmlns:cx6="http://schemas.microsoft.com/office/drawing/2016/5/12/chartex" xmlns:cx7="http://schemas.microsoft.com/office/drawing/2016/5/13/chartex" xmlns:cx8="http://schemas.microsoft.com/office/drawing/2016/5/14/chartex" xmlns:mc="http://schemas.openxmlformats.org/markup-compatibility/2006" xmlns:aink="http://schemas.microsoft.com/office/drawing/2016/ink" xmlns:am3d="http://schemas.microsoft.com/office/drawing/2017/model3d" xmlns:o="urn:schemas-microsoft-com:office:office" xmlns:r="http://schemas.openxmlformats.org/officeDocument/2006/relationships" xmlns:m="http://schemas.openxmlformats.org/officeDocument/2006/math" xmlns:v="urn:schemas-microsoft-com:vml" xmlns:wp14="http://schemas.microsoft.com/office/word/2010/wordprocessingDrawing" xmlns:wp="http://schemas.openxmlformats.org/drawingml/2006/wordprocessingDrawing" xmlns:w10="urn:schemas-microsoft-com:office:word" xmlns:w="http://schemas.openxmlformats.org/wordprocessingml/2006/main" xmlns:w14="http://schemas.microsoft.com/office/word/2010/wordml" xmlns:w15="http://schemas.microsoft.com/office/word/2012/wordml" xmlns:w16cex="http://schemas.microsoft.com/office/word/2018/wordml/cex" xmlns:w16cid="http://schemas.microsoft.com/office/word/2016/wordml/cid" xmlns:w16="http://schemas.microsoft.com/office/word/2018/wordml" xmlns:w16se="http://schemas.microsoft.com/office/word/2015/wordml/symex" xmlns:wpg="http://schemas.microsoft.com/office/word/2010/wordprocessingGroup" xmlns:wpi="http://schemas.microsoft.com/office/word/2010/wordprocessingInk" xmlns:wne="http://schemas.microsoft.com/office/word/2006/wordml" xmlns:wps="http://schemas.microsoft.com/office/word/2010/wordprocessingShape" mc:Ignorable="w14 w15 w16se w16cid w16 w16cex wp14">
   <w:body>
     <w:p>
       <w:pPr>
@@ -450,7 +450,15 @@
         <w:t>, where</w:t>
       </w:r>
       <w:r>
-        <w:t xml:space="preserve"> ‘xxxxx’ is a tCCA parameter configuration checksum.</w:t>
+        <w:t xml:space="preserve"> ‘</w:t>
+      </w:r>
+      <w:proofErr w:type="spellStart"/>
+      <w:r>
+        <w:t>xxxxx</w:t>
+      </w:r>
+      <w:proofErr w:type="spellEnd"/>
+      <w:r>
+        <w:t>’ is a tCCA parameter configuration checksum.</w:t>
       </w:r>
       <w:r>
         <w:t xml:space="preserve"> If you change tCCA parameters, or delete the file, this filter will be newly trained.</w:t>
@@ -561,7 +569,15 @@
         <w:t>h</w:t>
       </w:r>
       <w:r>
-        <w:t xml:space="preserve"> several hyperparameters. This means that the selection of the parameters can have a big impact on the performance of the method. For an exploration of the parameter space and more details, please see the NeuroImage paper</w:t>
+        <w:t xml:space="preserve"> several hyperparameters. This means that the selection of the parameters can have a big impact on the performance of the method. For an exploration of the parameter space and more details, please see the </w:t>
+      </w:r>
+      <w:proofErr w:type="spellStart"/>
+      <w:r>
+        <w:t>NeuroImage</w:t>
+      </w:r>
+      <w:proofErr w:type="spellEnd"/>
+      <w:r>
+        <w:t xml:space="preserve"> paper</w:t>
       </w:r>
       <w:r>
         <w:t xml:space="preserve"> cited above</w:t>
@@ -768,7 +784,15 @@
         </w:numPr>
       </w:pPr>
       <w:r>
-        <w:t xml:space="preserve">If the resting data contains many (non-rejected) motion artifacts, the training might be dominated by those spikes and the resulting regressors </w:t>
+        <w:t xml:space="preserve">If the resting data contains many (non-rejected) </w:t>
+      </w:r>
+      <w:proofErr w:type="gramStart"/>
+      <w:r>
+        <w:t>motion</w:t>
+      </w:r>
+      <w:proofErr w:type="gramEnd"/>
+      <w:r>
+        <w:t xml:space="preserve"> artifacts, the training might be dominated by those spikes and the resulting regressors </w:t>
       </w:r>
       <w:r>
         <w:t xml:space="preserve">will be </w:t>
@@ -818,13 +842,29 @@
     </w:p>
     <w:p>
       <w:r>
-        <w:t xml:space="preserve">You can simply add the hmrR_tCCA function to your processing stream, usually directly </w:t>
+        <w:t xml:space="preserve">You can simply add the </w:t>
+      </w:r>
+      <w:proofErr w:type="spellStart"/>
+      <w:r>
+        <w:t>hmrR_tCCA</w:t>
+      </w:r>
+      <w:proofErr w:type="spellEnd"/>
+      <w:r>
+        <w:t xml:space="preserve"> function to your processing stream, usually directly </w:t>
       </w:r>
       <w:r>
         <w:t>preceding</w:t>
       </w:r>
       <w:r>
-        <w:t xml:space="preserve"> the hmR_GLM function. Please refer to the example processing stream</w:t>
+        <w:t xml:space="preserve"> the </w:t>
+      </w:r>
+      <w:proofErr w:type="spellStart"/>
+      <w:r>
+        <w:t>hmR_GLM</w:t>
+      </w:r>
+      <w:proofErr w:type="spellEnd"/>
+      <w:r>
+        <w:t xml:space="preserve"> function. Please refer to the example processing stream</w:t>
       </w:r>
       <w:r>
         <w:t>s</w:t>
@@ -832,6 +872,7 @@
       <w:r>
         <w:t xml:space="preserve"> </w:t>
       </w:r>
+      <w:proofErr w:type="spellStart"/>
       <w:r>
         <w:rPr>
           <w:b/>
@@ -856,12 +897,14 @@
         </w:rPr>
         <w:t>.cfg</w:t>
       </w:r>
+      <w:proofErr w:type="spellEnd"/>
       <w:r>
         <w:t>,</w:t>
       </w:r>
       <w:r>
         <w:t xml:space="preserve"> and </w:t>
       </w:r>
+      <w:proofErr w:type="spellStart"/>
       <w:r>
         <w:rPr>
           <w:b/>
@@ -886,6 +929,7 @@
         </w:rPr>
         <w:t>.cfg</w:t>
       </w:r>
+      <w:proofErr w:type="spellEnd"/>
       <w:r>
         <w:t xml:space="preserve"> that </w:t>
       </w:r>
@@ -899,13 +943,192 @@
         <w:t>d</w:t>
       </w:r>
       <w:r>
-        <w:t xml:space="preserve"> with this documentation under …\Homer3\FuncRegistry\UserFunctions\tcca_glm\</w:t>
+        <w:t xml:space="preserve"> with this documentation under …\Homer3\</w:t>
+      </w:r>
+      <w:proofErr w:type="spellStart"/>
+      <w:r>
+        <w:t>FuncRegistry</w:t>
+      </w:r>
+      <w:proofErr w:type="spellEnd"/>
+      <w:r>
+        <w:t>\</w:t>
+      </w:r>
+      <w:proofErr w:type="spellStart"/>
+      <w:r>
+        <w:t>UserFunctions</w:t>
+      </w:r>
+      <w:proofErr w:type="spellEnd"/>
+      <w:r>
+        <w:t>\</w:t>
+      </w:r>
+      <w:proofErr w:type="spellStart"/>
+      <w:r>
+        <w:t>tcca_glm</w:t>
+      </w:r>
+      <w:proofErr w:type="spellEnd"/>
+      <w:r>
+        <w:t>\</w:t>
       </w:r>
       <w:r>
         <w:t xml:space="preserve"> and explained in the following:</w:t>
       </w:r>
     </w:p>
     <w:p>
+      <w:r>
+        <w:rPr>
+          <w:noProof/>
+        </w:rPr>
+        <mc:AlternateContent>
+          <mc:Choice Requires="wps">
+            <w:drawing>
+              <wp:anchor distT="0" distB="0" distL="114300" distR="114300" simplePos="0" relativeHeight="251659264" behindDoc="0" locked="0" layoutInCell="1" allowOverlap="1" wp14:anchorId="1F2A56D1" wp14:editId="142163AA">
+                <wp:simplePos x="0" y="0"/>
+                <wp:positionH relativeFrom="column">
+                  <wp:posOffset>4042410</wp:posOffset>
+                </wp:positionH>
+                <wp:positionV relativeFrom="paragraph">
+                  <wp:posOffset>3705860</wp:posOffset>
+                </wp:positionV>
+                <wp:extent cx="313055" cy="0"/>
+                <wp:effectExtent l="0" t="0" r="0" b="0"/>
+                <wp:wrapNone/>
+                <wp:docPr id="9" name="Straight Connector 9"/>
+                <wp:cNvGraphicFramePr/>
+                <a:graphic xmlns:a="http://schemas.openxmlformats.org/drawingml/2006/main">
+                  <a:graphicData uri="http://schemas.microsoft.com/office/word/2010/wordprocessingShape">
+                    <wps:wsp>
+                      <wps:cNvCnPr/>
+                      <wps:spPr>
+                        <a:xfrm flipV="1">
+                          <a:off x="0" y="0"/>
+                          <a:ext cx="313055" cy="0"/>
+                        </a:xfrm>
+                        <a:prstGeom prst="line">
+                          <a:avLst/>
+                        </a:prstGeom>
+                        <a:ln w="12700">
+                          <a:solidFill>
+                            <a:srgbClr val="FF0000"/>
+                          </a:solidFill>
+                        </a:ln>
+                      </wps:spPr>
+                      <wps:style>
+                        <a:lnRef idx="1">
+                          <a:schemeClr val="accent1"/>
+                        </a:lnRef>
+                        <a:fillRef idx="0">
+                          <a:schemeClr val="accent1"/>
+                        </a:fillRef>
+                        <a:effectRef idx="0">
+                          <a:schemeClr val="accent1"/>
+                        </a:effectRef>
+                        <a:fontRef idx="minor">
+                          <a:schemeClr val="tx1"/>
+                        </a:fontRef>
+                      </wps:style>
+                      <wps:bodyPr/>
+                    </wps:wsp>
+                  </a:graphicData>
+                </a:graphic>
+              </wp:anchor>
+            </w:drawing>
+          </mc:Choice>
+          <mc:Fallback>
+            <w:pict>
+              <v:line w14:anchorId="06E0C044" id="Straight Connector 9" o:spid="_x0000_s1026" style="position:absolute;left:0;text-align:left;flip:y;z-index:251659264;visibility:visible;mso-wrap-style:square;mso-wrap-distance-left:9pt;mso-wrap-distance-top:0;mso-wrap-distance-right:9pt;mso-wrap-distance-bottom:0;mso-position-horizontal:absolute;mso-position-horizontal-relative:text;mso-position-vertical:absolute;mso-position-vertical-relative:text" from="318.3pt,291.8pt" to="342.95pt,291.8pt" o:gfxdata="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" strokecolor="red" strokeweight="1pt">
+                <v:stroke joinstyle="miter"/>
+              </v:line>
+            </w:pict>
+          </mc:Fallback>
+        </mc:AlternateContent>
+      </w:r>
+      <w:r>
+        <w:rPr>
+          <w:noProof/>
+        </w:rPr>
+        <mc:AlternateContent>
+          <mc:Choice Requires="wps">
+            <w:drawing>
+              <wp:anchor distT="0" distB="0" distL="114300" distR="114300" simplePos="0" relativeHeight="251658240" behindDoc="0" locked="0" layoutInCell="1" allowOverlap="1" wp14:anchorId="0D49191B" wp14:editId="00388A61">
+                <wp:simplePos x="0" y="0"/>
+                <wp:positionH relativeFrom="column">
+                  <wp:posOffset>4361180</wp:posOffset>
+                </wp:positionH>
+                <wp:positionV relativeFrom="paragraph">
+                  <wp:posOffset>3602990</wp:posOffset>
+                </wp:positionV>
+                <wp:extent cx="2167890" cy="205105"/>
+                <wp:effectExtent l="0" t="0" r="22860" b="23495"/>
+                <wp:wrapNone/>
+                <wp:docPr id="8" name="Text Box 2"/>
+                <wp:cNvGraphicFramePr>
+                  <a:graphicFrameLocks xmlns:a="http://schemas.openxmlformats.org/drawingml/2006/main"/>
+                </wp:cNvGraphicFramePr>
+                <a:graphic xmlns:a="http://schemas.openxmlformats.org/drawingml/2006/main">
+                  <a:graphicData uri="http://schemas.microsoft.com/office/word/2010/wordprocessingShape">
+                    <wps:wsp>
+                      <wps:cNvSpPr txBox="1">
+                        <a:spLocks noChangeArrowheads="1"/>
+                      </wps:cNvSpPr>
+                      <wps:spPr bwMode="auto">
+                        <a:xfrm>
+                          <a:off x="0" y="0"/>
+                          <a:ext cx="2167890" cy="205105"/>
+                        </a:xfrm>
+                        <a:prstGeom prst="rect">
+                          <a:avLst/>
+                        </a:prstGeom>
+                        <a:solidFill>
+                          <a:srgbClr val="FFFFFF"/>
+                        </a:solidFill>
+                        <a:ln w="9525">
+                          <a:solidFill>
+                            <a:srgbClr val="000000"/>
+                          </a:solidFill>
+                          <a:miter lim="800000"/>
+                          <a:headEnd/>
+                          <a:tailEnd/>
+                        </a:ln>
+                      </wps:spPr>
+                      <wps:txbx>
+                        <w:txbxContent>
+                          <w:p>
+                            <w:r>
+                              <w:t>= 3: Use tCCA regressors</w:t>
+                            </w:r>
+                          </w:p>
+                        </w:txbxContent>
+                      </wps:txbx>
+                      <wps:bodyPr rot="0" vert="horz" wrap="square" lIns="90000" tIns="0" rIns="0" bIns="0" anchor="ctr" anchorCtr="0">
+                        <a:noAutofit/>
+                      </wps:bodyPr>
+                    </wps:wsp>
+                  </a:graphicData>
+                </a:graphic>
+              </wp:anchor>
+            </w:drawing>
+          </mc:Choice>
+          <mc:Fallback>
+            <w:pict>
+              <v:shapetype w14:anchorId="0D49191B" id="_x0000_t202" coordsize="21600,21600" o:spt="202" path="m,l,21600r21600,l21600,xe">
+                <v:stroke joinstyle="miter"/>
+                <v:path gradientshapeok="t" o:connecttype="rect"/>
+              </v:shapetype>
+              <v:shape id="Text Box 2" o:spid="_x0000_s1026" type="#_x0000_t202" style="position:absolute;margin-left:343.4pt;margin-top:283.7pt;width:170.7pt;height:16.15pt;z-index:251658240;visibility:visible;mso-wrap-style:square;mso-wrap-distance-left:9pt;mso-wrap-distance-top:0;mso-wrap-distance-right:9pt;mso-wrap-distance-bottom:0;mso-position-horizontal:absolute;mso-position-horizontal-relative:text;mso-position-vertical:absolute;mso-position-vertical-relative:text;v-text-anchor:middle" o:gfxdata="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">
+                <v:textbox inset="2.5mm,0,0,0">
+                  <w:txbxContent>
+                    <w:p>
+                      <w:r>
+                        <w:t>= 3: Use tCCA regressors</w:t>
+                      </w:r>
+                    </w:p>
+                  </w:txbxContent>
+                </v:textbox>
+              </v:shape>
+            </w:pict>
+          </mc:Fallback>
+        </mc:AlternateContent>
+      </w:r>
       <w:r>
         <w:rPr>
           <w:noProof/>
@@ -913,16 +1136,16 @@
         <mc:AlternateContent>
           <mc:Choice Requires="wpg">
             <w:drawing>
-              <wp:anchor distT="0" distB="0" distL="114300" distR="114300" simplePos="0" relativeHeight="251657216" behindDoc="0" locked="0" layoutInCell="1" allowOverlap="1" wp14:anchorId="4826021E" wp14:editId="73DBB5E8">
+              <wp:anchor distT="0" distB="0" distL="114300" distR="114300" simplePos="0" relativeHeight="251657216" behindDoc="0" locked="0" layoutInCell="1" allowOverlap="1" wp14:anchorId="4826021E" wp14:editId="04BFF7EF">
                 <wp:simplePos x="0" y="0"/>
                 <wp:positionH relativeFrom="column">
-                  <wp:posOffset>-47171</wp:posOffset>
+                  <wp:posOffset>-44450</wp:posOffset>
                 </wp:positionH>
                 <wp:positionV relativeFrom="paragraph">
-                  <wp:posOffset>73841</wp:posOffset>
+                  <wp:posOffset>13970</wp:posOffset>
                 </wp:positionV>
-                <wp:extent cx="6588125" cy="3706495"/>
-                <wp:effectExtent l="0" t="0" r="22225" b="27305"/>
+                <wp:extent cx="6586220" cy="3445516"/>
+                <wp:effectExtent l="0" t="0" r="24130" b="21590"/>
                 <wp:wrapNone/>
                 <wp:docPr id="7" name="Group 7"/>
                 <wp:cNvGraphicFramePr/>
@@ -933,9 +1156,9 @@
                       <wpg:grpSpPr>
                         <a:xfrm>
                           <a:off x="0" y="0"/>
-                          <a:ext cx="6588125" cy="3706495"/>
-                          <a:chOff x="110842" y="0"/>
-                          <a:chExt cx="6588765" cy="3707144"/>
+                          <a:ext cx="6586220" cy="3445516"/>
+                          <a:chOff x="110842" y="-57158"/>
+                          <a:chExt cx="6587138" cy="3446701"/>
                         </a:xfrm>
                       </wpg:grpSpPr>
                       <wpg:grpSp>
@@ -943,10 +1166,10 @@
                         <wpg:cNvGrpSpPr/>
                         <wpg:grpSpPr>
                           <a:xfrm>
-                            <a:off x="110842" y="0"/>
-                            <a:ext cx="6587138" cy="1393913"/>
-                            <a:chOff x="110847" y="-43332"/>
-                            <a:chExt cx="6587434" cy="1394638"/>
+                            <a:off x="110842" y="-57158"/>
+                            <a:ext cx="6587138" cy="1228786"/>
+                            <a:chOff x="110847" y="-100517"/>
+                            <a:chExt cx="6587434" cy="1229429"/>
                           </a:xfrm>
                         </wpg:grpSpPr>
                         <wpg:grpSp>
@@ -954,9 +1177,9 @@
                           <wpg:cNvGrpSpPr/>
                           <wpg:grpSpPr>
                             <a:xfrm>
-                              <a:off x="110847" y="409767"/>
+                              <a:off x="110847" y="187373"/>
                               <a:ext cx="4449213" cy="941539"/>
-                              <a:chOff x="110847" y="-76309"/>
+                              <a:chOff x="110847" y="-298703"/>
                               <a:chExt cx="4449213" cy="941539"/>
                             </a:xfrm>
                           </wpg:grpSpPr>
@@ -965,7 +1188,7 @@
                             <wps:cNvSpPr/>
                             <wps:spPr>
                               <a:xfrm>
-                                <a:off x="110847" y="-76309"/>
+                                <a:off x="110847" y="-298703"/>
                                 <a:ext cx="4217738" cy="941539"/>
                               </a:xfrm>
                               <a:prstGeom prst="rect">
@@ -1006,7 +1229,7 @@
                             <wps:cNvCnPr/>
                             <wps:spPr>
                               <a:xfrm>
-                                <a:off x="4328585" y="574964"/>
+                                <a:off x="4328585" y="352543"/>
                                 <a:ext cx="231475" cy="0"/>
                               </a:xfrm>
                               <a:prstGeom prst="line">
@@ -1042,8 +1265,8 @@
                           </wps:cNvSpPr>
                           <wps:spPr bwMode="auto">
                             <a:xfrm>
-                              <a:off x="4509436" y="-43332"/>
-                              <a:ext cx="2188845" cy="1111885"/>
+                              <a:off x="4509436" y="-100517"/>
+                              <a:ext cx="2188845" cy="946811"/>
                             </a:xfrm>
                             <a:prstGeom prst="rect">
                               <a:avLst/>
@@ -1102,7 +1325,7 @@
                         </wps:cNvSpPr>
                         <wps:spPr bwMode="auto">
                           <a:xfrm>
-                            <a:off x="4511376" y="1265889"/>
+                            <a:off x="4511376" y="980089"/>
                             <a:ext cx="591954" cy="576580"/>
                           </a:xfrm>
                           <a:prstGeom prst="rect">
@@ -1140,7 +1363,7 @@
                         </wps:cNvSpPr>
                         <wps:spPr bwMode="auto">
                           <a:xfrm>
-                            <a:off x="5193387" y="1265889"/>
+                            <a:off x="5174335" y="973738"/>
                             <a:ext cx="1506220" cy="808355"/>
                           </a:xfrm>
                           <a:prstGeom prst="rect">
@@ -1162,7 +1385,7 @@
                           <w:txbxContent>
                             <w:p>
                               <w:r>
-                                <w:t>tCCA settings: [ A B C ]</w:t>
+                                <w:t>tCCA settings: [ A B C]</w:t>
                               </w:r>
                               <w:r>
                                 <w:br/>
@@ -1190,7 +1413,7 @@
                         </wps:cNvSpPr>
                         <wps:spPr bwMode="auto">
                           <a:xfrm>
-                            <a:off x="4516428" y="2440084"/>
+                            <a:off x="4516428" y="2128874"/>
                             <a:ext cx="1111718" cy="379730"/>
                           </a:xfrm>
                           <a:prstGeom prst="rect">
@@ -1228,7 +1451,7 @@
                         </wps:cNvSpPr>
                         <wps:spPr bwMode="auto">
                           <a:xfrm>
-                            <a:off x="4511376" y="3103452"/>
+                            <a:off x="4511376" y="2798547"/>
                             <a:ext cx="1259840" cy="178435"/>
                           </a:xfrm>
                           <a:prstGeom prst="rect">
@@ -1266,7 +1489,7 @@
                         </wps:cNvSpPr>
                         <wps:spPr bwMode="auto">
                           <a:xfrm>
-                            <a:off x="4511376" y="3352475"/>
+                            <a:off x="4511376" y="3034874"/>
                             <a:ext cx="2169160" cy="354669"/>
                           </a:xfrm>
                           <a:prstGeom prst="rect">
@@ -1305,7 +1528,7 @@
                         <wps:cNvCnPr/>
                         <wps:spPr>
                           <a:xfrm flipV="1">
-                            <a:off x="4203208" y="1842469"/>
+                            <a:off x="4203208" y="1556669"/>
                             <a:ext cx="315940" cy="254328"/>
                           </a:xfrm>
                           <a:prstGeom prst="line">
@@ -1338,7 +1561,7 @@
                         <wps:cNvCnPr/>
                         <wps:spPr>
                           <a:xfrm flipV="1">
-                            <a:off x="4213312" y="1875766"/>
+                            <a:off x="4200611" y="1583615"/>
                             <a:ext cx="980074" cy="346674"/>
                           </a:xfrm>
                           <a:prstGeom prst="line">
@@ -1371,7 +1594,7 @@
                         <wps:cNvCnPr/>
                         <wps:spPr>
                           <a:xfrm>
-                            <a:off x="4198156" y="2890945"/>
+                            <a:off x="4198156" y="2573333"/>
                             <a:ext cx="320991" cy="467381"/>
                           </a:xfrm>
                           <a:prstGeom prst="line">
@@ -1406,7 +1629,7 @@
                         </wps:cNvCnPr>
                         <wps:spPr>
                           <a:xfrm>
-                            <a:off x="4198156" y="2755792"/>
+                            <a:off x="4198156" y="2450888"/>
                             <a:ext cx="313220" cy="436877"/>
                           </a:xfrm>
                           <a:prstGeom prst="line">
@@ -1439,7 +1662,7 @@
                         <wps:cNvCnPr/>
                         <wps:spPr>
                           <a:xfrm>
-                            <a:off x="4198156" y="2468482"/>
+                            <a:off x="4198156" y="2195385"/>
                             <a:ext cx="318272" cy="6635"/>
                           </a:xfrm>
                           <a:prstGeom prst="line">
@@ -1472,7 +1695,7 @@
                         <wps:cNvCnPr/>
                         <wps:spPr>
                           <a:xfrm>
-                            <a:off x="4203208" y="2354201"/>
+                            <a:off x="4203208" y="2062049"/>
                             <a:ext cx="1498600" cy="5080"/>
                           </a:xfrm>
                           <a:prstGeom prst="line">
@@ -1507,7 +1730,7 @@
                         </wps:cNvSpPr>
                         <wps:spPr bwMode="auto">
                           <a:xfrm>
-                            <a:off x="5703633" y="2113470"/>
+                            <a:off x="5703633" y="1821319"/>
                             <a:ext cx="993140" cy="548640"/>
                           </a:xfrm>
                           <a:prstGeom prst="rect">
@@ -1550,21 +1773,17 @@
               </wp:anchor>
             </w:drawing>
           </mc:Choice>
-          <mc:Fallback xmlns:w16="http://schemas.microsoft.com/office/word/2018/wordml" xmlns:w16cid="http://schemas.microsoft.com/office/word/2016/wordml/cid" xmlns:w16cex="http://schemas.microsoft.com/office/word/2018/wordml/cex" xmlns:am3d="http://schemas.microsoft.com/office/drawing/2017/model3d" xmlns:aink="http://schemas.microsoft.com/office/drawing/2016/ink" xmlns:cx8="http://schemas.microsoft.com/office/drawing/2016/5/14/chartex" xmlns:cx7="http://schemas.microsoft.com/office/drawing/2016/5/13/chartex" xmlns:cx6="http://schemas.microsoft.com/office/drawing/2016/5/12/chartex" xmlns:cx5="http://schemas.microsoft.com/office/drawing/2016/5/11/chartex" xmlns:cx4="http://schemas.microsoft.com/office/drawing/2016/5/10/chartex" xmlns:cx3="http://schemas.microsoft.com/office/drawing/2016/5/9/chartex" xmlns:cx2="http://schemas.microsoft.com/office/drawing/2015/10/21/chartex">
+          <mc:Fallback>
             <w:pict>
-              <v:group w14:anchorId="4826021E" id="Group 7" o:spid="_x0000_s1026" style="position:absolute;margin-left:-3.7pt;margin-top:5.8pt;width:518.75pt;height:291.85pt;z-index:251657216;mso-width-relative:margin;mso-height-relative:margin" coordorigin="1108" coordsize="65887,37071" o:gfxdata="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">
-                <v:group id="Group 18" o:spid="_x0000_s1027" style="position:absolute;left:1108;width:65871;height:13939" coordorigin="1108,-433" coordsize="65874,13946" o:gfxdata="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">
-                  <v:group id="Group 6" o:spid="_x0000_s1028" style="position:absolute;left:1108;top:4097;width:44492;height:9416" coordorigin="1108,-763" coordsize="44492,9415" o:gfxdata="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">
-                    <v:rect id="Rectangle 3" o:spid="_x0000_s1029" style="position:absolute;left:1108;top:-763;width:42177;height:9415;visibility:visible;mso-wrap-style:square;v-text-anchor:middle" o:gfxdata="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" filled="f" strokecolor="red" strokeweight="1pt"/>
-                    <v:line id="Straight Connector 5" o:spid="_x0000_s1030" style="position:absolute;visibility:visible;mso-wrap-style:square" from="43285,5749" to="45600,5749" o:connectortype="straight" o:gfxdata="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" strokecolor="red" strokeweight="1pt">
+              <v:group w14:anchorId="4826021E" id="Group 7" o:spid="_x0000_s1027" style="position:absolute;margin-left:-3.5pt;margin-top:1.1pt;width:518.6pt;height:271.3pt;z-index:251657216;mso-width-relative:margin;mso-height-relative:margin" coordorigin="1108,-571" coordsize="65871,34467" o:gfxdata="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">
+                <v:group id="Group 18" o:spid="_x0000_s1028" style="position:absolute;left:1108;top:-571;width:65871;height:12287" coordorigin="1108,-1005" coordsize="65874,12294" o:gfxdata="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">
+                  <v:group id="Group 6" o:spid="_x0000_s1029" style="position:absolute;left:1108;top:1873;width:44492;height:9416" coordorigin="1108,-2987" coordsize="44492,9415" o:gfxdata="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">
+                    <v:rect id="Rectangle 3" o:spid="_x0000_s1030" style="position:absolute;left:1108;top:-2987;width:42177;height:9415;visibility:visible;mso-wrap-style:square;v-text-anchor:middle" o:gfxdata="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" filled="f" strokecolor="red" strokeweight="1pt"/>
+                    <v:line id="Straight Connector 5" o:spid="_x0000_s1031" style="position:absolute;visibility:visible;mso-wrap-style:square" from="43285,3525" to="45600,3525" o:connectortype="straight" o:gfxdata="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" strokecolor="red" strokeweight="1pt">
                       <v:stroke joinstyle="miter"/>
                     </v:line>
                   </v:group>
-                  <v:shapetype id="_x0000_t202" coordsize="21600,21600" o:spt="202" path="m,l,21600r21600,l21600,xe">
-                    <v:stroke joinstyle="miter"/>
-                    <v:path gradientshapeok="t" o:connecttype="rect"/>
-                  </v:shapetype>
-                  <v:shape id="_x0000_s1031" type="#_x0000_t202" style="position:absolute;left:45094;top:-433;width:21888;height:11118;visibility:visible;mso-wrap-style:square;v-text-anchor:middle" o:gfxdata="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">
+                  <v:shape id="_x0000_s1032" type="#_x0000_t202" style="position:absolute;left:45094;top:-1005;width:21888;height:9467;visibility:visible;mso-wrap-style:square;v-text-anchor:middle" o:gfxdata="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">
                     <v:textbox>
                       <w:txbxContent>
                         <w:p>
@@ -1597,7 +1816,7 @@
                     </v:textbox>
                   </v:shape>
                 </v:group>
-                <v:shape id="_x0000_s1032" type="#_x0000_t202" style="position:absolute;left:45113;top:12658;width:5920;height:5766;visibility:visible;mso-wrap-style:square;v-text-anchor:middle" o:gfxdata="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">
+                <v:shape id="_x0000_s1033" type="#_x0000_t202" style="position:absolute;left:45113;top:9800;width:5920;height:5766;visibility:visible;mso-wrap-style:square;v-text-anchor:middle" o:gfxdata="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">
                   <v:textbox inset="2.5mm,0,0,0">
                     <w:txbxContent>
                       <w:p>
@@ -1608,12 +1827,12 @@
                     </w:txbxContent>
                   </v:textbox>
                 </v:shape>
-                <v:shape id="_x0000_s1033" type="#_x0000_t202" style="position:absolute;left:51933;top:12658;width:15063;height:8084;visibility:visible;mso-wrap-style:square;v-text-anchor:middle" o:gfxdata="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">
+                <v:shape id="_x0000_s1034" type="#_x0000_t202" style="position:absolute;left:51743;top:9737;width:15062;height:8083;visibility:visible;mso-wrap-style:square;v-text-anchor:middle" o:gfxdata="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">
                   <v:textbox inset="2.5mm,0,0,0">
                     <w:txbxContent>
                       <w:p>
                         <w:r>
-                          <w:t>tCCA settings: [ A B C ]</w:t>
+                          <w:t>tCCA settings: [ A B C]</w:t>
                         </w:r>
                         <w:r>
                           <w:br/>
@@ -1631,7 +1850,7 @@
                     </w:txbxContent>
                   </v:textbox>
                 </v:shape>
-                <v:shape id="_x0000_s1034" type="#_x0000_t202" style="position:absolute;left:45164;top:24400;width:11117;height:3798;visibility:visible;mso-wrap-style:square;v-text-anchor:middle" o:gfxdata="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">
+                <v:shape id="_x0000_s1035" type="#_x0000_t202" style="position:absolute;left:45164;top:21288;width:11117;height:3798;visibility:visible;mso-wrap-style:square;v-text-anchor:middle" o:gfxdata="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">
                   <v:textbox inset="2.5mm,0,0,0">
                     <w:txbxContent>
                       <w:p>
@@ -1642,7 +1861,7 @@
                     </w:txbxContent>
                   </v:textbox>
                 </v:shape>
-                <v:shape id="_x0000_s1035" type="#_x0000_t202" style="position:absolute;left:45113;top:31034;width:12599;height:1784;visibility:visible;mso-wrap-style:square;v-text-anchor:middle" o:gfxdata="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">
+                <v:shape id="_x0000_s1036" type="#_x0000_t202" style="position:absolute;left:45113;top:27985;width:12599;height:1784;visibility:visible;mso-wrap-style:square;v-text-anchor:middle" o:gfxdata="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">
                   <v:textbox inset="2.5mm,0,0,0">
                     <w:txbxContent>
                       <w:p>
@@ -1653,7 +1872,7 @@
                     </w:txbxContent>
                   </v:textbox>
                 </v:shape>
-                <v:shape id="_x0000_s1036" type="#_x0000_t202" style="position:absolute;left:45113;top:33524;width:21692;height:3547;visibility:visible;mso-wrap-style:square;v-text-anchor:middle" o:gfxdata="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">
+                <v:shape id="_x0000_s1037" type="#_x0000_t202" style="position:absolute;left:45113;top:30348;width:21692;height:3547;visibility:visible;mso-wrap-style:square;v-text-anchor:middle" o:gfxdata="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">
                   <v:textbox inset="2.5mm,0,0,0">
                     <w:txbxContent>
                       <w:p>
@@ -1667,25 +1886,25 @@
                     </w:txbxContent>
                   </v:textbox>
                 </v:shape>
-                <v:line id="Straight Connector 20" o:spid="_x0000_s1037" style="position:absolute;flip:y;visibility:visible;mso-wrap-style:square" from="42032,18424" to="45191,20967" o:connectortype="straight" o:gfxdata="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" strokecolor="red" strokeweight="1pt">
+                <v:line id="Straight Connector 20" o:spid="_x0000_s1038" style="position:absolute;flip:y;visibility:visible;mso-wrap-style:square" from="42032,15566" to="45191,18109" o:connectortype="straight" o:gfxdata="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" strokecolor="red" strokeweight="1pt">
                   <v:stroke joinstyle="miter"/>
                 </v:line>
-                <v:line id="Straight Connector 21" o:spid="_x0000_s1038" style="position:absolute;flip:y;visibility:visible;mso-wrap-style:square" from="42133,18757" to="51933,22224" o:connectortype="straight" o:gfxdata="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" strokecolor="red" strokeweight="1pt">
+                <v:line id="Straight Connector 21" o:spid="_x0000_s1039" style="position:absolute;flip:y;visibility:visible;mso-wrap-style:square" from="42006,15836" to="51806,19302" o:connectortype="straight" o:gfxdata="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" strokecolor="red" strokeweight="1pt">
                   <v:stroke joinstyle="miter"/>
                 </v:line>
-                <v:line id="Straight Connector 22" o:spid="_x0000_s1039" style="position:absolute;visibility:visible;mso-wrap-style:square" from="41981,28909" to="45191,33583" o:connectortype="straight" o:gfxdata="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" strokecolor="red" strokeweight="1pt">
+                <v:line id="Straight Connector 22" o:spid="_x0000_s1040" style="position:absolute;visibility:visible;mso-wrap-style:square" from="41981,25733" to="45191,30407" o:connectortype="straight" o:gfxdata="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" strokecolor="red" strokeweight="1pt">
                   <v:stroke joinstyle="miter"/>
                 </v:line>
-                <v:line id="Straight Connector 23" o:spid="_x0000_s1040" style="position:absolute;visibility:visible;mso-wrap-style:square" from="41981,27557" to="45113,31926" o:connectortype="straight" o:gfxdata="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" strokecolor="red" strokeweight="1pt">
+                <v:line id="Straight Connector 23" o:spid="_x0000_s1041" style="position:absolute;visibility:visible;mso-wrap-style:square" from="41981,24508" to="45113,28877" o:connectortype="straight" o:gfxdata="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" strokecolor="red" strokeweight="1pt">
                   <v:stroke joinstyle="miter"/>
                 </v:line>
-                <v:line id="Straight Connector 24" o:spid="_x0000_s1041" style="position:absolute;visibility:visible;mso-wrap-style:square" from="41981,24684" to="45164,24751" o:connectortype="straight" o:gfxdata="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" strokecolor="red" strokeweight="1pt">
+                <v:line id="Straight Connector 24" o:spid="_x0000_s1042" style="position:absolute;visibility:visible;mso-wrap-style:square" from="41981,21953" to="45164,22020" o:connectortype="straight" o:gfxdata="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" strokecolor="red" strokeweight="1pt">
                   <v:stroke joinstyle="miter"/>
                 </v:line>
-                <v:line id="Straight Connector 25" o:spid="_x0000_s1042" style="position:absolute;visibility:visible;mso-wrap-style:square" from="42032,23542" to="57018,23592" o:connectortype="straight" o:gfxdata="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" strokecolor="red" strokeweight="1pt">
+                <v:line id="Straight Connector 25" o:spid="_x0000_s1043" style="position:absolute;visibility:visible;mso-wrap-style:square" from="42032,20620" to="57018,20671" o:connectortype="straight" o:gfxdata="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" strokecolor="red" strokeweight="1pt">
                   <v:stroke joinstyle="miter"/>
                 </v:line>
-                <v:shape id="_x0000_s1043" type="#_x0000_t202" style="position:absolute;left:57036;top:21134;width:9931;height:5487;visibility:visible;mso-wrap-style:square;v-text-anchor:middle" o:gfxdata="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">
+                <v:shape id="_x0000_s1044" type="#_x0000_t202" style="position:absolute;left:57036;top:18213;width:9931;height:5486;visibility:visible;mso-wrap-style:square;v-text-anchor:middle" o:gfxdata="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">
                   <v:textbox inset="2.5mm,0,0,0">
                     <w:txbxContent>
                       <w:p>
@@ -1708,89 +1927,15 @@
         <mc:AlternateContent>
           <mc:Choice Requires="wps">
             <w:drawing>
-              <wp:anchor distT="0" distB="0" distL="114300" distR="114300" simplePos="0" relativeHeight="251663360" behindDoc="0" locked="0" layoutInCell="1" allowOverlap="1" wp14:anchorId="510A6430" wp14:editId="68D907A1">
-                <wp:simplePos x="0" y="0"/>
-                <wp:positionH relativeFrom="column">
-                  <wp:posOffset>4038601</wp:posOffset>
-                </wp:positionH>
-                <wp:positionV relativeFrom="paragraph">
-                  <wp:posOffset>2682784</wp:posOffset>
-                </wp:positionV>
-                <wp:extent cx="315686" cy="281496"/>
-                <wp:effectExtent l="0" t="0" r="27305" b="23495"/>
-                <wp:wrapNone/>
-                <wp:docPr id="10" name="Straight Connector 10"/>
-                <wp:cNvGraphicFramePr/>
-                <a:graphic xmlns:a="http://schemas.openxmlformats.org/drawingml/2006/main">
-                  <a:graphicData uri="http://schemas.microsoft.com/office/word/2010/wordprocessingShape">
-                    <wps:wsp>
-                      <wps:cNvCnPr/>
-                      <wps:spPr>
-                        <a:xfrm>
-                          <a:off x="0" y="0"/>
-                          <a:ext cx="315686" cy="281496"/>
-                        </a:xfrm>
-                        <a:prstGeom prst="line">
-                          <a:avLst/>
-                        </a:prstGeom>
-                        <a:ln w="12700">
-                          <a:solidFill>
-                            <a:srgbClr val="FF0000"/>
-                          </a:solidFill>
-                        </a:ln>
-                      </wps:spPr>
-                      <wps:style>
-                        <a:lnRef idx="1">
-                          <a:schemeClr val="accent1"/>
-                        </a:lnRef>
-                        <a:fillRef idx="0">
-                          <a:schemeClr val="accent1"/>
-                        </a:fillRef>
-                        <a:effectRef idx="0">
-                          <a:schemeClr val="accent1"/>
-                        </a:effectRef>
-                        <a:fontRef idx="minor">
-                          <a:schemeClr val="tx1"/>
-                        </a:fontRef>
-                      </wps:style>
-                      <wps:bodyPr/>
-                    </wps:wsp>
-                  </a:graphicData>
-                </a:graphic>
-                <wp14:sizeRelH relativeFrom="margin">
-                  <wp14:pctWidth>0</wp14:pctWidth>
-                </wp14:sizeRelH>
-                <wp14:sizeRelV relativeFrom="margin">
-                  <wp14:pctHeight>0</wp14:pctHeight>
-                </wp14:sizeRelV>
-              </wp:anchor>
-            </w:drawing>
-          </mc:Choice>
-          <mc:Fallback xmlns:w16="http://schemas.microsoft.com/office/word/2018/wordml" xmlns:w16cid="http://schemas.microsoft.com/office/word/2016/wordml/cid" xmlns:w16cex="http://schemas.microsoft.com/office/word/2018/wordml/cex" xmlns:am3d="http://schemas.microsoft.com/office/drawing/2017/model3d" xmlns:aink="http://schemas.microsoft.com/office/drawing/2016/ink" xmlns:cx8="http://schemas.microsoft.com/office/drawing/2016/5/14/chartex" xmlns:cx7="http://schemas.microsoft.com/office/drawing/2016/5/13/chartex" xmlns:cx6="http://schemas.microsoft.com/office/drawing/2016/5/12/chartex" xmlns:cx5="http://schemas.microsoft.com/office/drawing/2016/5/11/chartex" xmlns:cx4="http://schemas.microsoft.com/office/drawing/2016/5/10/chartex" xmlns:cx3="http://schemas.microsoft.com/office/drawing/2016/5/9/chartex" xmlns:cx2="http://schemas.microsoft.com/office/drawing/2015/10/21/chartex">
-            <w:pict>
-              <v:line w14:anchorId="5F2A07AB" id="Straight Connector 10" o:spid="_x0000_s1026" style="position:absolute;left:0;text-align:left;z-index:251663360;visibility:visible;mso-wrap-style:square;mso-width-percent:0;mso-height-percent:0;mso-wrap-distance-left:9pt;mso-wrap-distance-top:0;mso-wrap-distance-right:9pt;mso-wrap-distance-bottom:0;mso-position-horizontal:absolute;mso-position-horizontal-relative:text;mso-position-vertical:absolute;mso-position-vertical-relative:text;mso-width-percent:0;mso-height-percent:0;mso-width-relative:margin;mso-height-relative:margin" from="318pt,211.25pt" to="342.85pt,233.4pt" o:gfxdata="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" strokecolor="red" strokeweight="1pt">
-                <v:stroke joinstyle="miter"/>
-              </v:line>
-            </w:pict>
-          </mc:Fallback>
-        </mc:AlternateContent>
-      </w:r>
-      <w:r>
-        <w:rPr>
-          <w:noProof/>
-        </w:rPr>
-        <mc:AlternateContent>
-          <mc:Choice Requires="wps">
-            <w:drawing>
-              <wp:anchor distT="0" distB="0" distL="114300" distR="114300" simplePos="0" relativeHeight="251661312" behindDoc="0" locked="0" layoutInCell="1" allowOverlap="1" wp14:anchorId="2CD5F76D" wp14:editId="0BAB97A4">
+              <wp:anchor distT="0" distB="0" distL="114300" distR="114300" simplePos="0" relativeHeight="251661312" behindDoc="0" locked="0" layoutInCell="1" allowOverlap="1" wp14:anchorId="2CD5F76D" wp14:editId="5397496A">
                 <wp:simplePos x="0" y="0"/>
                 <wp:positionH relativeFrom="column">
                   <wp:posOffset>4354830</wp:posOffset>
                 </wp:positionH>
                 <wp:positionV relativeFrom="paragraph">
-                  <wp:posOffset>2929456</wp:posOffset>
+                  <wp:posOffset>2624455</wp:posOffset>
                 </wp:positionV>
-                <wp:extent cx="2128674" cy="200371"/>
+                <wp:extent cx="2128520" cy="200025"/>
                 <wp:effectExtent l="0" t="0" r="24130" b="28575"/>
                 <wp:wrapNone/>
                 <wp:docPr id="4" name="Text Box 2"/>
@@ -1806,7 +1951,7 @@
                       <wps:spPr bwMode="auto">
                         <a:xfrm>
                           <a:off x="0" y="0"/>
-                          <a:ext cx="2128674" cy="200371"/>
+                          <a:ext cx="2128520" cy="200025"/>
                         </a:xfrm>
                         <a:prstGeom prst="rect">
                           <a:avLst/>
@@ -1847,9 +1992,9 @@
               </wp:anchor>
             </w:drawing>
           </mc:Choice>
-          <mc:Fallback xmlns:w16="http://schemas.microsoft.com/office/word/2018/wordml" xmlns:w16cid="http://schemas.microsoft.com/office/word/2016/wordml/cid" xmlns:w16cex="http://schemas.microsoft.com/office/word/2018/wordml/cex" xmlns:am3d="http://schemas.microsoft.com/office/drawing/2017/model3d" xmlns:aink="http://schemas.microsoft.com/office/drawing/2016/ink" xmlns:cx8="http://schemas.microsoft.com/office/drawing/2016/5/14/chartex" xmlns:cx7="http://schemas.microsoft.com/office/drawing/2016/5/13/chartex" xmlns:cx6="http://schemas.microsoft.com/office/drawing/2016/5/12/chartex" xmlns:cx5="http://schemas.microsoft.com/office/drawing/2016/5/11/chartex" xmlns:cx4="http://schemas.microsoft.com/office/drawing/2016/5/10/chartex" xmlns:cx3="http://schemas.microsoft.com/office/drawing/2016/5/9/chartex" xmlns:cx2="http://schemas.microsoft.com/office/drawing/2015/10/21/chartex">
+          <mc:Fallback>
             <w:pict>
-              <v:shape w14:anchorId="2CD5F76D" id="Text Box 2" o:spid="_x0000_s1044" type="#_x0000_t202" style="position:absolute;margin-left:342.9pt;margin-top:230.65pt;width:167.6pt;height:15.8pt;z-index:251661312;visibility:visible;mso-wrap-style:square;mso-width-percent:0;mso-height-percent:0;mso-wrap-distance-left:9pt;mso-wrap-distance-top:0;mso-wrap-distance-right:9pt;mso-wrap-distance-bottom:0;mso-position-horizontal:absolute;mso-position-horizontal-relative:text;mso-position-vertical:absolute;mso-position-vertical-relative:text;mso-width-percent:0;mso-height-percent:0;mso-width-relative:margin;mso-height-relative:margin;v-text-anchor:middle" o:gfxdata="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">
+              <v:shape w14:anchorId="2CD5F76D" id="_x0000_s1045" type="#_x0000_t202" style="position:absolute;margin-left:342.9pt;margin-top:206.65pt;width:167.6pt;height:15.75pt;z-index:251661312;visibility:visible;mso-wrap-style:square;mso-width-percent:0;mso-height-percent:0;mso-wrap-distance-left:9pt;mso-wrap-distance-top:0;mso-wrap-distance-right:9pt;mso-wrap-distance-bottom:0;mso-position-horizontal:absolute;mso-position-horizontal-relative:text;mso-position-vertical:absolute;mso-position-vertical-relative:text;mso-width-percent:0;mso-height-percent:0;mso-width-relative:margin;mso-height-relative:margin;v-text-anchor:middle" o:gfxdata="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">
                 <v:textbox inset="2.5mm,0,0,0">
                   <w:txbxContent>
                     <w:p>
@@ -1871,110 +2016,27 @@
         <mc:AlternateContent>
           <mc:Choice Requires="wps">
             <w:drawing>
-              <wp:anchor distT="0" distB="0" distL="114300" distR="114300" simplePos="0" relativeHeight="251658240" behindDoc="0" locked="0" layoutInCell="1" allowOverlap="1" wp14:anchorId="0D49191B" wp14:editId="4841B980">
+              <wp:anchor distT="0" distB="0" distL="114300" distR="114300" simplePos="0" relativeHeight="251663360" behindDoc="0" locked="0" layoutInCell="1" allowOverlap="1" wp14:anchorId="510A6430" wp14:editId="6DE84D2F">
                 <wp:simplePos x="0" y="0"/>
                 <wp:positionH relativeFrom="column">
-                  <wp:posOffset>4361180</wp:posOffset>
+                  <wp:posOffset>4038600</wp:posOffset>
                 </wp:positionH>
                 <wp:positionV relativeFrom="paragraph">
-                  <wp:posOffset>3945890</wp:posOffset>
+                  <wp:posOffset>2409190</wp:posOffset>
                 </wp:positionV>
-                <wp:extent cx="2167890" cy="205105"/>
-                <wp:effectExtent l="0" t="0" r="22860" b="23495"/>
+                <wp:extent cx="315595" cy="281305"/>
+                <wp:effectExtent l="0" t="0" r="27305" b="23495"/>
                 <wp:wrapNone/>
-                <wp:docPr id="8" name="Text Box 2"/>
-                <wp:cNvGraphicFramePr>
-                  <a:graphicFrameLocks xmlns:a="http://schemas.openxmlformats.org/drawingml/2006/main"/>
-                </wp:cNvGraphicFramePr>
-                <a:graphic xmlns:a="http://schemas.openxmlformats.org/drawingml/2006/main">
-                  <a:graphicData uri="http://schemas.microsoft.com/office/word/2010/wordprocessingShape">
-                    <wps:wsp>
-                      <wps:cNvSpPr txBox="1">
-                        <a:spLocks noChangeArrowheads="1"/>
-                      </wps:cNvSpPr>
-                      <wps:spPr bwMode="auto">
-                        <a:xfrm>
-                          <a:off x="0" y="0"/>
-                          <a:ext cx="2167890" cy="205105"/>
-                        </a:xfrm>
-                        <a:prstGeom prst="rect">
-                          <a:avLst/>
-                        </a:prstGeom>
-                        <a:solidFill>
-                          <a:srgbClr val="FFFFFF"/>
-                        </a:solidFill>
-                        <a:ln w="9525">
-                          <a:solidFill>
-                            <a:srgbClr val="000000"/>
-                          </a:solidFill>
-                          <a:miter lim="800000"/>
-                          <a:headEnd/>
-                          <a:tailEnd/>
-                        </a:ln>
-                      </wps:spPr>
-                      <wps:txbx>
-                        <w:txbxContent>
-                          <w:p>
-                            <w:r>
-                              <w:t>= 3: Use tCCA regressors</w:t>
-                            </w:r>
-                          </w:p>
-                        </w:txbxContent>
-                      </wps:txbx>
-                      <wps:bodyPr rot="0" vert="horz" wrap="square" lIns="90000" tIns="0" rIns="0" bIns="0" anchor="ctr" anchorCtr="0">
-                        <a:noAutofit/>
-                      </wps:bodyPr>
-                    </wps:wsp>
-                  </a:graphicData>
-                </a:graphic>
-              </wp:anchor>
-            </w:drawing>
-          </mc:Choice>
-          <mc:Fallback xmlns:w16="http://schemas.microsoft.com/office/word/2018/wordml" xmlns:w16cid="http://schemas.microsoft.com/office/word/2016/wordml/cid" xmlns:w16cex="http://schemas.microsoft.com/office/word/2018/wordml/cex" xmlns:am3d="http://schemas.microsoft.com/office/drawing/2017/model3d" xmlns:aink="http://schemas.microsoft.com/office/drawing/2016/ink" xmlns:cx8="http://schemas.microsoft.com/office/drawing/2016/5/14/chartex" xmlns:cx7="http://schemas.microsoft.com/office/drawing/2016/5/13/chartex" xmlns:cx6="http://schemas.microsoft.com/office/drawing/2016/5/12/chartex" xmlns:cx5="http://schemas.microsoft.com/office/drawing/2016/5/11/chartex" xmlns:cx4="http://schemas.microsoft.com/office/drawing/2016/5/10/chartex" xmlns:cx3="http://schemas.microsoft.com/office/drawing/2016/5/9/chartex" xmlns:cx2="http://schemas.microsoft.com/office/drawing/2015/10/21/chartex">
-            <w:pict>
-              <v:shape w14:anchorId="0D49191B" id="_x0000_s1045" type="#_x0000_t202" style="position:absolute;margin-left:343.4pt;margin-top:310.7pt;width:170.7pt;height:16.15pt;z-index:251658240;visibility:visible;mso-wrap-style:square;mso-wrap-distance-left:9pt;mso-wrap-distance-top:0;mso-wrap-distance-right:9pt;mso-wrap-distance-bottom:0;mso-position-horizontal:absolute;mso-position-horizontal-relative:text;mso-position-vertical:absolute;mso-position-vertical-relative:text;v-text-anchor:middle" o:gfxdata="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">
-                <v:textbox inset="2.5mm,0,0,0">
-                  <w:txbxContent>
-                    <w:p>
-                      <w:r>
-                        <w:t>= 3: Use tCCA regressors</w:t>
-                      </w:r>
-                    </w:p>
-                  </w:txbxContent>
-                </v:textbox>
-              </v:shape>
-            </w:pict>
-          </mc:Fallback>
-        </mc:AlternateContent>
-      </w:r>
-      <w:r>
-        <w:rPr>
-          <w:noProof/>
-        </w:rPr>
-        <mc:AlternateContent>
-          <mc:Choice Requires="wps">
-            <w:drawing>
-              <wp:anchor distT="0" distB="0" distL="114300" distR="114300" simplePos="0" relativeHeight="251659264" behindDoc="0" locked="0" layoutInCell="1" allowOverlap="1" wp14:anchorId="1F2A56D1" wp14:editId="0572BFC2">
-                <wp:simplePos x="0" y="0"/>
-                <wp:positionH relativeFrom="column">
-                  <wp:posOffset>4042410</wp:posOffset>
-                </wp:positionH>
-                <wp:positionV relativeFrom="paragraph">
-                  <wp:posOffset>4049337</wp:posOffset>
-                </wp:positionV>
-                <wp:extent cx="313055" cy="0"/>
-                <wp:effectExtent l="0" t="0" r="0" b="0"/>
-                <wp:wrapNone/>
-                <wp:docPr id="9" name="Straight Connector 9"/>
+                <wp:docPr id="10" name="Straight Connector 10"/>
                 <wp:cNvGraphicFramePr/>
                 <a:graphic xmlns:a="http://schemas.openxmlformats.org/drawingml/2006/main">
                   <a:graphicData uri="http://schemas.microsoft.com/office/word/2010/wordprocessingShape">
                     <wps:wsp>
                       <wps:cNvCnPr/>
                       <wps:spPr>
-                        <a:xfrm flipV="1">
+                        <a:xfrm>
                           <a:off x="0" y="0"/>
-                          <a:ext cx="313055" cy="0"/>
+                          <a:ext cx="315595" cy="281305"/>
                         </a:xfrm>
                         <a:prstGeom prst="line">
                           <a:avLst/>
@@ -2003,12 +2065,18 @@
                     </wps:wsp>
                   </a:graphicData>
                 </a:graphic>
+                <wp14:sizeRelH relativeFrom="margin">
+                  <wp14:pctWidth>0</wp14:pctWidth>
+                </wp14:sizeRelH>
+                <wp14:sizeRelV relativeFrom="margin">
+                  <wp14:pctHeight>0</wp14:pctHeight>
+                </wp14:sizeRelV>
               </wp:anchor>
             </w:drawing>
           </mc:Choice>
-          <mc:Fallback xmlns:w16="http://schemas.microsoft.com/office/word/2018/wordml" xmlns:w16cid="http://schemas.microsoft.com/office/word/2016/wordml/cid" xmlns:w16cex="http://schemas.microsoft.com/office/word/2018/wordml/cex" xmlns:am3d="http://schemas.microsoft.com/office/drawing/2017/model3d" xmlns:aink="http://schemas.microsoft.com/office/drawing/2016/ink" xmlns:cx8="http://schemas.microsoft.com/office/drawing/2016/5/14/chartex" xmlns:cx7="http://schemas.microsoft.com/office/drawing/2016/5/13/chartex" xmlns:cx6="http://schemas.microsoft.com/office/drawing/2016/5/12/chartex" xmlns:cx5="http://schemas.microsoft.com/office/drawing/2016/5/11/chartex" xmlns:cx4="http://schemas.microsoft.com/office/drawing/2016/5/10/chartex" xmlns:cx3="http://schemas.microsoft.com/office/drawing/2016/5/9/chartex" xmlns:cx2="http://schemas.microsoft.com/office/drawing/2015/10/21/chartex">
+          <mc:Fallback>
             <w:pict>
-              <v:line w14:anchorId="76C86F16" id="Straight Connector 9" o:spid="_x0000_s1026" style="position:absolute;left:0;text-align:left;flip:y;z-index:251659264;visibility:visible;mso-wrap-style:square;mso-wrap-distance-left:9pt;mso-wrap-distance-top:0;mso-wrap-distance-right:9pt;mso-wrap-distance-bottom:0;mso-position-horizontal:absolute;mso-position-horizontal-relative:text;mso-position-vertical:absolute;mso-position-vertical-relative:text" from="318.3pt,318.85pt" to="342.95pt,318.85pt" o:gfxdata="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" strokecolor="red" strokeweight="1pt">
+              <v:line w14:anchorId="7BD49B74" id="Straight Connector 10" o:spid="_x0000_s1026" style="position:absolute;left:0;text-align:left;z-index:251663360;visibility:visible;mso-wrap-style:square;mso-width-percent:0;mso-height-percent:0;mso-wrap-distance-left:9pt;mso-wrap-distance-top:0;mso-wrap-distance-right:9pt;mso-wrap-distance-bottom:0;mso-position-horizontal:absolute;mso-position-horizontal-relative:text;mso-position-vertical:absolute;mso-position-vertical-relative:text;mso-width-percent:0;mso-height-percent:0;mso-width-relative:margin;mso-height-relative:margin" from="318pt,189.7pt" to="342.85pt,211.85pt" o:gfxdata="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" strokecolor="red" strokeweight="1pt">
                 <v:stroke joinstyle="miter"/>
               </v:line>
             </w:pict>
@@ -2020,9 +2088,9 @@
           <w:noProof/>
         </w:rPr>
         <w:drawing>
-          <wp:inline distT="0" distB="0" distL="0" distR="0" wp14:anchorId="52DCD561" wp14:editId="02671C2A">
-            <wp:extent cx="4170985" cy="4509655"/>
-            <wp:effectExtent l="0" t="0" r="1270" b="5715"/>
+          <wp:inline distT="0" distB="0" distL="0" distR="0" wp14:anchorId="2BBD5BB8" wp14:editId="5AD01F75">
+            <wp:extent cx="4149983" cy="4177030"/>
+            <wp:effectExtent l="0" t="0" r="3175" b="0"/>
             <wp:docPr id="1" name="Picture 1"/>
             <wp:cNvGraphicFramePr>
               <a:graphicFrameLocks xmlns:a="http://schemas.openxmlformats.org/drawingml/2006/main" noChangeAspect="1"/>
@@ -2043,7 +2111,7 @@
                   <pic:spPr>
                     <a:xfrm>
                       <a:off x="0" y="0"/>
-                      <a:ext cx="4186949" cy="4526915"/>
+                      <a:ext cx="4200494" cy="4227870"/>
                     </a:xfrm>
                     <a:prstGeom prst="rect">
                       <a:avLst/>
@@ -2061,7 +2129,39 @@
         <w:t xml:space="preserve">Please </w:t>
       </w:r>
       <w:r>
-        <w:t>note that by default we do not bandpass filter the data, but only low-pass filter by setting hpf = 0. The low frequencies are rejected by polynomial drift regression in the GLM, and the slow signals in the tCCA regressors. Also, please note that by default we use gaussian basis functions (idxBasis =1) in the GLM. To use the tCCA regressors in the hmrR_GLM function, the flagNuisanceRMethod needs to be set to 3.</w:t>
+        <w:t xml:space="preserve">note that by default we do not bandpass filter the data, but only low-pass filter by setting </w:t>
+      </w:r>
+      <w:proofErr w:type="spellStart"/>
+      <w:r>
+        <w:t>hpf</w:t>
+      </w:r>
+      <w:proofErr w:type="spellEnd"/>
+      <w:r>
+        <w:t xml:space="preserve"> = 0. The low frequencies are rejected by polynomial drift regression in the GLM, and the slow signals in the tCCA regressors. Also, please note that by default we use gaussian basis functions (</w:t>
+      </w:r>
+      <w:proofErr w:type="spellStart"/>
+      <w:r>
+        <w:t>idxBasis</w:t>
+      </w:r>
+      <w:proofErr w:type="spellEnd"/>
+      <w:r>
+        <w:t xml:space="preserve"> =1) in the GLM. To use the tCCA regressors in the </w:t>
+      </w:r>
+      <w:proofErr w:type="spellStart"/>
+      <w:r>
+        <w:t>hmrR_GLM</w:t>
+      </w:r>
+      <w:proofErr w:type="spellEnd"/>
+      <w:r>
+        <w:t xml:space="preserve"> function, the </w:t>
+      </w:r>
+      <w:proofErr w:type="spellStart"/>
+      <w:r>
+        <w:t>flagNuisanceRMethod</w:t>
+      </w:r>
+      <w:proofErr w:type="spellEnd"/>
+      <w:r>
+        <w:t xml:space="preserve"> needs to be set to 3.</w:t>
       </w:r>
     </w:p>
     <w:p>
@@ -2090,12 +2190,15 @@
       <w:pPr>
         <w:ind w:left="2160" w:hanging="2160"/>
       </w:pPr>
+      <w:proofErr w:type="spellStart"/>
       <w:r>
         <w:rPr>
           <w:u w:val="single"/>
         </w:rPr>
+        <w:lastRenderedPageBreak/>
         <w:t>BandpassFilt</w:t>
       </w:r>
+      <w:proofErr w:type="spellEnd"/>
       <w:r>
         <w:rPr>
           <w:b/>
@@ -2111,19 +2214,29 @@
         <w:tab/>
       </w:r>
       <w:r>
-        <w:t>You can choose any typical fNIRS band here. Please note that the tCCA step might perform less good when higher frequency noise is not excluded (lpf high)</w:t>
+        <w:t>You can choose any typical fNIRS band here. Please note that the tCCA step might perform less good when higher frequency noise is not excluded (</w:t>
+      </w:r>
+      <w:proofErr w:type="spellStart"/>
+      <w:r>
+        <w:t>lpf</w:t>
+      </w:r>
+      <w:proofErr w:type="spellEnd"/>
+      <w:r>
+        <w:t xml:space="preserve"> high)</w:t>
       </w:r>
     </w:p>
     <w:p>
       <w:pPr>
         <w:ind w:left="2160" w:hanging="2160"/>
       </w:pPr>
+      <w:proofErr w:type="spellStart"/>
       <w:r>
         <w:rPr>
           <w:u w:val="single"/>
         </w:rPr>
         <w:t>flagtCCA</w:t>
       </w:r>
+      <w:proofErr w:type="spellEnd"/>
       <w:r>
         <w:t>:</w:t>
       </w:r>
@@ -2136,40 +2249,68 @@
       <w:pPr>
         <w:ind w:left="2160" w:hanging="2160"/>
       </w:pPr>
+      <w:proofErr w:type="spellStart"/>
       <w:r>
         <w:rPr>
           <w:u w:val="single"/>
         </w:rPr>
         <w:t>tCCAparams</w:t>
       </w:r>
+      <w:proofErr w:type="spellEnd"/>
       <w:r>
         <w:t>:</w:t>
       </w:r>
       <w:r>
         <w:tab/>
-        <w:t xml:space="preserve">The main parameters for tCCA analysis, as identified and evaluated in the NeuroImage publication: </w:t>
-      </w:r>
-      <w:r>
-        <w:tab/>
-        <w:t>[timeLag</w:t>
-      </w:r>
-      <w:r>
-        <w:tab/>
+        <w:t xml:space="preserve">The main parameters for tCCA analysis, as identified and evaluated in the </w:t>
+      </w:r>
+      <w:proofErr w:type="spellStart"/>
+      <w:r>
+        <w:t>NeuroImage</w:t>
+      </w:r>
+      <w:proofErr w:type="spellEnd"/>
+      <w:r>
+        <w:t xml:space="preserve"> publication: </w:t>
+      </w:r>
+      <w:r>
+        <w:tab/>
+        <w:t>[</w:t>
+      </w:r>
+      <w:proofErr w:type="spellStart"/>
+      <w:r>
+        <w:t>timeLag</w:t>
+      </w:r>
+      <w:proofErr w:type="spellEnd"/>
+      <w:r>
+        <w:tab/>
+      </w:r>
+      <w:proofErr w:type="spellStart"/>
+      <w:r>
         <w:t>stepSize</w:t>
       </w:r>
-      <w:r>
-        <w:tab/>
-        <w:t>corrThresh]</w:t>
+      <w:proofErr w:type="spellEnd"/>
+      <w:r>
+        <w:tab/>
+      </w:r>
+      <w:proofErr w:type="spellStart"/>
+      <w:r>
+        <w:t>corrThresh</w:t>
+      </w:r>
+      <w:proofErr w:type="spellEnd"/>
+      <w:r>
+        <w:t>]</w:t>
       </w:r>
       <w:r>
         <w:br/>
       </w:r>
+      <w:proofErr w:type="spellStart"/>
       <w:r>
         <w:rPr>
           <w:u w:val="single"/>
         </w:rPr>
         <w:t>timeLag</w:t>
       </w:r>
+      <w:proofErr w:type="spellEnd"/>
       <w:r>
         <w:t>:</w:t>
       </w:r>
@@ -2190,12 +2331,14 @@
       <w:r>
         <w:br/>
       </w:r>
+      <w:proofErr w:type="spellStart"/>
       <w:r>
         <w:rPr>
           <w:u w:val="single"/>
         </w:rPr>
         <w:t>stepSize</w:t>
       </w:r>
+      <w:proofErr w:type="spellEnd"/>
       <w:r>
         <w:t>:</w:t>
       </w:r>
@@ -2203,6 +2346,7 @@
         <w:tab/>
         <w:t>the step size (</w:t>
       </w:r>
+      <w:proofErr w:type="spellStart"/>
       <w:r>
         <w:rPr>
           <w:rFonts w:cstheme="minorHAnsi"/>
@@ -2210,7 +2354,11 @@
         <w:t>Δ</w:t>
       </w:r>
       <w:r>
-        <w:t xml:space="preserve">t) in </w:t>
+        <w:t>t</w:t>
+      </w:r>
+      <w:proofErr w:type="spellEnd"/>
+      <w:r>
+        <w:t xml:space="preserve">) in </w:t>
       </w:r>
       <w:r>
         <w:t>seconds</w:t>
@@ -2231,8 +2379,6 @@
       <w:r>
         <w:t>D</w:t>
       </w:r>
-      <w:bookmarkStart w:id="0" w:name="_GoBack"/>
-      <w:bookmarkEnd w:id="0"/>
       <w:r>
         <w:t xml:space="preserve">efault: </w:t>
       </w:r>
@@ -2242,12 +2388,14 @@
       <w:r>
         <w:br/>
       </w:r>
+      <w:proofErr w:type="spellStart"/>
       <w:r>
         <w:rPr>
           <w:u w:val="single"/>
         </w:rPr>
         <w:t>corrThresh</w:t>
       </w:r>
+      <w:proofErr w:type="spellEnd"/>
       <w:r>
         <w:t>:</w:t>
       </w:r>
@@ -2307,7 +2455,15 @@
         <w:tab/>
       </w:r>
       <w:r>
-        <w:t xml:space="preserve">greater than corrThresh. If set to </w:t>
+        <w:t xml:space="preserve">greater than </w:t>
+      </w:r>
+      <w:proofErr w:type="spellStart"/>
+      <w:r>
+        <w:t>corrThresh</w:t>
+      </w:r>
+      <w:proofErr w:type="spellEnd"/>
+      <w:r>
+        <w:t xml:space="preserve">. If set to </w:t>
       </w:r>
       <w:r>
         <w:t>0</w:t>
@@ -2328,7 +2484,15 @@
         <w:t>Default: 0.3.</w:t>
       </w:r>
       <w:r>
-        <w:t xml:space="preserve">  If corrThresh is set to an integer &gt;1, a fixed</w:t>
+        <w:t xml:space="preserve">  If </w:t>
+      </w:r>
+      <w:proofErr w:type="spellStart"/>
+      <w:r>
+        <w:t>corrThresh</w:t>
+      </w:r>
+      <w:proofErr w:type="spellEnd"/>
+      <w:r>
+        <w:t xml:space="preserve"> is set to an integer &gt;1, a fixed</w:t>
       </w:r>
       <w:r>
         <w:tab/>
@@ -2403,12 +2567,14 @@
         <w:spacing w:after="120"/>
         <w:ind w:left="2160" w:hanging="2160"/>
       </w:pPr>
+      <w:proofErr w:type="spellStart"/>
       <w:r>
         <w:rPr>
           <w:u w:val="single"/>
         </w:rPr>
         <w:t>tCCAaux_inx</w:t>
       </w:r>
+      <w:proofErr w:type="spellEnd"/>
       <w:r>
         <w:t>:</w:t>
       </w:r>
@@ -2416,25 +2582,56 @@
         <w:tab/>
       </w:r>
       <w:r>
-        <w:t xml:space="preserve">indices of the auxiliary signals in the .snirf file that are to be used for the tCCA regression. NOTE: to not introduce additional noise, exclude auxiliary channels that are noisy or do not carry meaningful signals. </w:t>
+        <w:t xml:space="preserve">indices of the auxiliary signals in </w:t>
+      </w:r>
+      <w:proofErr w:type="gramStart"/>
+      <w:r>
+        <w:t>the .</w:t>
+      </w:r>
+      <w:proofErr w:type="spellStart"/>
+      <w:r>
+        <w:t>snirf</w:t>
+      </w:r>
+      <w:proofErr w:type="spellEnd"/>
+      <w:proofErr w:type="gramEnd"/>
+      <w:r>
+        <w:t xml:space="preserve"> file that are to be used for the tCCA regression. NOTE: to not introduce additional noise, exclude auxiliary channels that are noisy or do not carry meaningful signals. </w:t>
       </w:r>
     </w:p>
     <w:p>
       <w:pPr>
         <w:ind w:left="2160" w:hanging="2160"/>
       </w:pPr>
+      <w:proofErr w:type="spellStart"/>
       <w:r>
         <w:rPr>
           <w:u w:val="single"/>
         </w:rPr>
         <w:t>rhoSD_ssThresh</w:t>
       </w:r>
+      <w:proofErr w:type="spellEnd"/>
       <w:r>
         <w:t>:</w:t>
       </w:r>
       <w:r>
         <w:tab/>
-        <w:t>Same parameter as in the hmR_GLM function. Threshold to detect short separation channels in the data. All signals measured with a source-detector separation &lt; rhoSD_ssThresh will be used as short separation channels and added to the auxiliary signals to find nuisance regressors in the tCCA step.</w:t>
+        <w:t xml:space="preserve">Same parameter as in the </w:t>
+      </w:r>
+      <w:proofErr w:type="spellStart"/>
+      <w:r>
+        <w:t>hmR_GLM</w:t>
+      </w:r>
+      <w:proofErr w:type="spellEnd"/>
+      <w:r>
+        <w:t xml:space="preserve"> function. Threshold to detect short separation channels in the data. All signals measured with a source-detector separation &lt; </w:t>
+      </w:r>
+      <w:proofErr w:type="spellStart"/>
+      <w:r>
+        <w:t>rhoSD_ssThresh</w:t>
+      </w:r>
+      <w:proofErr w:type="spellEnd"/>
+      <w:r>
+        <w:t xml:space="preserve"> will be used as short separation channels and added to the auxiliary signals to find nuisance regressors in the tCCA step.</w:t>
       </w:r>
     </w:p>
     <w:p>
@@ -2442,12 +2639,14 @@
         <w:spacing w:after="120"/>
         <w:ind w:left="2160" w:hanging="2160"/>
       </w:pPr>
+      <w:proofErr w:type="spellStart"/>
       <w:r>
         <w:rPr>
           <w:u w:val="single"/>
         </w:rPr>
         <w:t>ss_ch_inx</w:t>
       </w:r>
+      <w:proofErr w:type="spellEnd"/>
       <w:r>
         <w:rPr>
           <w:lang w:eastAsia="zh-CN"/>
@@ -2478,18 +2677,28 @@
         <w:spacing w:after="120"/>
         <w:ind w:left="2160" w:hanging="2160"/>
       </w:pPr>
+      <w:proofErr w:type="spellStart"/>
       <w:r>
         <w:rPr>
           <w:u w:val="single"/>
         </w:rPr>
         <w:t>runIdxResting</w:t>
       </w:r>
+      <w:proofErr w:type="spellEnd"/>
       <w:r>
         <w:t>:</w:t>
       </w:r>
       <w:r>
         <w:tab/>
-        <w:t xml:space="preserve">Index of the run (dataset) that contains the resting data to be used for the tCCA filter training. We recommend to position your resting state data as the first run and set runIdxResting = 1. If your resting run is not the first, the tCCA function will skip all runs up to the training run to generate the tCCA filter and </w:t>
+        <w:t xml:space="preserve">Index of the run (dataset) that contains the resting data to be used for the tCCA filter training. We recommend to position your resting state data as the first run and set </w:t>
+      </w:r>
+      <w:proofErr w:type="spellStart"/>
+      <w:r>
+        <w:t>runIdxResting</w:t>
+      </w:r>
+      <w:proofErr w:type="spellEnd"/>
+      <w:r>
+        <w:t xml:space="preserve"> = 1. If your resting run is not the first, the tCCA function will skip all runs up to the training run to generate the tCCA filter and </w:t>
       </w:r>
       <w:r>
         <w:t xml:space="preserve">will </w:t>
@@ -2508,12 +2717,14 @@
       <w:pPr>
         <w:ind w:left="2160" w:hanging="2160"/>
       </w:pPr>
+      <w:proofErr w:type="spellStart"/>
       <w:r>
         <w:rPr>
           <w:u w:val="single"/>
         </w:rPr>
         <w:t>tResting</w:t>
       </w:r>
+      <w:proofErr w:type="spellEnd"/>
       <w:r>
         <w:t>:</w:t>
       </w:r>
@@ -2540,13 +2751,21 @@
         <w:t xml:space="preserve"> to make sure all signals are settled and no major artifacts are present. For better statistical performance, the window should not be shorter than 60s. Default: </w:t>
       </w:r>
       <w:r>
-        <w:t>[30 210]</w:t>
+        <w:t>[30 210</w:t>
+      </w:r>
+      <w:proofErr w:type="gramStart"/>
+      <w:r>
+        <w:t>]</w:t>
       </w:r>
       <w:r>
         <w:t xml:space="preserve"> </w:t>
       </w:r>
       <w:r>
-        <w:t xml:space="preserve"> (180s).</w:t>
+        <w:t xml:space="preserve"> (</w:t>
+      </w:r>
+      <w:proofErr w:type="gramEnd"/>
+      <w:r>
+        <w:t>180s).</w:t>
       </w:r>
     </w:p>
     <w:sectPr>
@@ -2560,7 +2779,7 @@
 </file>
 
 <file path=word/numbering.xml><?xml version="1.0" encoding="utf-8"?>
-<w:numbering xmlns:wpc="http://schemas.microsoft.com/office/word/2010/wordprocessingCanvas" xmlns:cx="http://schemas.microsoft.com/office/drawing/2014/chartex" xmlns:cx1="http://schemas.microsoft.com/office/drawing/2015/9/8/chartex" xmlns:mc="http://schemas.openxmlformats.org/markup-compatibility/2006" xmlns:o="urn:schemas-microsoft-com:office:office" xmlns:r="http://schemas.openxmlformats.org/officeDocument/2006/relationships" xmlns:m="http://schemas.openxmlformats.org/officeDocument/2006/math" xmlns:v="urn:schemas-microsoft-com:vml" xmlns:wp14="http://schemas.microsoft.com/office/word/2010/wordprocessingDrawing" xmlns:wp="http://schemas.openxmlformats.org/drawingml/2006/wordprocessingDrawing" xmlns:w10="urn:schemas-microsoft-com:office:word" xmlns:w="http://schemas.openxmlformats.org/wordprocessingml/2006/main" xmlns:w14="http://schemas.microsoft.com/office/word/2010/wordml" xmlns:w15="http://schemas.microsoft.com/office/word/2012/wordml" xmlns:w16se="http://schemas.microsoft.com/office/word/2015/wordml/symex" xmlns:wpg="http://schemas.microsoft.com/office/word/2010/wordprocessingGroup" xmlns:wpi="http://schemas.microsoft.com/office/word/2010/wordprocessingInk" xmlns:wne="http://schemas.microsoft.com/office/word/2006/wordml" xmlns:wps="http://schemas.microsoft.com/office/word/2010/wordprocessingShape" mc:Ignorable="w14 w15 w16se wp14">
+<w:numbering xmlns:wpc="http://schemas.microsoft.com/office/word/2010/wordprocessingCanvas" xmlns:cx="http://schemas.microsoft.com/office/drawing/2014/chartex" xmlns:cx1="http://schemas.microsoft.com/office/drawing/2015/9/8/chartex" xmlns:cx2="http://schemas.microsoft.com/office/drawing/2015/10/21/chartex" xmlns:cx3="http://schemas.microsoft.com/office/drawing/2016/5/9/chartex" xmlns:cx4="http://schemas.microsoft.com/office/drawing/2016/5/10/chartex" xmlns:cx5="http://schemas.microsoft.com/office/drawing/2016/5/11/chartex" xmlns:cx6="http://schemas.microsoft.com/office/drawing/2016/5/12/chartex" xmlns:cx7="http://schemas.microsoft.com/office/drawing/2016/5/13/chartex" xmlns:cx8="http://schemas.microsoft.com/office/drawing/2016/5/14/chartex" xmlns:mc="http://schemas.openxmlformats.org/markup-compatibility/2006" xmlns:aink="http://schemas.microsoft.com/office/drawing/2016/ink" xmlns:am3d="http://schemas.microsoft.com/office/drawing/2017/model3d" xmlns:o="urn:schemas-microsoft-com:office:office" xmlns:r="http://schemas.openxmlformats.org/officeDocument/2006/relationships" xmlns:m="http://schemas.openxmlformats.org/officeDocument/2006/math" xmlns:v="urn:schemas-microsoft-com:vml" xmlns:wp14="http://schemas.microsoft.com/office/word/2010/wordprocessingDrawing" xmlns:wp="http://schemas.openxmlformats.org/drawingml/2006/wordprocessingDrawing" xmlns:w10="urn:schemas-microsoft-com:office:word" xmlns:w="http://schemas.openxmlformats.org/wordprocessingml/2006/main" xmlns:w14="http://schemas.microsoft.com/office/word/2010/wordml" xmlns:w15="http://schemas.microsoft.com/office/word/2012/wordml" xmlns:w16cex="http://schemas.microsoft.com/office/word/2018/wordml/cex" xmlns:w16cid="http://schemas.microsoft.com/office/word/2016/wordml/cid" xmlns:w16="http://schemas.microsoft.com/office/word/2018/wordml" xmlns:w16se="http://schemas.microsoft.com/office/word/2015/wordml/symex" xmlns:wpg="http://schemas.microsoft.com/office/word/2010/wordprocessingGroup" xmlns:wpi="http://schemas.microsoft.com/office/word/2010/wordprocessingInk" xmlns:wne="http://schemas.microsoft.com/office/word/2006/wordml" xmlns:wps="http://schemas.microsoft.com/office/word/2010/wordprocessingShape" mc:Ignorable="w14 w15 w16se w16cid w16 w16cex wp14">
   <w:abstractNum w:abstractNumId="0" w15:restartNumberingAfterBreak="0">
     <w:nsid w:val="07EC1198"/>
     <w:multiLevelType w:val="hybridMultilevel"/>
@@ -2975,7 +3194,7 @@
 </file>
 
 <file path=word/styles.xml><?xml version="1.0" encoding="utf-8"?>
-<w:styles xmlns:mc="http://schemas.openxmlformats.org/markup-compatibility/2006" xmlns:r="http://schemas.openxmlformats.org/officeDocument/2006/relationships" xmlns:w="http://schemas.openxmlformats.org/wordprocessingml/2006/main" xmlns:w14="http://schemas.microsoft.com/office/word/2010/wordml" xmlns:w15="http://schemas.microsoft.com/office/word/2012/wordml" xmlns:w16se="http://schemas.microsoft.com/office/word/2015/wordml/symex" mc:Ignorable="w14 w15 w16se">
+<w:styles xmlns:mc="http://schemas.openxmlformats.org/markup-compatibility/2006" xmlns:r="http://schemas.openxmlformats.org/officeDocument/2006/relationships" xmlns:w="http://schemas.openxmlformats.org/wordprocessingml/2006/main" xmlns:w14="http://schemas.microsoft.com/office/word/2010/wordml" xmlns:w15="http://schemas.microsoft.com/office/word/2012/wordml" xmlns:w16cex="http://schemas.microsoft.com/office/word/2018/wordml/cex" xmlns:w16cid="http://schemas.microsoft.com/office/word/2016/wordml/cid" xmlns:w16="http://schemas.microsoft.com/office/word/2018/wordml" xmlns:w16se="http://schemas.microsoft.com/office/word/2015/wordml/symex" mc:Ignorable="w14 w15 w16se w16cid w16 w16cex">
   <w:docDefaults>
     <w:rPrDefault>
       <w:rPr>
@@ -2991,7 +3210,7 @@
       </w:pPr>
     </w:pPrDefault>
   </w:docDefaults>
-  <w:latentStyles w:defLockedState="0" w:defUIPriority="99" w:defSemiHidden="0" w:defUnhideWhenUsed="0" w:defQFormat="0" w:count="371">
+  <w:latentStyles w:defLockedState="0" w:defUIPriority="99" w:defSemiHidden="0" w:defUnhideWhenUsed="0" w:defQFormat="0" w:count="376">
     <w:lsdException w:name="Normal" w:uiPriority="0" w:qFormat="1"/>
     <w:lsdException w:name="heading 1" w:uiPriority="9" w:qFormat="1"/>
     <w:lsdException w:name="heading 2" w:semiHidden="1" w:uiPriority="9" w:unhideWhenUsed="1" w:qFormat="1"/>
@@ -3097,7 +3316,6 @@
     <w:lsdException w:name="HTML Sample" w:semiHidden="1" w:unhideWhenUsed="1"/>
     <w:lsdException w:name="HTML Typewriter" w:semiHidden="1" w:unhideWhenUsed="1"/>
     <w:lsdException w:name="HTML Variable" w:semiHidden="1" w:unhideWhenUsed="1"/>
-    <w:lsdException w:name="Normal Table" w:semiHidden="1" w:unhideWhenUsed="1"/>
     <w:lsdException w:name="annotation subject" w:semiHidden="1" w:unhideWhenUsed="1"/>
     <w:lsdException w:name="No List" w:semiHidden="1" w:unhideWhenUsed="1"/>
     <w:lsdException w:name="Outline List 1" w:semiHidden="1" w:unhideWhenUsed="1"/>
@@ -3140,11 +3358,8 @@
     <w:lsdException w:name="Table Contemporary" w:semiHidden="1" w:unhideWhenUsed="1"/>
     <w:lsdException w:name="Table Elegant" w:semiHidden="1" w:unhideWhenUsed="1"/>
     <w:lsdException w:name="Table Professional" w:semiHidden="1" w:unhideWhenUsed="1"/>
-    <w:lsdException w:name="Table Subtle 1" w:semiHidden="1" w:unhideWhenUsed="1"/>
     <w:lsdException w:name="Table Subtle 2" w:semiHidden="1" w:unhideWhenUsed="1"/>
     <w:lsdException w:name="Table Web 1" w:semiHidden="1" w:unhideWhenUsed="1"/>
-    <w:lsdException w:name="Table Web 2" w:semiHidden="1" w:unhideWhenUsed="1"/>
-    <w:lsdException w:name="Table Web 3" w:semiHidden="1" w:unhideWhenUsed="1"/>
     <w:lsdException w:name="Balloon Text" w:semiHidden="1" w:unhideWhenUsed="1"/>
     <w:lsdException w:name="Table Grid" w:uiPriority="39"/>
     <w:lsdException w:name="Table Theme" w:semiHidden="1" w:unhideWhenUsed="1"/>
@@ -3363,6 +3578,11 @@
     <w:lsdException w:name="List Table 5 Dark Accent 6" w:uiPriority="50"/>
     <w:lsdException w:name="List Table 6 Colorful Accent 6" w:uiPriority="51"/>
     <w:lsdException w:name="List Table 7 Colorful Accent 6" w:uiPriority="52"/>
+    <w:lsdException w:name="Mention" w:semiHidden="1" w:unhideWhenUsed="1"/>
+    <w:lsdException w:name="Smart Hyperlink" w:semiHidden="1" w:unhideWhenUsed="1"/>
+    <w:lsdException w:name="Hashtag" w:semiHidden="1" w:unhideWhenUsed="1"/>
+    <w:lsdException w:name="Unresolved Mention" w:semiHidden="1" w:unhideWhenUsed="1"/>
+    <w:lsdException w:name="Smart Link" w:semiHidden="1" w:unhideWhenUsed="1"/>
   </w:latentStyles>
   <w:style w:type="paragraph" w:default="1" w:styleId="Normal">
     <w:name w:val="Normal"/>
@@ -3406,8 +3626,8 @@
       <w:u w:val="single"/>
     </w:rPr>
   </w:style>
-  <w:style w:type="character" w:customStyle="1" w:styleId="UnresolvedMention">
-    <w:name w:val="Unresolved Mention"/>
+  <w:style w:type="character" w:customStyle="1" w:styleId="UnresolvedMention1">
+    <w:name w:val="Unresolved Mention1"/>
     <w:basedOn w:val="DefaultParagraphFont"/>
     <w:uiPriority w:val="99"/>
     <w:semiHidden/>

</xml_diff>